<commit_message>
Eraser 5 migration guide authored
</commit_message>
<xml_diff>
--- a/eraser6/Documentation/Documentation.docx
+++ b/eraser6/Documentation/Documentation.docx
@@ -401,7 +401,7 @@
           <w:r>
             <w:fldChar w:fldCharType="separate"/>
           </w:r>
-          <w:hyperlink w:anchor="_Toc234460374" w:history="1">
+          <w:hyperlink w:anchor="_Toc234581209" w:history="1">
             <w:r>
               <w:rPr>
                 <w:rStyle w:val="Hyperlink"/>
@@ -428,7 +428,7 @@
                 <w:noProof/>
                 <w:webHidden/>
               </w:rPr>
-              <w:instrText xml:space="preserve"> PAGEREF _Toc234460374 \h </w:instrText>
+              <w:instrText xml:space="preserve"> PAGEREF _Toc234581209 \h </w:instrText>
             </w:r>
             <w:r>
               <w:rPr>
@@ -470,7 +470,7 @@
               <w:lang w:eastAsia="zh-CN" w:bidi="ar-SA"/>
             </w:rPr>
           </w:pPr>
-          <w:hyperlink w:anchor="_Toc234460375" w:history="1">
+          <w:hyperlink w:anchor="_Toc234581210" w:history="1">
             <w:r>
               <w:rPr>
                 <w:rStyle w:val="Hyperlink"/>
@@ -497,7 +497,7 @@
                 <w:noProof/>
                 <w:webHidden/>
               </w:rPr>
-              <w:instrText xml:space="preserve"> PAGEREF _Toc234460375 \h </w:instrText>
+              <w:instrText xml:space="preserve"> PAGEREF _Toc234581210 \h </w:instrText>
             </w:r>
             <w:r>
               <w:rPr>
@@ -539,7 +539,7 @@
               <w:lang w:eastAsia="zh-CN" w:bidi="ar-SA"/>
             </w:rPr>
           </w:pPr>
-          <w:hyperlink w:anchor="_Toc234460376" w:history="1">
+          <w:hyperlink w:anchor="_Toc234581211" w:history="1">
             <w:r>
               <w:rPr>
                 <w:rStyle w:val="Hyperlink"/>
@@ -566,7 +566,7 @@
                 <w:noProof/>
                 <w:webHidden/>
               </w:rPr>
-              <w:instrText xml:space="preserve"> PAGEREF _Toc234460376 \h </w:instrText>
+              <w:instrText xml:space="preserve"> PAGEREF _Toc234581211 \h </w:instrText>
             </w:r>
             <w:r>
               <w:rPr>
@@ -608,7 +608,7 @@
               <w:lang w:eastAsia="zh-CN" w:bidi="ar-SA"/>
             </w:rPr>
           </w:pPr>
-          <w:hyperlink w:anchor="_Toc234460377" w:history="1">
+          <w:hyperlink w:anchor="_Toc234581212" w:history="1">
             <w:r>
               <w:rPr>
                 <w:rStyle w:val="Hyperlink"/>
@@ -635,7 +635,7 @@
                 <w:noProof/>
                 <w:webHidden/>
               </w:rPr>
-              <w:instrText xml:space="preserve"> PAGEREF _Toc234460377 \h </w:instrText>
+              <w:instrText xml:space="preserve"> PAGEREF _Toc234581212 \h </w:instrText>
             </w:r>
             <w:r>
               <w:rPr>
@@ -677,7 +677,7 @@
               <w:lang w:eastAsia="zh-CN" w:bidi="ar-SA"/>
             </w:rPr>
           </w:pPr>
-          <w:hyperlink w:anchor="_Toc234460378" w:history="1">
+          <w:hyperlink w:anchor="_Toc234581213" w:history="1">
             <w:r>
               <w:rPr>
                 <w:rStyle w:val="Hyperlink"/>
@@ -704,7 +704,7 @@
                 <w:noProof/>
                 <w:webHidden/>
               </w:rPr>
-              <w:instrText xml:space="preserve"> PAGEREF _Toc234460378 \h </w:instrText>
+              <w:instrText xml:space="preserve"> PAGEREF _Toc234581213 \h </w:instrText>
             </w:r>
             <w:r>
               <w:rPr>
@@ -746,7 +746,7 @@
               <w:lang w:eastAsia="zh-CN" w:bidi="ar-SA"/>
             </w:rPr>
           </w:pPr>
-          <w:hyperlink w:anchor="_Toc234460379" w:history="1">
+          <w:hyperlink w:anchor="_Toc234581214" w:history="1">
             <w:r>
               <w:rPr>
                 <w:rStyle w:val="Hyperlink"/>
@@ -773,7 +773,7 @@
                 <w:noProof/>
                 <w:webHidden/>
               </w:rPr>
-              <w:instrText xml:space="preserve"> PAGEREF _Toc234460379 \h </w:instrText>
+              <w:instrText xml:space="preserve"> PAGEREF _Toc234581214 \h </w:instrText>
             </w:r>
             <w:r>
               <w:rPr>
@@ -815,7 +815,7 @@
               <w:lang w:eastAsia="zh-CN" w:bidi="ar-SA"/>
             </w:rPr>
           </w:pPr>
-          <w:hyperlink w:anchor="_Toc234460380" w:history="1">
+          <w:hyperlink w:anchor="_Toc234581215" w:history="1">
             <w:r>
               <w:rPr>
                 <w:rStyle w:val="Hyperlink"/>
@@ -842,7 +842,7 @@
                 <w:noProof/>
                 <w:webHidden/>
               </w:rPr>
-              <w:instrText xml:space="preserve"> PAGEREF _Toc234460380 \h </w:instrText>
+              <w:instrText xml:space="preserve"> PAGEREF _Toc234581215 \h </w:instrText>
             </w:r>
             <w:r>
               <w:rPr>
@@ -884,7 +884,7 @@
               <w:lang w:eastAsia="zh-CN" w:bidi="ar-SA"/>
             </w:rPr>
           </w:pPr>
-          <w:hyperlink w:anchor="_Toc234460381" w:history="1">
+          <w:hyperlink w:anchor="_Toc234581216" w:history="1">
             <w:r>
               <w:rPr>
                 <w:rStyle w:val="Hyperlink"/>
@@ -911,7 +911,7 @@
                 <w:noProof/>
                 <w:webHidden/>
               </w:rPr>
-              <w:instrText xml:space="preserve"> PAGEREF _Toc234460381 \h </w:instrText>
+              <w:instrText xml:space="preserve"> PAGEREF _Toc234581216 \h </w:instrText>
             </w:r>
             <w:r>
               <w:rPr>
@@ -953,7 +953,7 @@
               <w:lang w:eastAsia="zh-CN" w:bidi="ar-SA"/>
             </w:rPr>
           </w:pPr>
-          <w:hyperlink w:anchor="_Toc234460382" w:history="1">
+          <w:hyperlink w:anchor="_Toc234581217" w:history="1">
             <w:r>
               <w:rPr>
                 <w:rStyle w:val="Hyperlink"/>
@@ -980,7 +980,7 @@
                 <w:noProof/>
                 <w:webHidden/>
               </w:rPr>
-              <w:instrText xml:space="preserve"> PAGEREF _Toc234460382 \h </w:instrText>
+              <w:instrText xml:space="preserve"> PAGEREF _Toc234581217 \h </w:instrText>
             </w:r>
             <w:r>
               <w:rPr>
@@ -1022,7 +1022,7 @@
               <w:lang w:eastAsia="zh-CN" w:bidi="ar-SA"/>
             </w:rPr>
           </w:pPr>
-          <w:hyperlink w:anchor="_Toc234460383" w:history="1">
+          <w:hyperlink w:anchor="_Toc234581218" w:history="1">
             <w:r>
               <w:rPr>
                 <w:rStyle w:val="Hyperlink"/>
@@ -1049,7 +1049,7 @@
                 <w:noProof/>
                 <w:webHidden/>
               </w:rPr>
-              <w:instrText xml:space="preserve"> PAGEREF _Toc234460383 \h </w:instrText>
+              <w:instrText xml:space="preserve"> PAGEREF _Toc234581218 \h </w:instrText>
             </w:r>
             <w:r>
               <w:rPr>
@@ -1091,7 +1091,7 @@
               <w:lang w:eastAsia="zh-CN" w:bidi="ar-SA"/>
             </w:rPr>
           </w:pPr>
-          <w:hyperlink w:anchor="_Toc234460384" w:history="1">
+          <w:hyperlink w:anchor="_Toc234581219" w:history="1">
             <w:r>
               <w:rPr>
                 <w:rStyle w:val="Hyperlink"/>
@@ -1118,7 +1118,7 @@
                 <w:noProof/>
                 <w:webHidden/>
               </w:rPr>
-              <w:instrText xml:space="preserve"> PAGEREF _Toc234460384 \h </w:instrText>
+              <w:instrText xml:space="preserve"> PAGEREF _Toc234581219 \h </w:instrText>
             </w:r>
             <w:r>
               <w:rPr>
@@ -1160,7 +1160,7 @@
               <w:lang w:eastAsia="zh-CN" w:bidi="ar-SA"/>
             </w:rPr>
           </w:pPr>
-          <w:hyperlink w:anchor="_Toc234460385" w:history="1">
+          <w:hyperlink w:anchor="_Toc234581220" w:history="1">
             <w:r>
               <w:rPr>
                 <w:rStyle w:val="Hyperlink"/>
@@ -1187,7 +1187,7 @@
                 <w:noProof/>
                 <w:webHidden/>
               </w:rPr>
-              <w:instrText xml:space="preserve"> PAGEREF _Toc234460385 \h </w:instrText>
+              <w:instrText xml:space="preserve"> PAGEREF _Toc234581220 \h </w:instrText>
             </w:r>
             <w:r>
               <w:rPr>
@@ -1229,7 +1229,7 @@
               <w:lang w:eastAsia="zh-CN" w:bidi="ar-SA"/>
             </w:rPr>
           </w:pPr>
-          <w:hyperlink w:anchor="_Toc234460386" w:history="1">
+          <w:hyperlink w:anchor="_Toc234581221" w:history="1">
             <w:r>
               <w:rPr>
                 <w:rStyle w:val="Hyperlink"/>
@@ -1256,7 +1256,7 @@
                 <w:noProof/>
                 <w:webHidden/>
               </w:rPr>
-              <w:instrText xml:space="preserve"> PAGEREF _Toc234460386 \h </w:instrText>
+              <w:instrText xml:space="preserve"> PAGEREF _Toc234581221 \h </w:instrText>
             </w:r>
             <w:r>
               <w:rPr>
@@ -1298,7 +1298,7 @@
               <w:lang w:eastAsia="zh-CN" w:bidi="ar-SA"/>
             </w:rPr>
           </w:pPr>
-          <w:hyperlink w:anchor="_Toc234460387" w:history="1">
+          <w:hyperlink w:anchor="_Toc234581222" w:history="1">
             <w:r>
               <w:rPr>
                 <w:rStyle w:val="Hyperlink"/>
@@ -1325,7 +1325,7 @@
                 <w:noProof/>
                 <w:webHidden/>
               </w:rPr>
-              <w:instrText xml:space="preserve"> PAGEREF _Toc234460387 \h </w:instrText>
+              <w:instrText xml:space="preserve"> PAGEREF _Toc234581222 \h </w:instrText>
             </w:r>
             <w:r>
               <w:rPr>
@@ -1367,7 +1367,7 @@
               <w:lang w:eastAsia="zh-CN" w:bidi="ar-SA"/>
             </w:rPr>
           </w:pPr>
-          <w:hyperlink w:anchor="_Toc234460388" w:history="1">
+          <w:hyperlink w:anchor="_Toc234581223" w:history="1">
             <w:r>
               <w:rPr>
                 <w:rStyle w:val="Hyperlink"/>
@@ -1394,7 +1394,7 @@
                 <w:noProof/>
                 <w:webHidden/>
               </w:rPr>
-              <w:instrText xml:space="preserve"> PAGEREF _Toc234460388 \h </w:instrText>
+              <w:instrText xml:space="preserve"> PAGEREF _Toc234581223 \h </w:instrText>
             </w:r>
             <w:r>
               <w:rPr>
@@ -1436,7 +1436,7 @@
               <w:lang w:eastAsia="zh-CN" w:bidi="ar-SA"/>
             </w:rPr>
           </w:pPr>
-          <w:hyperlink w:anchor="_Toc234460389" w:history="1">
+          <w:hyperlink w:anchor="_Toc234581224" w:history="1">
             <w:r>
               <w:rPr>
                 <w:rStyle w:val="Hyperlink"/>
@@ -1463,7 +1463,7 @@
                 <w:noProof/>
                 <w:webHidden/>
               </w:rPr>
-              <w:instrText xml:space="preserve"> PAGEREF _Toc234460389 \h </w:instrText>
+              <w:instrText xml:space="preserve"> PAGEREF _Toc234581224 \h </w:instrText>
             </w:r>
             <w:r>
               <w:rPr>
@@ -1505,7 +1505,7 @@
               <w:lang w:eastAsia="zh-CN" w:bidi="ar-SA"/>
             </w:rPr>
           </w:pPr>
-          <w:hyperlink w:anchor="_Toc234460390" w:history="1">
+          <w:hyperlink w:anchor="_Toc234581225" w:history="1">
             <w:r>
               <w:rPr>
                 <w:rStyle w:val="Hyperlink"/>
@@ -1532,7 +1532,7 @@
                 <w:noProof/>
                 <w:webHidden/>
               </w:rPr>
-              <w:instrText xml:space="preserve"> PAGEREF _Toc234460390 \h </w:instrText>
+              <w:instrText xml:space="preserve"> PAGEREF _Toc234581225 \h </w:instrText>
             </w:r>
             <w:r>
               <w:rPr>
@@ -1574,7 +1574,7 @@
               <w:lang w:eastAsia="zh-CN" w:bidi="ar-SA"/>
             </w:rPr>
           </w:pPr>
-          <w:hyperlink w:anchor="_Toc234460391" w:history="1">
+          <w:hyperlink w:anchor="_Toc234581226" w:history="1">
             <w:r>
               <w:rPr>
                 <w:rStyle w:val="Hyperlink"/>
@@ -1601,7 +1601,7 @@
                 <w:noProof/>
                 <w:webHidden/>
               </w:rPr>
-              <w:instrText xml:space="preserve"> PAGEREF _Toc234460391 \h </w:instrText>
+              <w:instrText xml:space="preserve"> PAGEREF _Toc234581226 \h </w:instrText>
             </w:r>
             <w:r>
               <w:rPr>
@@ -1643,7 +1643,7 @@
               <w:lang w:eastAsia="zh-CN" w:bidi="ar-SA"/>
             </w:rPr>
           </w:pPr>
-          <w:hyperlink w:anchor="_Toc234460392" w:history="1">
+          <w:hyperlink w:anchor="_Toc234581227" w:history="1">
             <w:r>
               <w:rPr>
                 <w:rStyle w:val="Hyperlink"/>
@@ -1670,7 +1670,7 @@
                 <w:noProof/>
                 <w:webHidden/>
               </w:rPr>
-              <w:instrText xml:space="preserve"> PAGEREF _Toc234460392 \h </w:instrText>
+              <w:instrText xml:space="preserve"> PAGEREF _Toc234581227 \h </w:instrText>
             </w:r>
             <w:r>
               <w:rPr>
@@ -1712,7 +1712,7 @@
               <w:lang w:eastAsia="zh-CN" w:bidi="ar-SA"/>
             </w:rPr>
           </w:pPr>
-          <w:hyperlink w:anchor="_Toc234460393" w:history="1">
+          <w:hyperlink w:anchor="_Toc234581228" w:history="1">
             <w:r>
               <w:rPr>
                 <w:rStyle w:val="Hyperlink"/>
@@ -1739,7 +1739,7 @@
                 <w:noProof/>
                 <w:webHidden/>
               </w:rPr>
-              <w:instrText xml:space="preserve"> PAGEREF _Toc234460393 \h </w:instrText>
+              <w:instrText xml:space="preserve"> PAGEREF _Toc234581228 \h </w:instrText>
             </w:r>
             <w:r>
               <w:rPr>
@@ -1781,7 +1781,7 @@
               <w:lang w:eastAsia="zh-CN" w:bidi="ar-SA"/>
             </w:rPr>
           </w:pPr>
-          <w:hyperlink w:anchor="_Toc234460394" w:history="1">
+          <w:hyperlink w:anchor="_Toc234581229" w:history="1">
             <w:r>
               <w:rPr>
                 <w:rStyle w:val="Hyperlink"/>
@@ -1808,7 +1808,7 @@
                 <w:noProof/>
                 <w:webHidden/>
               </w:rPr>
-              <w:instrText xml:space="preserve"> PAGEREF _Toc234460394 \h </w:instrText>
+              <w:instrText xml:space="preserve"> PAGEREF _Toc234581229 \h </w:instrText>
             </w:r>
             <w:r>
               <w:rPr>
@@ -1850,7 +1850,7 @@
               <w:lang w:eastAsia="zh-CN" w:bidi="ar-SA"/>
             </w:rPr>
           </w:pPr>
-          <w:hyperlink w:anchor="_Toc234460395" w:history="1">
+          <w:hyperlink w:anchor="_Toc234581230" w:history="1">
             <w:r>
               <w:rPr>
                 <w:rStyle w:val="Hyperlink"/>
@@ -1877,7 +1877,7 @@
                 <w:noProof/>
                 <w:webHidden/>
               </w:rPr>
-              <w:instrText xml:space="preserve"> PAGEREF _Toc234460395 \h </w:instrText>
+              <w:instrText xml:space="preserve"> PAGEREF _Toc234581230 \h </w:instrText>
             </w:r>
             <w:r>
               <w:rPr>
@@ -1919,7 +1919,7 @@
               <w:lang w:eastAsia="zh-CN" w:bidi="ar-SA"/>
             </w:rPr>
           </w:pPr>
-          <w:hyperlink w:anchor="_Toc234460396" w:history="1">
+          <w:hyperlink w:anchor="_Toc234581231" w:history="1">
             <w:r>
               <w:rPr>
                 <w:rStyle w:val="Hyperlink"/>
@@ -1946,7 +1946,7 @@
                 <w:noProof/>
                 <w:webHidden/>
               </w:rPr>
-              <w:instrText xml:space="preserve"> PAGEREF _Toc234460396 \h </w:instrText>
+              <w:instrText xml:space="preserve"> PAGEREF _Toc234581231 \h </w:instrText>
             </w:r>
             <w:r>
               <w:rPr>
@@ -1988,7 +1988,7 @@
               <w:lang w:eastAsia="zh-CN" w:bidi="ar-SA"/>
             </w:rPr>
           </w:pPr>
-          <w:hyperlink w:anchor="_Toc234460397" w:history="1">
+          <w:hyperlink w:anchor="_Toc234581232" w:history="1">
             <w:r>
               <w:rPr>
                 <w:rStyle w:val="Hyperlink"/>
@@ -2015,7 +2015,7 @@
                 <w:noProof/>
                 <w:webHidden/>
               </w:rPr>
-              <w:instrText xml:space="preserve"> PAGEREF _Toc234460397 \h </w:instrText>
+              <w:instrText xml:space="preserve"> PAGEREF _Toc234581232 \h </w:instrText>
             </w:r>
             <w:r>
               <w:rPr>
@@ -2057,7 +2057,7 @@
               <w:lang w:eastAsia="zh-CN" w:bidi="ar-SA"/>
             </w:rPr>
           </w:pPr>
-          <w:hyperlink w:anchor="_Toc234460398" w:history="1">
+          <w:hyperlink w:anchor="_Toc234581233" w:history="1">
             <w:r>
               <w:rPr>
                 <w:rStyle w:val="Hyperlink"/>
@@ -2084,7 +2084,7 @@
                 <w:noProof/>
                 <w:webHidden/>
               </w:rPr>
-              <w:instrText xml:space="preserve"> PAGEREF _Toc234460398 \h </w:instrText>
+              <w:instrText xml:space="preserve"> PAGEREF _Toc234581233 \h </w:instrText>
             </w:r>
             <w:r>
               <w:rPr>
@@ -2126,7 +2126,7 @@
               <w:lang w:eastAsia="zh-CN" w:bidi="ar-SA"/>
             </w:rPr>
           </w:pPr>
-          <w:hyperlink w:anchor="_Toc234460399" w:history="1">
+          <w:hyperlink w:anchor="_Toc234581234" w:history="1">
             <w:r>
               <w:rPr>
                 <w:rStyle w:val="Hyperlink"/>
@@ -2153,7 +2153,7 @@
                 <w:noProof/>
                 <w:webHidden/>
               </w:rPr>
-              <w:instrText xml:space="preserve"> PAGEREF _Toc234460399 \h </w:instrText>
+              <w:instrText xml:space="preserve"> PAGEREF _Toc234581234 \h </w:instrText>
             </w:r>
             <w:r>
               <w:rPr>
@@ -2195,7 +2195,7 @@
               <w:lang w:eastAsia="zh-CN" w:bidi="ar-SA"/>
             </w:rPr>
           </w:pPr>
-          <w:hyperlink w:anchor="_Toc234460400" w:history="1">
+          <w:hyperlink w:anchor="_Toc234581235" w:history="1">
             <w:r>
               <w:rPr>
                 <w:rStyle w:val="Hyperlink"/>
@@ -2222,7 +2222,7 @@
                 <w:noProof/>
                 <w:webHidden/>
               </w:rPr>
-              <w:instrText xml:space="preserve"> PAGEREF _Toc234460400 \h </w:instrText>
+              <w:instrText xml:space="preserve"> PAGEREF _Toc234581235 \h </w:instrText>
             </w:r>
             <w:r>
               <w:rPr>
@@ -2264,7 +2264,7 @@
               <w:lang w:eastAsia="zh-CN" w:bidi="ar-SA"/>
             </w:rPr>
           </w:pPr>
-          <w:hyperlink w:anchor="_Toc234460401" w:history="1">
+          <w:hyperlink w:anchor="_Toc234581236" w:history="1">
             <w:r>
               <w:rPr>
                 <w:rStyle w:val="Hyperlink"/>
@@ -2291,7 +2291,7 @@
                 <w:noProof/>
                 <w:webHidden/>
               </w:rPr>
-              <w:instrText xml:space="preserve"> PAGEREF _Toc234460401 \h </w:instrText>
+              <w:instrText xml:space="preserve"> PAGEREF _Toc234581236 \h </w:instrText>
             </w:r>
             <w:r>
               <w:rPr>
@@ -2333,7 +2333,7 @@
               <w:lang w:eastAsia="zh-CN" w:bidi="ar-SA"/>
             </w:rPr>
           </w:pPr>
-          <w:hyperlink w:anchor="_Toc234460402" w:history="1">
+          <w:hyperlink w:anchor="_Toc234581237" w:history="1">
             <w:r>
               <w:rPr>
                 <w:rStyle w:val="Hyperlink"/>
@@ -2360,7 +2360,7 @@
                 <w:noProof/>
                 <w:webHidden/>
               </w:rPr>
-              <w:instrText xml:space="preserve"> PAGEREF _Toc234460402 \h </w:instrText>
+              <w:instrText xml:space="preserve"> PAGEREF _Toc234581237 \h </w:instrText>
             </w:r>
             <w:r>
               <w:rPr>
@@ -2381,6 +2381,75 @@
                 <w:webHidden/>
               </w:rPr>
               <w:t>16</w:t>
+            </w:r>
+            <w:r>
+              <w:rPr>
+                <w:noProof/>
+                <w:webHidden/>
+              </w:rPr>
+              <w:fldChar w:fldCharType="end"/>
+            </w:r>
+          </w:hyperlink>
+        </w:p>
+        <w:p>
+          <w:pPr>
+            <w:pStyle w:val="TOC2"/>
+            <w:tabs>
+              <w:tab w:val="right" w:leader="dot" w:pos="9016"/>
+            </w:tabs>
+            <w:rPr>
+              <w:noProof/>
+              <w:lang w:eastAsia="zh-CN" w:bidi="ar-SA"/>
+            </w:rPr>
+          </w:pPr>
+          <w:hyperlink w:anchor="_Toc234581238" w:history="1">
+            <w:r>
+              <w:rPr>
+                <w:rStyle w:val="Hyperlink"/>
+                <w:noProof/>
+              </w:rPr>
+              <w:t>Unintentional Privacy leaks</w:t>
+            </w:r>
+            <w:r>
+              <w:rPr>
+                <w:noProof/>
+                <w:webHidden/>
+              </w:rPr>
+              <w:tab/>
+            </w:r>
+            <w:r>
+              <w:rPr>
+                <w:noProof/>
+                <w:webHidden/>
+              </w:rPr>
+              <w:fldChar w:fldCharType="begin"/>
+            </w:r>
+            <w:r>
+              <w:rPr>
+                <w:noProof/>
+                <w:webHidden/>
+              </w:rPr>
+              <w:instrText xml:space="preserve"> PAGEREF _Toc234581238 \h </w:instrText>
+            </w:r>
+            <w:r>
+              <w:rPr>
+                <w:noProof/>
+                <w:webHidden/>
+              </w:rPr>
+            </w:r>
+            <w:r>
+              <w:rPr>
+                <w:noProof/>
+                <w:webHidden/>
+              </w:rPr>
+              <w:fldChar w:fldCharType="separate"/>
+            </w:r>
+            <w:r>
+              <w:rPr>
+                <w:noProof/>
+                <w:webHidden/>
+              </w:rPr>
+              <w:t>17</w:t>
             </w:r>
             <w:r>
               <w:rPr>
@@ -2402,7 +2471,7 @@
               <w:lang w:eastAsia="zh-CN" w:bidi="ar-SA"/>
             </w:rPr>
           </w:pPr>
-          <w:hyperlink w:anchor="_Toc234460403" w:history="1">
+          <w:hyperlink w:anchor="_Toc234581239" w:history="1">
             <w:r>
               <w:rPr>
                 <w:rStyle w:val="Hyperlink"/>
@@ -2429,7 +2498,7 @@
                 <w:noProof/>
                 <w:webHidden/>
               </w:rPr>
-              <w:instrText xml:space="preserve"> PAGEREF _Toc234460403 \h </w:instrText>
+              <w:instrText xml:space="preserve"> PAGEREF _Toc234581239 \h </w:instrText>
             </w:r>
             <w:r>
               <w:rPr>
@@ -2449,7 +2518,7 @@
                 <w:noProof/>
                 <w:webHidden/>
               </w:rPr>
-              <w:t>17</w:t>
+              <w:t>18</w:t>
             </w:r>
             <w:r>
               <w:rPr>
@@ -2471,7 +2540,7 @@
               <w:lang w:eastAsia="zh-CN" w:bidi="ar-SA"/>
             </w:rPr>
           </w:pPr>
-          <w:hyperlink w:anchor="_Toc234460404" w:history="1">
+          <w:hyperlink w:anchor="_Toc234581240" w:history="1">
             <w:r>
               <w:rPr>
                 <w:rStyle w:val="Hyperlink"/>
@@ -2498,7 +2567,7 @@
                 <w:noProof/>
                 <w:webHidden/>
               </w:rPr>
-              <w:instrText xml:space="preserve"> PAGEREF _Toc234460404 \h </w:instrText>
+              <w:instrText xml:space="preserve"> PAGEREF _Toc234581240 \h </w:instrText>
             </w:r>
             <w:r>
               <w:rPr>
@@ -2518,7 +2587,7 @@
                 <w:noProof/>
                 <w:webHidden/>
               </w:rPr>
-              <w:t>18</w:t>
+              <w:t>19</w:t>
             </w:r>
             <w:r>
               <w:rPr>
@@ -2540,7 +2609,7 @@
               <w:lang w:eastAsia="zh-CN" w:bidi="ar-SA"/>
             </w:rPr>
           </w:pPr>
-          <w:hyperlink w:anchor="_Toc234460405" w:history="1">
+          <w:hyperlink w:anchor="_Toc234581241" w:history="1">
             <w:r>
               <w:rPr>
                 <w:rStyle w:val="Hyperlink"/>
@@ -2567,7 +2636,7 @@
                 <w:noProof/>
                 <w:webHidden/>
               </w:rPr>
-              <w:instrText xml:space="preserve"> PAGEREF _Toc234460405 \h </w:instrText>
+              <w:instrText xml:space="preserve"> PAGEREF _Toc234581241 \h </w:instrText>
             </w:r>
             <w:r>
               <w:rPr>
@@ -2587,7 +2656,7 @@
                 <w:noProof/>
                 <w:webHidden/>
               </w:rPr>
-              <w:t>19</w:t>
+              <w:t>20</w:t>
             </w:r>
             <w:r>
               <w:rPr>
@@ -2609,7 +2678,7 @@
               <w:lang w:eastAsia="zh-CN" w:bidi="ar-SA"/>
             </w:rPr>
           </w:pPr>
-          <w:hyperlink w:anchor="_Toc234460406" w:history="1">
+          <w:hyperlink w:anchor="_Toc234581242" w:history="1">
             <w:r>
               <w:rPr>
                 <w:rStyle w:val="Hyperlink"/>
@@ -2636,7 +2705,7 @@
                 <w:noProof/>
                 <w:webHidden/>
               </w:rPr>
-              <w:instrText xml:space="preserve"> PAGEREF _Toc234460406 \h </w:instrText>
+              <w:instrText xml:space="preserve"> PAGEREF _Toc234581242 \h </w:instrText>
             </w:r>
             <w:r>
               <w:rPr>
@@ -2656,7 +2725,7 @@
                 <w:noProof/>
                 <w:webHidden/>
               </w:rPr>
-              <w:t>19</w:t>
+              <w:t>20</w:t>
             </w:r>
             <w:r>
               <w:rPr>
@@ -2678,7 +2747,7 @@
               <w:lang w:eastAsia="zh-CN" w:bidi="ar-SA"/>
             </w:rPr>
           </w:pPr>
-          <w:hyperlink w:anchor="_Toc234460407" w:history="1">
+          <w:hyperlink w:anchor="_Toc234581243" w:history="1">
             <w:r>
               <w:rPr>
                 <w:rStyle w:val="Hyperlink"/>
@@ -2705,7 +2774,7 @@
                 <w:noProof/>
                 <w:webHidden/>
               </w:rPr>
-              <w:instrText xml:space="preserve"> PAGEREF _Toc234460407 \h </w:instrText>
+              <w:instrText xml:space="preserve"> PAGEREF _Toc234581243 \h </w:instrText>
             </w:r>
             <w:r>
               <w:rPr>
@@ -2725,7 +2794,7 @@
                 <w:noProof/>
                 <w:webHidden/>
               </w:rPr>
-              <w:t>19</w:t>
+              <w:t>20</w:t>
             </w:r>
             <w:r>
               <w:rPr>
@@ -2747,7 +2816,7 @@
               <w:lang w:eastAsia="zh-CN" w:bidi="ar-SA"/>
             </w:rPr>
           </w:pPr>
-          <w:hyperlink w:anchor="_Toc234460408" w:history="1">
+          <w:hyperlink w:anchor="_Toc234581244" w:history="1">
             <w:r>
               <w:rPr>
                 <w:rStyle w:val="Hyperlink"/>
@@ -2774,7 +2843,7 @@
                 <w:noProof/>
                 <w:webHidden/>
               </w:rPr>
-              <w:instrText xml:space="preserve"> PAGEREF _Toc234460408 \h </w:instrText>
+              <w:instrText xml:space="preserve"> PAGEREF _Toc234581244 \h </w:instrText>
             </w:r>
             <w:r>
               <w:rPr>
@@ -2794,7 +2863,7 @@
                 <w:noProof/>
                 <w:webHidden/>
               </w:rPr>
-              <w:t>19</w:t>
+              <w:t>20</w:t>
             </w:r>
             <w:r>
               <w:rPr>
@@ -2816,7 +2885,7 @@
               <w:lang w:eastAsia="zh-CN" w:bidi="ar-SA"/>
             </w:rPr>
           </w:pPr>
-          <w:hyperlink w:anchor="_Toc234460409" w:history="1">
+          <w:hyperlink w:anchor="_Toc234581245" w:history="1">
             <w:r>
               <w:rPr>
                 <w:rStyle w:val="Hyperlink"/>
@@ -2843,7 +2912,7 @@
                 <w:noProof/>
                 <w:webHidden/>
               </w:rPr>
-              <w:instrText xml:space="preserve"> PAGEREF _Toc234460409 \h </w:instrText>
+              <w:instrText xml:space="preserve"> PAGEREF _Toc234581245 \h </w:instrText>
             </w:r>
             <w:r>
               <w:rPr>
@@ -2863,7 +2932,7 @@
                 <w:noProof/>
                 <w:webHidden/>
               </w:rPr>
-              <w:t>19</w:t>
+              <w:t>20</w:t>
             </w:r>
             <w:r>
               <w:rPr>
@@ -2885,7 +2954,7 @@
               <w:lang w:eastAsia="zh-CN" w:bidi="ar-SA"/>
             </w:rPr>
           </w:pPr>
-          <w:hyperlink w:anchor="_Toc234460410" w:history="1">
+          <w:hyperlink w:anchor="_Toc234581246" w:history="1">
             <w:r>
               <w:rPr>
                 <w:rStyle w:val="Hyperlink"/>
@@ -2912,7 +2981,7 @@
                 <w:noProof/>
                 <w:webHidden/>
               </w:rPr>
-              <w:instrText xml:space="preserve"> PAGEREF _Toc234460410 \h </w:instrText>
+              <w:instrText xml:space="preserve"> PAGEREF _Toc234581246 \h </w:instrText>
             </w:r>
             <w:r>
               <w:rPr>
@@ -2932,7 +3001,7 @@
                 <w:noProof/>
                 <w:webHidden/>
               </w:rPr>
-              <w:t>19</w:t>
+              <w:t>20</w:t>
             </w:r>
             <w:r>
               <w:rPr>
@@ -2954,7 +3023,7 @@
               <w:lang w:eastAsia="zh-CN" w:bidi="ar-SA"/>
             </w:rPr>
           </w:pPr>
-          <w:hyperlink w:anchor="_Toc234460411" w:history="1">
+          <w:hyperlink w:anchor="_Toc234581247" w:history="1">
             <w:r>
               <w:rPr>
                 <w:rStyle w:val="Hyperlink"/>
@@ -2981,7 +3050,7 @@
                 <w:noProof/>
                 <w:webHidden/>
               </w:rPr>
-              <w:instrText xml:space="preserve"> PAGEREF _Toc234460411 \h </w:instrText>
+              <w:instrText xml:space="preserve"> PAGEREF _Toc234581247 \h </w:instrText>
             </w:r>
             <w:r>
               <w:rPr>
@@ -3001,7 +3070,7 @@
                 <w:noProof/>
                 <w:webHidden/>
               </w:rPr>
-              <w:t>19</w:t>
+              <w:t>20</w:t>
             </w:r>
             <w:r>
               <w:rPr>
@@ -3023,7 +3092,7 @@
               <w:lang w:eastAsia="zh-CN" w:bidi="ar-SA"/>
             </w:rPr>
           </w:pPr>
-          <w:hyperlink w:anchor="_Toc234460412" w:history="1">
+          <w:hyperlink w:anchor="_Toc234581248" w:history="1">
             <w:r>
               <w:rPr>
                 <w:rStyle w:val="Hyperlink"/>
@@ -3050,7 +3119,7 @@
                 <w:noProof/>
                 <w:webHidden/>
               </w:rPr>
-              <w:instrText xml:space="preserve"> PAGEREF _Toc234460412 \h </w:instrText>
+              <w:instrText xml:space="preserve"> PAGEREF _Toc234581248 \h </w:instrText>
             </w:r>
             <w:r>
               <w:rPr>
@@ -3070,7 +3139,145 @@
                 <w:noProof/>
                 <w:webHidden/>
               </w:rPr>
-              <w:t>21</w:t>
+              <w:t>22</w:t>
+            </w:r>
+            <w:r>
+              <w:rPr>
+                <w:noProof/>
+                <w:webHidden/>
+              </w:rPr>
+              <w:fldChar w:fldCharType="end"/>
+            </w:r>
+          </w:hyperlink>
+        </w:p>
+        <w:p>
+          <w:pPr>
+            <w:pStyle w:val="TOC2"/>
+            <w:tabs>
+              <w:tab w:val="right" w:leader="dot" w:pos="9016"/>
+            </w:tabs>
+            <w:rPr>
+              <w:noProof/>
+              <w:lang w:eastAsia="zh-CN" w:bidi="ar-SA"/>
+            </w:rPr>
+          </w:pPr>
+          <w:hyperlink w:anchor="_Toc234581249" w:history="1">
+            <w:r>
+              <w:rPr>
+                <w:rStyle w:val="Hyperlink"/>
+                <w:noProof/>
+              </w:rPr>
+              <w:t>Migrating to Eraser 6</w:t>
+            </w:r>
+            <w:r>
+              <w:rPr>
+                <w:noProof/>
+                <w:webHidden/>
+              </w:rPr>
+              <w:tab/>
+            </w:r>
+            <w:r>
+              <w:rPr>
+                <w:noProof/>
+                <w:webHidden/>
+              </w:rPr>
+              <w:fldChar w:fldCharType="begin"/>
+            </w:r>
+            <w:r>
+              <w:rPr>
+                <w:noProof/>
+                <w:webHidden/>
+              </w:rPr>
+              <w:instrText xml:space="preserve"> PAGEREF _Toc234581249 \h </w:instrText>
+            </w:r>
+            <w:r>
+              <w:rPr>
+                <w:noProof/>
+                <w:webHidden/>
+              </w:rPr>
+            </w:r>
+            <w:r>
+              <w:rPr>
+                <w:noProof/>
+                <w:webHidden/>
+              </w:rPr>
+              <w:fldChar w:fldCharType="separate"/>
+            </w:r>
+            <w:r>
+              <w:rPr>
+                <w:noProof/>
+                <w:webHidden/>
+              </w:rPr>
+              <w:t>22</w:t>
+            </w:r>
+            <w:r>
+              <w:rPr>
+                <w:noProof/>
+                <w:webHidden/>
+              </w:rPr>
+              <w:fldChar w:fldCharType="end"/>
+            </w:r>
+          </w:hyperlink>
+        </w:p>
+        <w:p>
+          <w:pPr>
+            <w:pStyle w:val="TOC2"/>
+            <w:tabs>
+              <w:tab w:val="right" w:leader="dot" w:pos="9016"/>
+            </w:tabs>
+            <w:rPr>
+              <w:noProof/>
+              <w:lang w:eastAsia="zh-CN" w:bidi="ar-SA"/>
+            </w:rPr>
+          </w:pPr>
+          <w:hyperlink w:anchor="_Toc234581250" w:history="1">
+            <w:r>
+              <w:rPr>
+                <w:rStyle w:val="Hyperlink"/>
+                <w:noProof/>
+              </w:rPr>
+              <w:t>Terminology Changes</w:t>
+            </w:r>
+            <w:r>
+              <w:rPr>
+                <w:noProof/>
+                <w:webHidden/>
+              </w:rPr>
+              <w:tab/>
+            </w:r>
+            <w:r>
+              <w:rPr>
+                <w:noProof/>
+                <w:webHidden/>
+              </w:rPr>
+              <w:fldChar w:fldCharType="begin"/>
+            </w:r>
+            <w:r>
+              <w:rPr>
+                <w:noProof/>
+                <w:webHidden/>
+              </w:rPr>
+              <w:instrText xml:space="preserve"> PAGEREF _Toc234581250 \h </w:instrText>
+            </w:r>
+            <w:r>
+              <w:rPr>
+                <w:noProof/>
+                <w:webHidden/>
+              </w:rPr>
+            </w:r>
+            <w:r>
+              <w:rPr>
+                <w:noProof/>
+                <w:webHidden/>
+              </w:rPr>
+              <w:fldChar w:fldCharType="separate"/>
+            </w:r>
+            <w:r>
+              <w:rPr>
+                <w:noProof/>
+                <w:webHidden/>
+              </w:rPr>
+              <w:t>22</w:t>
             </w:r>
             <w:r>
               <w:rPr>
@@ -3097,7 +3304,7 @@
       <w:pPr>
         <w:pStyle w:val="Heading1"/>
       </w:pPr>
-      <w:bookmarkStart w:id="0" w:name="_Toc234460374"/>
+      <w:bookmarkStart w:id="0" w:name="_Toc234581209"/>
       <w:r>
         <w:lastRenderedPageBreak/>
         <w:t>Overview</w:t>
@@ -3203,7 +3410,7 @@
       <w:pPr>
         <w:pStyle w:val="Heading1"/>
       </w:pPr>
-      <w:bookmarkStart w:id="1" w:name="_Toc234460375"/>
+      <w:bookmarkStart w:id="1" w:name="_Toc234581210"/>
       <w:r>
         <w:lastRenderedPageBreak/>
         <w:t>Using Eraser</w:t>
@@ -3219,7 +3426,7 @@
       <w:pPr>
         <w:pStyle w:val="Heading2"/>
       </w:pPr>
-      <w:bookmarkStart w:id="2" w:name="_Toc234460376"/>
+      <w:bookmarkStart w:id="2" w:name="_Toc234581211"/>
       <w:r>
         <w:t>Creating Tasks</w:t>
       </w:r>
@@ -3483,7 +3690,7 @@
       <w:pPr>
         <w:pStyle w:val="Heading3"/>
       </w:pPr>
-      <w:bookmarkStart w:id="3" w:name="_Toc234460377"/>
+      <w:bookmarkStart w:id="3" w:name="_Toc234581212"/>
       <w:r>
         <w:t>Selecting Data to Erase</w:t>
       </w:r>
@@ -3685,7 +3892,7 @@
       <w:pPr>
         <w:pStyle w:val="Heading3"/>
       </w:pPr>
-      <w:bookmarkStart w:id="4" w:name="_Toc234460378"/>
+      <w:bookmarkStart w:id="4" w:name="_Toc234581213"/>
       <w:r>
         <w:lastRenderedPageBreak/>
         <w:t>Creating Recurring Tasks</w:t>
@@ -3865,7 +4072,7 @@
       <w:pPr>
         <w:pStyle w:val="Heading2"/>
       </w:pPr>
-      <w:bookmarkStart w:id="5" w:name="_Toc234460379"/>
+      <w:bookmarkStart w:id="5" w:name="_Toc234581214"/>
       <w:r>
         <w:t>Importing</w:t>
       </w:r>
@@ -4150,7 +4357,7 @@
       <w:pPr>
         <w:pStyle w:val="Heading2"/>
       </w:pPr>
-      <w:bookmarkStart w:id="6" w:name="_Toc234460380"/>
+      <w:bookmarkStart w:id="6" w:name="_Toc234581215"/>
       <w:r>
         <w:lastRenderedPageBreak/>
         <w:t>Running Tasks</w:t>
@@ -4289,7 +4496,7 @@
       <w:pPr>
         <w:pStyle w:val="Heading3"/>
       </w:pPr>
-      <w:bookmarkStart w:id="7" w:name="_Toc234460381"/>
+      <w:bookmarkStart w:id="7" w:name="_Toc234581216"/>
       <w:r>
         <w:t>Behaviour toward encrypted, sparse or compressed files</w:t>
       </w:r>
@@ -4304,7 +4511,7 @@
       <w:pPr>
         <w:pStyle w:val="Heading3"/>
       </w:pPr>
-      <w:bookmarkStart w:id="8" w:name="_Toc234460382"/>
+      <w:bookmarkStart w:id="8" w:name="_Toc234581217"/>
       <w:r>
         <w:t>Behaviour toward reparse points</w:t>
       </w:r>
@@ -4389,7 +4596,7 @@
       <w:pPr>
         <w:pStyle w:val="Heading3"/>
       </w:pPr>
-      <w:bookmarkStart w:id="9" w:name="_Toc234460383"/>
+      <w:bookmarkStart w:id="9" w:name="_Toc234581218"/>
       <w:r>
         <w:t>Behaviour toward Saved HTML files</w:t>
       </w:r>
@@ -4568,7 +4775,7 @@
       <w:pPr>
         <w:pStyle w:val="Heading2"/>
       </w:pPr>
-      <w:bookmarkStart w:id="10" w:name="_Toc234460384"/>
+      <w:bookmarkStart w:id="10" w:name="_Toc234581219"/>
       <w:r>
         <w:t>Viewing the Results of an Erasure</w:t>
       </w:r>
@@ -4676,7 +4883,7 @@
       <w:pPr>
         <w:pStyle w:val="Heading1"/>
       </w:pPr>
-      <w:bookmarkStart w:id="11" w:name="_Toc234460385"/>
+      <w:bookmarkStart w:id="11" w:name="_Toc234581220"/>
       <w:r>
         <w:lastRenderedPageBreak/>
         <w:t>Eraser Settings</w:t>
@@ -4706,12 +4913,12 @@
       <w:pPr>
         <w:pStyle w:val="Heading2"/>
       </w:pPr>
-      <w:bookmarkStart w:id="12" w:name="_Toc234460386"/>
-      <w:bookmarkStart w:id="13" w:name="_Ref234289623"/>
+      <w:bookmarkStart w:id="12" w:name="_Ref234289623"/>
+      <w:bookmarkStart w:id="13" w:name="_Toc234581221"/>
       <w:r>
         <w:t>Shell Integration</w:t>
       </w:r>
-      <w:bookmarkEnd w:id="12"/>
+      <w:bookmarkEnd w:id="13"/>
     </w:p>
     <w:p>
       <w:pPr>
@@ -4809,11 +5016,11 @@
       <w:pPr>
         <w:pStyle w:val="Heading2"/>
       </w:pPr>
-      <w:bookmarkStart w:id="14" w:name="_Toc234460387"/>
+      <w:bookmarkStart w:id="14" w:name="_Toc234581222"/>
       <w:r>
         <w:t>Erase Settings</w:t>
       </w:r>
-      <w:bookmarkEnd w:id="13"/>
+      <w:bookmarkEnd w:id="12"/>
       <w:bookmarkEnd w:id="14"/>
     </w:p>
     <w:p>
@@ -4979,7 +5186,7 @@
         <w:pStyle w:val="Heading2"/>
       </w:pPr>
       <w:bookmarkStart w:id="15" w:name="_Ref234293165"/>
-      <w:bookmarkStart w:id="16" w:name="_Toc234460388"/>
+      <w:bookmarkStart w:id="16" w:name="_Toc234581223"/>
       <w:r>
         <w:t>Scheduler Settings</w:t>
       </w:r>
@@ -5112,7 +5319,7 @@
       <w:pPr>
         <w:pStyle w:val="Heading2"/>
       </w:pPr>
-      <w:bookmarkStart w:id="17" w:name="_Toc234460389"/>
+      <w:bookmarkStart w:id="17" w:name="_Toc234581224"/>
       <w:r>
         <w:t>Plugins</w:t>
       </w:r>
@@ -5282,7 +5489,7 @@
       <w:pPr>
         <w:pStyle w:val="Heading1"/>
       </w:pPr>
-      <w:bookmarkStart w:id="19" w:name="_Toc234460390"/>
+      <w:bookmarkStart w:id="19" w:name="_Toc234581225"/>
       <w:r>
         <w:lastRenderedPageBreak/>
         <w:t>Using the Windows Explorer Extension</w:t>
@@ -5436,7 +5643,7 @@
       <w:pPr>
         <w:pStyle w:val="Heading1"/>
       </w:pPr>
-      <w:bookmarkStart w:id="20" w:name="_Toc234460391"/>
+      <w:bookmarkStart w:id="20" w:name="_Toc234581226"/>
       <w:r>
         <w:lastRenderedPageBreak/>
         <w:t>Advanced Topics</w:t>
@@ -5447,7 +5654,7 @@
       <w:pPr>
         <w:pStyle w:val="Heading2"/>
       </w:pPr>
-      <w:bookmarkStart w:id="21" w:name="_Toc234460392"/>
+      <w:bookmarkStart w:id="21" w:name="_Toc234581227"/>
       <w:r>
         <w:t>Using the Eraser Command Line</w:t>
       </w:r>
@@ -5462,7 +5669,7 @@
       <w:pPr>
         <w:pStyle w:val="Heading2"/>
       </w:pPr>
-      <w:bookmarkStart w:id="22" w:name="_Toc234460393"/>
+      <w:bookmarkStart w:id="22" w:name="_Toc234581228"/>
       <w:r>
         <w:t>Creating Custom Erasure Methods</w:t>
       </w:r>
@@ -5706,7 +5913,7 @@
       <w:pPr>
         <w:pStyle w:val="Heading1"/>
       </w:pPr>
-      <w:bookmarkStart w:id="23" w:name="_Toc234460394"/>
+      <w:bookmarkStart w:id="23" w:name="_Toc234581229"/>
       <w:r>
         <w:lastRenderedPageBreak/>
         <w:t>Eraser How To’s</w:t>
@@ -5717,7 +5924,7 @@
       <w:pPr>
         <w:pStyle w:val="Heading2"/>
       </w:pPr>
-      <w:bookmarkStart w:id="24" w:name="_Toc234460395"/>
+      <w:bookmarkStart w:id="24" w:name="_Toc234581230"/>
       <w:r>
         <w:t>Erase Browser Caches</w:t>
       </w:r>
@@ -5732,7 +5939,7 @@
       <w:pPr>
         <w:pStyle w:val="Heading3"/>
       </w:pPr>
-      <w:bookmarkStart w:id="25" w:name="_Toc234460396"/>
+      <w:bookmarkStart w:id="25" w:name="_Toc234581231"/>
       <w:r>
         <w:t>Mozilla Firefox</w:t>
       </w:r>
@@ -5802,7 +6009,7 @@
       <w:pPr>
         <w:pStyle w:val="Heading3"/>
       </w:pPr>
-      <w:bookmarkStart w:id="26" w:name="_Toc234460397"/>
+      <w:bookmarkStart w:id="26" w:name="_Toc234581232"/>
       <w:r>
         <w:t>Windows Internet Explorer</w:t>
       </w:r>
@@ -5817,7 +6024,7 @@
       <w:pPr>
         <w:pStyle w:val="Heading2"/>
       </w:pPr>
-      <w:bookmarkStart w:id="27" w:name="_Toc234460398"/>
+      <w:bookmarkStart w:id="27" w:name="_Toc234581233"/>
       <w:r>
         <w:t>Erase the Recycle Bin</w:t>
       </w:r>
@@ -5998,8 +6205,8 @@
       <w:pPr>
         <w:pStyle w:val="Heading2"/>
       </w:pPr>
-      <w:bookmarkStart w:id="28" w:name="_Toc234460399"/>
-      <w:bookmarkStart w:id="29" w:name="_Ref234461416"/>
+      <w:bookmarkStart w:id="28" w:name="_Ref234461416"/>
+      <w:bookmarkStart w:id="29" w:name="_Toc234581234"/>
       <w:r>
         <w:t>Erase the Page File</w:t>
       </w:r>
@@ -6026,7 +6233,7 @@
       <w:pPr>
         <w:pStyle w:val="Heading2"/>
       </w:pPr>
-      <w:bookmarkStart w:id="30" w:name="_Toc234460400"/>
+      <w:bookmarkStart w:id="30" w:name="_Toc234581235"/>
       <w:r>
         <w:t>Encrypt the Page File</w:t>
       </w:r>
@@ -6084,7 +6291,7 @@
       <w:pPr>
         <w:pStyle w:val="Heading1"/>
       </w:pPr>
-      <w:bookmarkStart w:id="31" w:name="_Toc234460401"/>
+      <w:bookmarkStart w:id="31" w:name="_Toc234581236"/>
       <w:r>
         <w:lastRenderedPageBreak/>
         <w:t>When do I need to use Eraser?</w:t>
@@ -6119,7 +6326,7 @@
       <w:pPr>
         <w:pStyle w:val="Heading2"/>
       </w:pPr>
-      <w:bookmarkStart w:id="32" w:name="_Toc234460402"/>
+      <w:bookmarkStart w:id="32" w:name="_Toc234581237"/>
       <w:r>
         <w:t>Exceptions</w:t>
       </w:r>
@@ -6255,16 +6462,17 @@
         <w:br/>
         <w:t>These drives have a limited rewrite span and thus you may want to reserve the unused space erasures for emergencies. Also, a single pass is sufficient for eliminating all traces of files as they are not magnetic media. If your media is cheap (e.g. CD-RW) you may consider crushing the disc.</w:t>
       </w:r>
-      <w:bookmarkStart w:id="33" w:name="_Toc234460403"/>
     </w:p>
     <w:p>
       <w:pPr>
         <w:pStyle w:val="Heading2"/>
       </w:pPr>
+      <w:bookmarkStart w:id="33" w:name="_Toc234581238"/>
       <w:r>
         <w:lastRenderedPageBreak/>
         <w:t>Unintentional Privacy leaks</w:t>
       </w:r>
+      <w:bookmarkEnd w:id="33"/>
     </w:p>
     <w:p>
       <w:r>
@@ -6371,11 +6579,12 @@
       <w:pPr>
         <w:pStyle w:val="Heading1"/>
       </w:pPr>
+      <w:bookmarkStart w:id="34" w:name="_Toc234581239"/>
       <w:r>
         <w:lastRenderedPageBreak/>
         <w:t>More Help</w:t>
       </w:r>
-      <w:bookmarkEnd w:id="33"/>
+      <w:bookmarkEnd w:id="34"/>
     </w:p>
     <w:p>
       <w:r>
@@ -6415,12 +6624,12 @@
       <w:pPr>
         <w:pStyle w:val="Heading1"/>
       </w:pPr>
-      <w:bookmarkStart w:id="34" w:name="_Toc234460404"/>
+      <w:bookmarkStart w:id="35" w:name="_Toc234581240"/>
       <w:r>
         <w:lastRenderedPageBreak/>
         <w:t>Appendix A: Erasure Methods</w:t>
       </w:r>
-      <w:bookmarkEnd w:id="34"/>
+      <w:bookmarkEnd w:id="35"/>
     </w:p>
     <w:tbl>
       <w:tblPr>
@@ -7011,7 +7220,7 @@
       <w:pPr>
         <w:pStyle w:val="Heading1"/>
       </w:pPr>
-      <w:bookmarkStart w:id="35" w:name="_Toc234460405"/>
+      <w:bookmarkStart w:id="36" w:name="_Toc234581241"/>
       <w:r>
         <w:lastRenderedPageBreak/>
         <w:t xml:space="preserve">Appendix </w:t>
@@ -7022,17 +7231,17 @@
       <w:r>
         <w:t>: Glossary</w:t>
       </w:r>
-      <w:bookmarkEnd w:id="35"/>
+      <w:bookmarkEnd w:id="36"/>
     </w:p>
     <w:p>
       <w:pPr>
         <w:pStyle w:val="Heading3"/>
       </w:pPr>
-      <w:bookmarkStart w:id="36" w:name="_Toc234460406"/>
+      <w:bookmarkStart w:id="37" w:name="_Toc234581242"/>
       <w:r>
         <w:t>Cluster</w:t>
       </w:r>
-      <w:bookmarkEnd w:id="36"/>
+      <w:bookmarkEnd w:id="37"/>
     </w:p>
     <w:p>
       <w:r>
@@ -7043,11 +7252,11 @@
       <w:pPr>
         <w:pStyle w:val="Heading3"/>
       </w:pPr>
-      <w:bookmarkStart w:id="37" w:name="_Toc234460407"/>
+      <w:bookmarkStart w:id="38" w:name="_Toc234581243"/>
       <w:r>
         <w:t>Cluster Tip</w:t>
       </w:r>
-      <w:bookmarkEnd w:id="37"/>
+      <w:bookmarkEnd w:id="38"/>
     </w:p>
     <w:p>
       <w:r>
@@ -7249,13 +7458,13 @@
       <w:pPr>
         <w:pStyle w:val="Heading3"/>
       </w:pPr>
-      <w:bookmarkStart w:id="38" w:name="_Ref234295846"/>
-      <w:bookmarkStart w:id="39" w:name="_Toc234460408"/>
+      <w:bookmarkStart w:id="39" w:name="_Ref234295846"/>
+      <w:bookmarkStart w:id="40" w:name="_Toc234581244"/>
       <w:r>
         <w:t>CSPRNG</w:t>
       </w:r>
-      <w:bookmarkEnd w:id="38"/>
       <w:bookmarkEnd w:id="39"/>
+      <w:bookmarkEnd w:id="40"/>
     </w:p>
     <w:p>
       <w:r>
@@ -7269,11 +7478,11 @@
       <w:pPr>
         <w:pStyle w:val="Heading3"/>
       </w:pPr>
-      <w:bookmarkStart w:id="40" w:name="_Toc234460409"/>
+      <w:bookmarkStart w:id="41" w:name="_Toc234581245"/>
       <w:r>
         <w:t>Erasure Task</w:t>
       </w:r>
-      <w:bookmarkEnd w:id="40"/>
+      <w:bookmarkEnd w:id="41"/>
     </w:p>
     <w:p>
       <w:r>
@@ -7284,13 +7493,13 @@
       <w:pPr>
         <w:pStyle w:val="Heading3"/>
       </w:pPr>
-      <w:bookmarkStart w:id="41" w:name="_Ref234287302"/>
-      <w:bookmarkStart w:id="42" w:name="_Toc234460410"/>
+      <w:bookmarkStart w:id="42" w:name="_Ref234287302"/>
+      <w:bookmarkStart w:id="43" w:name="_Toc234581246"/>
       <w:r>
         <w:t>Erasure Target</w:t>
       </w:r>
-      <w:bookmarkEnd w:id="41"/>
       <w:bookmarkEnd w:id="42"/>
+      <w:bookmarkEnd w:id="43"/>
     </w:p>
     <w:p>
       <w:r>
@@ -7301,13 +7510,13 @@
       <w:pPr>
         <w:pStyle w:val="Heading3"/>
       </w:pPr>
-      <w:bookmarkStart w:id="43" w:name="_Ref234289827"/>
-      <w:bookmarkStart w:id="44" w:name="_Toc234460411"/>
+      <w:bookmarkStart w:id="44" w:name="_Ref234289827"/>
+      <w:bookmarkStart w:id="45" w:name="_Toc234581247"/>
       <w:r>
         <w:t>Wildcard expression</w:t>
       </w:r>
-      <w:bookmarkEnd w:id="43"/>
       <w:bookmarkEnd w:id="44"/>
+      <w:bookmarkEnd w:id="45"/>
     </w:p>
     <w:p>
       <w:r>
@@ -7602,7 +7811,7 @@
       <w:pPr>
         <w:pStyle w:val="Heading1"/>
       </w:pPr>
-      <w:bookmarkStart w:id="45" w:name="_Toc234460412"/>
+      <w:bookmarkStart w:id="46" w:name="_Toc234581248"/>
       <w:r>
         <w:lastRenderedPageBreak/>
         <w:t>Appendix C</w:t>
@@ -7610,24 +7819,187 @@
       <w:r>
         <w:t>: Migrating from Eraser 5</w:t>
       </w:r>
-      <w:bookmarkEnd w:id="45"/>
-    </w:p>
-    <w:p>
-      <w:r>
-        <w:t>Workflow changes</w:t>
-      </w:r>
-    </w:p>
-    <w:p>
-      <w:r>
-        <w:t>No distinction between on-demand and scheduled tasks (reason?)</w:t>
-      </w:r>
-    </w:p>
-    <w:p>
-      <w:r>
-        <w:t>Terminology changes</w:t>
-      </w:r>
-    </w:p>
-    <w:p/>
+      <w:bookmarkEnd w:id="46"/>
+    </w:p>
+    <w:p>
+      <w:r>
+        <w:t>Eraser 6 has a huge change in the user experience, favouring a single erasure happening at any one time and using an asynchronous model of erasure execution for a few reasons:</w:t>
+      </w:r>
+    </w:p>
+    <w:p>
+      <w:pPr>
+        <w:pStyle w:val="ListParagraph"/>
+        <w:numPr>
+          <w:ilvl w:val="0"/>
+          <w:numId w:val="25"/>
+        </w:numPr>
+      </w:pPr>
+      <w:r>
+        <w:t>Having only one erasure running at a time reduces the amount of time required for multiple erasures to complete. The rate-limiting component in an erasure in modern hard drives is the seek time – writes and reads can complete in the order of the nanoseconds, but seeks require approximately 5 milliseconds (in the ideal case scenario, as of mid-2009)</w:t>
+      </w:r>
+    </w:p>
+    <w:p>
+      <w:pPr>
+        <w:pStyle w:val="ListParagraph"/>
+        <w:numPr>
+          <w:ilvl w:val="0"/>
+          <w:numId w:val="25"/>
+        </w:numPr>
+      </w:pPr>
+      <w:r>
+        <w:t>Eraser did not allow users to execute an unused disk space erasure from within the Windows Explorer context menu (in Windows Vista and later with User Account Control enabled)</w:t>
+      </w:r>
+    </w:p>
+    <w:p>
+      <w:pPr>
+        <w:pStyle w:val="ListParagraph"/>
+        <w:numPr>
+          <w:ilvl w:val="0"/>
+          <w:numId w:val="25"/>
+        </w:numPr>
+      </w:pPr>
+      <w:r>
+        <w:t>Having all erasures completed in one place allows for easy management of all erasure tasks.</w:t>
+      </w:r>
+    </w:p>
+    <w:p>
+      <w:pPr>
+        <w:pStyle w:val="ListParagraph"/>
+        <w:numPr>
+          <w:ilvl w:val="0"/>
+          <w:numId w:val="25"/>
+        </w:numPr>
+      </w:pPr>
+      <w:r>
+        <w:t>Having tasks run asynchronously allows users to do other things when running an erasure. Currently, when an erasure is being run, Windows Explorer cannot be used when erasures are initiated from the context menu and when an erasure is run from the Eraser program, Eraser itself cannot be used.</w:t>
+      </w:r>
+    </w:p>
+    <w:p>
+      <w:pPr>
+        <w:pStyle w:val="Heading2"/>
+      </w:pPr>
+      <w:bookmarkStart w:id="47" w:name="_Toc234581249"/>
+      <w:r>
+        <w:t>Migrating to Eraser 6</w:t>
+      </w:r>
+      <w:bookmarkEnd w:id="47"/>
+    </w:p>
+    <w:p>
+      <w:r>
+        <w:t>It is also important to note that all Eraser 5 tasks will not be automatically migrated to Eraser 6 tasks due to the very different nature of erasure tasks. Therefore, when upgrading from Eraser 5, the suggested migration plan is thus:</w:t>
+      </w:r>
+    </w:p>
+    <w:p>
+      <w:pPr>
+        <w:pStyle w:val="ListParagraph"/>
+        <w:numPr>
+          <w:ilvl w:val="0"/>
+          <w:numId w:val="26"/>
+        </w:numPr>
+      </w:pPr>
+      <w:r>
+        <w:t>Install Eraser 6</w:t>
+      </w:r>
+    </w:p>
+    <w:p>
+      <w:pPr>
+        <w:pStyle w:val="ListParagraph"/>
+        <w:numPr>
+          <w:ilvl w:val="0"/>
+          <w:numId w:val="26"/>
+        </w:numPr>
+      </w:pPr>
+      <w:r>
+        <w:t>Run Eraser 5, manually creating the new tasks in Eraser 6’s scheduler</w:t>
+      </w:r>
+    </w:p>
+    <w:p>
+      <w:pPr>
+        <w:pStyle w:val="ListParagraph"/>
+        <w:numPr>
+          <w:ilvl w:val="1"/>
+          <w:numId w:val="26"/>
+        </w:numPr>
+      </w:pPr>
+      <w:r>
+        <w:t xml:space="preserve">On-Demand tasks will be created with a </w:t>
+      </w:r>
+      <w:r>
+        <w:rPr>
+          <w:rStyle w:val="Strong"/>
+        </w:rPr>
+        <w:t>Run Immediately</w:t>
+      </w:r>
+      <w:r>
+        <w:t xml:space="preserve"> schedule</w:t>
+      </w:r>
+    </w:p>
+    <w:p>
+      <w:pPr>
+        <w:pStyle w:val="ListParagraph"/>
+        <w:numPr>
+          <w:ilvl w:val="1"/>
+          <w:numId w:val="26"/>
+        </w:numPr>
+      </w:pPr>
+      <w:r>
+        <w:t xml:space="preserve">Scheduled tasks will be created with a </w:t>
+      </w:r>
+      <w:r>
+        <w:rPr>
+          <w:rStyle w:val="Strong"/>
+        </w:rPr>
+        <w:t>Recurring</w:t>
+      </w:r>
+      <w:r>
+        <w:t xml:space="preserve"> schedule</w:t>
+      </w:r>
+    </w:p>
+    <w:p>
+      <w:pPr>
+        <w:pStyle w:val="ListParagraph"/>
+        <w:numPr>
+          <w:ilvl w:val="0"/>
+          <w:numId w:val="26"/>
+        </w:numPr>
+      </w:pPr>
+      <w:r>
+        <w:t>Migrate your custom erasure methods from Eraser 5 to Eraser 6</w:t>
+      </w:r>
+    </w:p>
+    <w:p>
+      <w:pPr>
+        <w:pStyle w:val="Heading2"/>
+      </w:pPr>
+      <w:bookmarkStart w:id="48" w:name="_Toc234581250"/>
+      <w:r>
+        <w:t>Terminology Changes</w:t>
+      </w:r>
+      <w:bookmarkEnd w:id="48"/>
+    </w:p>
+    <w:p>
+      <w:r>
+        <w:t xml:space="preserve">Eraser 6 uses some terminology differently than it was used in Eraser 5. The most notable change will be the use of a “Task”. A Task in Eraser 5 only allowed for one schedule and one file, folder or unused space of a drive to erase. In Eraser 6, the objects to erase on a drive are now known as a </w:t>
+      </w:r>
+      <w:r>
+        <w:fldChar w:fldCharType="begin"/>
+      </w:r>
+      <w:r>
+        <w:instrText xml:space="preserve"> REF _Ref234287302 \h </w:instrText>
+      </w:r>
+      <w:r>
+        <w:fldChar w:fldCharType="separate"/>
+      </w:r>
+      <w:r>
+        <w:t>Target</w:t>
+      </w:r>
+      <w:r>
+        <w:fldChar w:fldCharType="end"/>
+      </w:r>
+      <w:r>
+        <w:t xml:space="preserve"> and a single Task can have multiple targets. This allows for easier scheduling of a task, so one schedule can result in multiple targets being erased.</w:t>
+      </w:r>
+    </w:p>
     <w:sectPr>
       <w:footerReference w:type="default" r:id="rId21"/>
       <w:pgSz w:w="11906" w:h="16838"/>
@@ -7706,7 +8078,7 @@
                 <w:noProof/>
                 <w:color w:val="FFFFFF" w:themeColor="background1"/>
               </w:rPr>
-              <w:t>14</w:t>
+              <w:t>2</w:t>
             </w:r>
           </w:fldSimple>
         </w:p>
@@ -7727,7 +8099,7 @@
               <w:rPr>
                 <w:noProof/>
               </w:rPr>
-              <w:t>Advanced Topics</w:t>
+              <w:t>Overview</w:t>
             </w:r>
           </w:fldSimple>
           <w:r>
@@ -7792,13 +8164,7 @@
         <w:footnoteRef/>
       </w:r>
       <w:r>
-        <w:t xml:space="preserve"> Unless you are writing to media which have limited life span, for example USB keys, CD-RW</w:t>
-      </w:r>
-      <w:r>
-        <w:t>,</w:t>
-      </w:r>
-      <w:r>
-        <w:t xml:space="preserve"> DVD</w:t>
+        <w:t xml:space="preserve"> Unless you are writing to media which have limited life span, for example USB keys, CD-RW, DVD</w:t>
       </w:r>
       <w:r>
         <w:rPr>
@@ -8914,6 +9280,92 @@
     </w:lvl>
   </w:abstractNum>
   <w:abstractNum w:abstractNumId="11">
+    <w:nsid w:val="422C6205"/>
+    <w:multiLevelType w:val="hybridMultilevel"/>
+    <w:tmpl w:val="6BF29EB0"/>
+    <w:lvl w:ilvl="0" w:tplc="4809000F">
+      <w:start w:val="1"/>
+      <w:numFmt w:val="decimal"/>
+      <w:lvlText w:val="%1."/>
+      <w:lvlJc w:val="left"/>
+      <w:pPr>
+        <w:ind w:left="720" w:hanging="360"/>
+      </w:pPr>
+    </w:lvl>
+    <w:lvl w:ilvl="1" w:tplc="48090019" w:tentative="1">
+      <w:start w:val="1"/>
+      <w:numFmt w:val="lowerLetter"/>
+      <w:lvlText w:val="%2."/>
+      <w:lvlJc w:val="left"/>
+      <w:pPr>
+        <w:ind w:left="1440" w:hanging="360"/>
+      </w:pPr>
+    </w:lvl>
+    <w:lvl w:ilvl="2" w:tplc="4809001B" w:tentative="1">
+      <w:start w:val="1"/>
+      <w:numFmt w:val="lowerRoman"/>
+      <w:lvlText w:val="%3."/>
+      <w:lvlJc w:val="right"/>
+      <w:pPr>
+        <w:ind w:left="2160" w:hanging="180"/>
+      </w:pPr>
+    </w:lvl>
+    <w:lvl w:ilvl="3" w:tplc="4809000F" w:tentative="1">
+      <w:start w:val="1"/>
+      <w:numFmt w:val="decimal"/>
+      <w:lvlText w:val="%4."/>
+      <w:lvlJc w:val="left"/>
+      <w:pPr>
+        <w:ind w:left="2880" w:hanging="360"/>
+      </w:pPr>
+    </w:lvl>
+    <w:lvl w:ilvl="4" w:tplc="48090019" w:tentative="1">
+      <w:start w:val="1"/>
+      <w:numFmt w:val="lowerLetter"/>
+      <w:lvlText w:val="%5."/>
+      <w:lvlJc w:val="left"/>
+      <w:pPr>
+        <w:ind w:left="3600" w:hanging="360"/>
+      </w:pPr>
+    </w:lvl>
+    <w:lvl w:ilvl="5" w:tplc="4809001B" w:tentative="1">
+      <w:start w:val="1"/>
+      <w:numFmt w:val="lowerRoman"/>
+      <w:lvlText w:val="%6."/>
+      <w:lvlJc w:val="right"/>
+      <w:pPr>
+        <w:ind w:left="4320" w:hanging="180"/>
+      </w:pPr>
+    </w:lvl>
+    <w:lvl w:ilvl="6" w:tplc="4809000F" w:tentative="1">
+      <w:start w:val="1"/>
+      <w:numFmt w:val="decimal"/>
+      <w:lvlText w:val="%7."/>
+      <w:lvlJc w:val="left"/>
+      <w:pPr>
+        <w:ind w:left="5040" w:hanging="360"/>
+      </w:pPr>
+    </w:lvl>
+    <w:lvl w:ilvl="7" w:tplc="48090019" w:tentative="1">
+      <w:start w:val="1"/>
+      <w:numFmt w:val="lowerLetter"/>
+      <w:lvlText w:val="%8."/>
+      <w:lvlJc w:val="left"/>
+      <w:pPr>
+        <w:ind w:left="5760" w:hanging="360"/>
+      </w:pPr>
+    </w:lvl>
+    <w:lvl w:ilvl="8" w:tplc="4809001B" w:tentative="1">
+      <w:start w:val="1"/>
+      <w:numFmt w:val="lowerRoman"/>
+      <w:lvlText w:val="%9."/>
+      <w:lvlJc w:val="right"/>
+      <w:pPr>
+        <w:ind w:left="6480" w:hanging="180"/>
+      </w:pPr>
+    </w:lvl>
+  </w:abstractNum>
+  <w:abstractNum w:abstractNumId="12">
     <w:nsid w:val="4959165B"/>
     <w:multiLevelType w:val="hybridMultilevel"/>
     <w:tmpl w:val="9BA21746"/>
@@ -9026,7 +9478,7 @@
       </w:rPr>
     </w:lvl>
   </w:abstractNum>
-  <w:abstractNum w:abstractNumId="12">
+  <w:abstractNum w:abstractNumId="13">
     <w:nsid w:val="4DD81517"/>
     <w:multiLevelType w:val="hybridMultilevel"/>
     <w:tmpl w:val="B2724C0A"/>
@@ -9139,7 +9591,7 @@
       </w:rPr>
     </w:lvl>
   </w:abstractNum>
-  <w:abstractNum w:abstractNumId="13">
+  <w:abstractNum w:abstractNumId="14">
     <w:nsid w:val="4F594D87"/>
     <w:multiLevelType w:val="hybridMultilevel"/>
     <w:tmpl w:val="EE8E5ECC"/>
@@ -9252,7 +9704,7 @@
       </w:rPr>
     </w:lvl>
   </w:abstractNum>
-  <w:abstractNum w:abstractNumId="14">
+  <w:abstractNum w:abstractNumId="15">
     <w:nsid w:val="53436959"/>
     <w:multiLevelType w:val="hybridMultilevel"/>
     <w:tmpl w:val="830CC8EA"/>
@@ -9338,7 +9790,7 @@
       </w:pPr>
     </w:lvl>
   </w:abstractNum>
-  <w:abstractNum w:abstractNumId="15">
+  <w:abstractNum w:abstractNumId="16">
     <w:nsid w:val="59C76EAF"/>
     <w:multiLevelType w:val="hybridMultilevel"/>
     <w:tmpl w:val="ED765794"/>
@@ -9451,7 +9903,7 @@
       </w:rPr>
     </w:lvl>
   </w:abstractNum>
-  <w:abstractNum w:abstractNumId="16">
+  <w:abstractNum w:abstractNumId="17">
     <w:nsid w:val="5EBB7017"/>
     <w:multiLevelType w:val="hybridMultilevel"/>
     <w:tmpl w:val="CDF23D5A"/>
@@ -9564,7 +10016,96 @@
       </w:rPr>
     </w:lvl>
   </w:abstractNum>
-  <w:abstractNum w:abstractNumId="17">
+  <w:abstractNum w:abstractNumId="18">
+    <w:nsid w:val="61095813"/>
+    <w:multiLevelType w:val="hybridMultilevel"/>
+    <w:tmpl w:val="E8AEF31E"/>
+    <w:lvl w:ilvl="0" w:tplc="4809000F">
+      <w:start w:val="1"/>
+      <w:numFmt w:val="decimal"/>
+      <w:lvlText w:val="%1."/>
+      <w:lvlJc w:val="left"/>
+      <w:pPr>
+        <w:ind w:left="720" w:hanging="360"/>
+      </w:pPr>
+    </w:lvl>
+    <w:lvl w:ilvl="1" w:tplc="48090001">
+      <w:start w:val="1"/>
+      <w:numFmt w:val="bullet"/>
+      <w:lvlText w:val=""/>
+      <w:lvlJc w:val="left"/>
+      <w:pPr>
+        <w:ind w:left="1440" w:hanging="360"/>
+      </w:pPr>
+      <w:rPr>
+        <w:rFonts w:ascii="Symbol" w:hAnsi="Symbol" w:hint="default"/>
+      </w:rPr>
+    </w:lvl>
+    <w:lvl w:ilvl="2" w:tplc="4809001B" w:tentative="1">
+      <w:start w:val="1"/>
+      <w:numFmt w:val="lowerRoman"/>
+      <w:lvlText w:val="%3."/>
+      <w:lvlJc w:val="right"/>
+      <w:pPr>
+        <w:ind w:left="2160" w:hanging="180"/>
+      </w:pPr>
+    </w:lvl>
+    <w:lvl w:ilvl="3" w:tplc="4809000F" w:tentative="1">
+      <w:start w:val="1"/>
+      <w:numFmt w:val="decimal"/>
+      <w:lvlText w:val="%4."/>
+      <w:lvlJc w:val="left"/>
+      <w:pPr>
+        <w:ind w:left="2880" w:hanging="360"/>
+      </w:pPr>
+    </w:lvl>
+    <w:lvl w:ilvl="4" w:tplc="48090019" w:tentative="1">
+      <w:start w:val="1"/>
+      <w:numFmt w:val="lowerLetter"/>
+      <w:lvlText w:val="%5."/>
+      <w:lvlJc w:val="left"/>
+      <w:pPr>
+        <w:ind w:left="3600" w:hanging="360"/>
+      </w:pPr>
+    </w:lvl>
+    <w:lvl w:ilvl="5" w:tplc="4809001B" w:tentative="1">
+      <w:start w:val="1"/>
+      <w:numFmt w:val="lowerRoman"/>
+      <w:lvlText w:val="%6."/>
+      <w:lvlJc w:val="right"/>
+      <w:pPr>
+        <w:ind w:left="4320" w:hanging="180"/>
+      </w:pPr>
+    </w:lvl>
+    <w:lvl w:ilvl="6" w:tplc="4809000F" w:tentative="1">
+      <w:start w:val="1"/>
+      <w:numFmt w:val="decimal"/>
+      <w:lvlText w:val="%7."/>
+      <w:lvlJc w:val="left"/>
+      <w:pPr>
+        <w:ind w:left="5040" w:hanging="360"/>
+      </w:pPr>
+    </w:lvl>
+    <w:lvl w:ilvl="7" w:tplc="48090019" w:tentative="1">
+      <w:start w:val="1"/>
+      <w:numFmt w:val="lowerLetter"/>
+      <w:lvlText w:val="%8."/>
+      <w:lvlJc w:val="left"/>
+      <w:pPr>
+        <w:ind w:left="5760" w:hanging="360"/>
+      </w:pPr>
+    </w:lvl>
+    <w:lvl w:ilvl="8" w:tplc="4809001B" w:tentative="1">
+      <w:start w:val="1"/>
+      <w:numFmt w:val="lowerRoman"/>
+      <w:lvlText w:val="%9."/>
+      <w:lvlJc w:val="right"/>
+      <w:pPr>
+        <w:ind w:left="6480" w:hanging="180"/>
+      </w:pPr>
+    </w:lvl>
+  </w:abstractNum>
+  <w:abstractNum w:abstractNumId="19">
     <w:nsid w:val="68357EB1"/>
     <w:multiLevelType w:val="hybridMultilevel"/>
     <w:tmpl w:val="29FE5DEE"/>
@@ -9677,7 +10218,7 @@
       </w:rPr>
     </w:lvl>
   </w:abstractNum>
-  <w:abstractNum w:abstractNumId="18">
+  <w:abstractNum w:abstractNumId="20">
     <w:nsid w:val="6BAD2D6F"/>
     <w:multiLevelType w:val="hybridMultilevel"/>
     <w:tmpl w:val="0130D350"/>
@@ -9790,7 +10331,7 @@
       </w:rPr>
     </w:lvl>
   </w:abstractNum>
-  <w:abstractNum w:abstractNumId="19">
+  <w:abstractNum w:abstractNumId="21">
     <w:nsid w:val="6EB31954"/>
     <w:multiLevelType w:val="hybridMultilevel"/>
     <w:tmpl w:val="D27C8AE4"/>
@@ -9903,7 +10444,7 @@
       </w:rPr>
     </w:lvl>
   </w:abstractNum>
-  <w:abstractNum w:abstractNumId="20">
+  <w:abstractNum w:abstractNumId="22">
     <w:nsid w:val="7045467F"/>
     <w:multiLevelType w:val="hybridMultilevel"/>
     <w:tmpl w:val="625CF7D4"/>
@@ -10016,7 +10557,7 @@
       </w:rPr>
     </w:lvl>
   </w:abstractNum>
-  <w:abstractNum w:abstractNumId="21">
+  <w:abstractNum w:abstractNumId="23">
     <w:nsid w:val="79AF7808"/>
     <w:multiLevelType w:val="hybridMultilevel"/>
     <w:tmpl w:val="4B1E27F4"/>
@@ -10129,7 +10670,7 @@
       </w:rPr>
     </w:lvl>
   </w:abstractNum>
-  <w:abstractNum w:abstractNumId="22">
+  <w:abstractNum w:abstractNumId="24">
     <w:nsid w:val="7C035D53"/>
     <w:multiLevelType w:val="hybridMultilevel"/>
     <w:tmpl w:val="1FEC1C54"/>
@@ -10242,7 +10783,7 @@
       </w:rPr>
     </w:lvl>
   </w:abstractNum>
-  <w:abstractNum w:abstractNumId="23">
+  <w:abstractNum w:abstractNumId="25">
     <w:nsid w:val="7CB214F7"/>
     <w:multiLevelType w:val="hybridMultilevel"/>
     <w:tmpl w:val="017C4DB0"/>
@@ -10359,49 +10900,49 @@
     <w:abstractNumId w:val="8"/>
   </w:num>
   <w:num w:numId="2">
-    <w:abstractNumId w:val="17"/>
+    <w:abstractNumId w:val="19"/>
   </w:num>
   <w:num w:numId="3">
+    <w:abstractNumId w:val="25"/>
+  </w:num>
+  <w:num w:numId="4">
     <w:abstractNumId w:val="23"/>
   </w:num>
-  <w:num w:numId="4">
-    <w:abstractNumId w:val="21"/>
-  </w:num>
   <w:num w:numId="5">
-    <w:abstractNumId w:val="22"/>
+    <w:abstractNumId w:val="24"/>
   </w:num>
   <w:num w:numId="6">
     <w:abstractNumId w:val="10"/>
   </w:num>
   <w:num w:numId="7">
+    <w:abstractNumId w:val="22"/>
+  </w:num>
+  <w:num w:numId="8">
     <w:abstractNumId w:val="20"/>
   </w:num>
-  <w:num w:numId="8">
-    <w:abstractNumId w:val="18"/>
-  </w:num>
   <w:num w:numId="9">
-    <w:abstractNumId w:val="19"/>
+    <w:abstractNumId w:val="21"/>
   </w:num>
   <w:num w:numId="10">
     <w:abstractNumId w:val="3"/>
   </w:num>
   <w:num w:numId="11">
+    <w:abstractNumId w:val="13"/>
+  </w:num>
+  <w:num w:numId="12">
+    <w:abstractNumId w:val="17"/>
+  </w:num>
+  <w:num w:numId="13">
     <w:abstractNumId w:val="12"/>
   </w:num>
-  <w:num w:numId="12">
-    <w:abstractNumId w:val="16"/>
-  </w:num>
-  <w:num w:numId="13">
-    <w:abstractNumId w:val="11"/>
-  </w:num>
   <w:num w:numId="14">
-    <w:abstractNumId w:val="13"/>
+    <w:abstractNumId w:val="14"/>
   </w:num>
   <w:num w:numId="15">
     <w:abstractNumId w:val="7"/>
   </w:num>
   <w:num w:numId="16">
-    <w:abstractNumId w:val="15"/>
+    <w:abstractNumId w:val="16"/>
   </w:num>
   <w:num w:numId="17">
     <w:abstractNumId w:val="6"/>
@@ -10425,7 +10966,13 @@
     <w:abstractNumId w:val="5"/>
   </w:num>
   <w:num w:numId="24">
-    <w:abstractNumId w:val="14"/>
+    <w:abstractNumId w:val="15"/>
+  </w:num>
+  <w:num w:numId="25">
+    <w:abstractNumId w:val="11"/>
+  </w:num>
+  <w:num w:numId="26">
+    <w:abstractNumId w:val="18"/>
   </w:num>
 </w:numbering>
 </file>
@@ -12332,7 +12879,7 @@
 </file>
 
 <file path=customXml/itemProps2.xml><?xml version="1.0" encoding="utf-8"?>
-<ds:datastoreItem xmlns:ds="http://schemas.openxmlformats.org/officeDocument/2006/customXml" ds:itemID="{5409ECE6-4208-4EFC-8725-9BA77C19EC58}">
+<ds:datastoreItem xmlns:ds="http://schemas.openxmlformats.org/officeDocument/2006/customXml" ds:itemID="{31AD4F8D-9062-4D44-A925-2940925A8FCA}">
   <ds:schemaRefs>
     <ds:schemaRef ds:uri="http://schemas.openxmlformats.org/officeDocument/2006/bibliography"/>
   </ds:schemaRefs>

</xml_diff>

<commit_message>
Updated documentation to reflect the new Manually run task type.
</commit_message>
<xml_diff>
--- a/eraser6/Documentation/Documentation.docx
+++ b/eraser6/Documentation/Documentation.docx
@@ -3440,49 +3440,6 @@
         </w:rPr>
       </w:pPr>
       <w:r>
-        <w:t xml:space="preserve">The fundamental unit of operation in Eraser 6 is the Task. The task represents one unit of work that will be executed. A task has a schedule as well as a set of </w:t>
-      </w:r>
-      <w:fldSimple w:instr=" REF _Ref234287302 \h  \* MERGEFORMAT ">
-        <w:r>
-          <w:rPr>
-            <w:rStyle w:val="SubtleReference"/>
-          </w:rPr>
-          <w:t>targets</w:t>
-        </w:r>
-      </w:fldSimple>
-      <w:r>
-        <w:t xml:space="preserve">: the schedule defines the time and date that a task will run and the targets define what data needs to be erased. Tasks can be defined by selecting the </w:t>
-      </w:r>
-      <w:r>
-        <w:rPr>
-          <w:rStyle w:val="Emphasis"/>
-        </w:rPr>
-        <w:t>Erase Schedule</w:t>
-      </w:r>
-      <w:r>
-        <w:t xml:space="preserve"> drop-down menu</w:t>
-      </w:r>
-      <w:r>
-        <w:t xml:space="preserve">, then selecting </w:t>
-      </w:r>
-      <w:r>
-        <w:rPr>
-          <w:rStyle w:val="Strong"/>
-        </w:rPr>
-        <w:t>New Task</w:t>
-      </w:r>
-      <w:r>
-        <w:t xml:space="preserve"> (or press Ctrl+N). You will then be presented with the Task Properties Dialog.</w:t>
-      </w:r>
-    </w:p>
-    <w:p>
-      <w:pPr>
-        <w:rPr>
-          <w:noProof/>
-          <w:lang w:eastAsia="zh-CN" w:bidi="ar-SA"/>
-        </w:rPr>
-      </w:pPr>
-      <w:r>
         <w:rPr>
           <w:noProof/>
           <w:lang w:eastAsia="zh-CN" w:bidi="ar-SA"/>
@@ -3494,10 +3451,10 @@
               <wp:posOffset>19050</wp:posOffset>
             </wp:positionH>
             <wp:positionV relativeFrom="paragraph">
-              <wp:posOffset>57785</wp:posOffset>
+              <wp:posOffset>1165225</wp:posOffset>
             </wp:positionV>
-            <wp:extent cx="3468370" cy="4517390"/>
-            <wp:effectExtent l="171450" t="133350" r="341630" b="302260"/>
+            <wp:extent cx="3467735" cy="4517390"/>
+            <wp:effectExtent l="171450" t="133350" r="342265" b="302260"/>
             <wp:wrapSquare wrapText="largest"/>
             <wp:docPr id="2" name="Picture 0" descr="Task Properties Dialog"/>
             <wp:cNvGraphicFramePr>
@@ -3519,7 +3476,7 @@
                   <pic:spPr>
                     <a:xfrm>
                       <a:off x="0" y="0"/>
-                      <a:ext cx="3468370" cy="4517390"/>
+                      <a:ext cx="3467735" cy="4517390"/>
                     </a:xfrm>
                     <a:prstGeom prst="rect">
                       <a:avLst/>
@@ -3542,6 +3499,49 @@
         </w:drawing>
       </w:r>
       <w:r>
+        <w:t xml:space="preserve">The fundamental unit of operation in Eraser 6 is the Task. The task represents one unit of work that will be executed. A task has a schedule as well as a set of </w:t>
+      </w:r>
+      <w:fldSimple w:instr=" REF _Ref234287302 \h  \* MERGEFORMAT ">
+        <w:r>
+          <w:rPr>
+            <w:rStyle w:val="SubtleReference"/>
+          </w:rPr>
+          <w:t>targets</w:t>
+        </w:r>
+      </w:fldSimple>
+      <w:r>
+        <w:t xml:space="preserve">: the schedule defines the time and date that a task will run and the targets define what data needs to be erased. Tasks can be defined by selecting the </w:t>
+      </w:r>
+      <w:r>
+        <w:rPr>
+          <w:rStyle w:val="Emphasis"/>
+        </w:rPr>
+        <w:t>Erase Schedule</w:t>
+      </w:r>
+      <w:r>
+        <w:t xml:space="preserve"> drop-down menu</w:t>
+      </w:r>
+      <w:r>
+        <w:t xml:space="preserve">, then selecting </w:t>
+      </w:r>
+      <w:r>
+        <w:rPr>
+          <w:rStyle w:val="Strong"/>
+        </w:rPr>
+        <w:t>New Task</w:t>
+      </w:r>
+      <w:r>
+        <w:t xml:space="preserve"> (or press Ctrl+N). You will then be presented with the Task Properties Dialog.</w:t>
+      </w:r>
+    </w:p>
+    <w:p>
+      <w:pPr>
+        <w:rPr>
+          <w:noProof/>
+          <w:lang w:eastAsia="zh-CN" w:bidi="ar-SA"/>
+        </w:rPr>
+      </w:pPr>
+      <w:r>
         <w:rPr>
           <w:noProof/>
           <w:lang w:eastAsia="zh-CN" w:bidi="ar-SA"/>
@@ -3588,16 +3588,7 @@
         </w:numPr>
       </w:pPr>
       <w:r>
-        <w:t xml:space="preserve">If the task is set to </w:t>
-      </w:r>
-      <w:r>
-        <w:rPr>
-          <w:rStyle w:val="Strong"/>
-        </w:rPr>
-        <w:t>Run Immediately</w:t>
-      </w:r>
-      <w:r>
-        <w:t>, after the Task Dialog is closed, the task will run (after all running tasks complete)</w:t>
+        <w:t>If the task is set to Run Manually, then the task is run only when you explicitly request a task to run.</w:t>
       </w:r>
     </w:p>
     <w:p>
@@ -3615,19 +3606,42 @@
         <w:rPr>
           <w:rStyle w:val="Strong"/>
         </w:rPr>
-        <w:t>Recurring</w:t>
-      </w:r>
-      <w:r>
-        <w:t xml:space="preserve">, go to the </w:t>
+        <w:t>Run Immediately</w:t>
+      </w:r>
+      <w:r>
+        <w:t>, after the Task Dialog is closed, the task will run (after all running tasks complete</w:t>
+      </w:r>
+      <w:r>
+        <w:t>.</w:t>
+      </w:r>
+      <w:r>
+        <w:t>)</w:t>
+      </w:r>
+      <w:r>
+        <w:t xml:space="preserve"> Tasks set to Run Immediately will be deleted if </w:t>
+      </w:r>
+      <w:fldSimple w:instr=" REF _Ref234293165 \h  \* MERGEFORMAT ">
+        <w:r>
+          <w:rPr>
+            <w:rStyle w:val="SubtleReference"/>
+          </w:rPr>
+          <w:t>Automatically remove tasks which run immediately and completed successfully</w:t>
+        </w:r>
+        <w:r>
+          <w:t xml:space="preserve"> </w:t>
+        </w:r>
+      </w:fldSimple>
+      <w:r>
+        <w:t xml:space="preserve">is checked in the </w:t>
       </w:r>
       <w:r>
         <w:rPr>
           <w:rStyle w:val="Strong"/>
         </w:rPr>
-        <w:t>Schedule</w:t>
-      </w:r>
-      <w:r>
-        <w:t xml:space="preserve"> to define the frequency of which the task will execute</w:t>
+        <w:t>Eraser Settings</w:t>
+      </w:r>
+      <w:r>
+        <w:t xml:space="preserve"> page.</w:t>
       </w:r>
     </w:p>
     <w:p>
@@ -3658,6 +3672,36 @@
       <w:r>
         <w:lastRenderedPageBreak/>
         <w:t>Be careful with the Run at Restart option. Eraser does not currently check to ensure that the file being erased is the same file that erasure was requested. This means that if a file was renamed after the task was created, and a new file created in place, the new file would be erased when the system restarts and this will occur without user confirmation!</w:t>
+      </w:r>
+    </w:p>
+    <w:p>
+      <w:pPr>
+        <w:pStyle w:val="ListParagraph"/>
+        <w:numPr>
+          <w:ilvl w:val="0"/>
+          <w:numId w:val="27"/>
+        </w:numPr>
+      </w:pPr>
+      <w:r>
+        <w:t xml:space="preserve">If the task is set to </w:t>
+      </w:r>
+      <w:r>
+        <w:rPr>
+          <w:rStyle w:val="Strong"/>
+        </w:rPr>
+        <w:t>Recurring</w:t>
+      </w:r>
+      <w:r>
+        <w:t xml:space="preserve">, go to the </w:t>
+      </w:r>
+      <w:r>
+        <w:rPr>
+          <w:rStyle w:val="Strong"/>
+        </w:rPr>
+        <w:t>Schedule</w:t>
+      </w:r>
+      <w:r>
+        <w:t xml:space="preserve"> to define the frequency of which the task will execute</w:t>
       </w:r>
     </w:p>
     <w:p>
@@ -3873,6 +3917,7 @@
         <w:rPr>
           <w:rStyle w:val="Strong"/>
         </w:rPr>
+        <w:lastRenderedPageBreak/>
         <w:t>Recycle bin</w:t>
       </w:r>
       <w:r>
@@ -3894,7 +3939,6 @@
       </w:pPr>
       <w:bookmarkStart w:id="4" w:name="_Toc234581213"/>
       <w:r>
-        <w:lastRenderedPageBreak/>
         <w:t>Creating Recurring Tasks</w:t>
       </w:r>
       <w:bookmarkEnd w:id="4"/>
@@ -4276,7 +4320,7 @@
               <w:cnfStyle w:val="000000000000"/>
             </w:pPr>
             <w:r>
-              <w:t>Yes</w:t>
+              <w:t>No</w:t>
             </w:r>
           </w:p>
         </w:tc>
@@ -4913,12 +4957,12 @@
       <w:pPr>
         <w:pStyle w:val="Heading2"/>
       </w:pPr>
-      <w:bookmarkStart w:id="12" w:name="_Ref234289623"/>
-      <w:bookmarkStart w:id="13" w:name="_Toc234581221"/>
+      <w:bookmarkStart w:id="12" w:name="_Toc234581221"/>
+      <w:bookmarkStart w:id="13" w:name="_Ref234289623"/>
       <w:r>
         <w:t>Shell Integration</w:t>
       </w:r>
-      <w:bookmarkEnd w:id="13"/>
+      <w:bookmarkEnd w:id="12"/>
     </w:p>
     <w:p>
       <w:pPr>
@@ -5020,7 +5064,7 @@
       <w:r>
         <w:t>Erase Settings</w:t>
       </w:r>
-      <w:bookmarkEnd w:id="12"/>
+      <w:bookmarkEnd w:id="13"/>
       <w:bookmarkEnd w:id="14"/>
     </w:p>
     <w:p>
@@ -5201,9 +5245,9 @@
         </w:rPr>
         <w:drawing>
           <wp:inline distT="0" distB="0" distL="0" distR="0">
-            <wp:extent cx="5731510" cy="1009650"/>
+            <wp:extent cx="5731510" cy="981075"/>
             <wp:effectExtent l="19050" t="0" r="2540" b="0"/>
-            <wp:docPr id="10" name="Picture 9" descr="Settings - Scheduler settings"/>
+            <wp:docPr id="12" name="Picture 11" descr="Settings.png"/>
             <wp:cNvGraphicFramePr>
               <a:graphicFrameLocks xmlns:a="http://schemas.openxmlformats.org/drawingml/2006/main" noChangeAspect="1"/>
             </wp:cNvGraphicFramePr>
@@ -5215,8 +5259,8 @@
                     <pic:cNvPicPr/>
                   </pic:nvPicPr>
                   <pic:blipFill>
-                    <a:blip r:embed="rId15" cstate="print"/>
-                    <a:srcRect t="50836" b="34401"/>
+                    <a:blip r:embed="rId16" cstate="print"/>
+                    <a:srcRect t="51253" b="34401"/>
                     <a:stretch>
                       <a:fillRect/>
                     </a:stretch>
@@ -5224,7 +5268,7 @@
                   <pic:spPr>
                     <a:xfrm>
                       <a:off x="0" y="0"/>
-                      <a:ext cx="5731510" cy="1009650"/>
+                      <a:ext cx="5731510" cy="981075"/>
                     </a:xfrm>
                     <a:prstGeom prst="rect">
                       <a:avLst/>
@@ -5252,7 +5296,31 @@
         <w:rPr>
           <w:rStyle w:val="Strong"/>
         </w:rPr>
-        <w:t>Automatically remove one-time takes which completed successfully</w:t>
+        <w:t xml:space="preserve">Automatically remove </w:t>
+      </w:r>
+      <w:r>
+        <w:rPr>
+          <w:rStyle w:val="Strong"/>
+        </w:rPr>
+        <w:t>tasks which run immediate</w:t>
+      </w:r>
+      <w:r>
+        <w:rPr>
+          <w:rStyle w:val="Strong"/>
+        </w:rPr>
+        <w:t>ly</w:t>
+      </w:r>
+      <w:r>
+        <w:rPr>
+          <w:rStyle w:val="Strong"/>
+        </w:rPr>
+        <w:t xml:space="preserve"> and </w:t>
+      </w:r>
+      <w:r>
+        <w:rPr>
+          <w:rStyle w:val="Strong"/>
+        </w:rPr>
+        <w:t>completed successfully</w:t>
       </w:r>
       <w:r>
         <w:t xml:space="preserve"> is checked, tasks scheduled to run immediately and completed without errors are automatically removed from the Erase Schedule</w:t>
@@ -5568,7 +5636,7 @@
                     <pic:cNvPicPr/>
                   </pic:nvPicPr>
                   <pic:blipFill>
-                    <a:blip r:embed="rId16" cstate="print"/>
+                    <a:blip r:embed="rId17" cstate="print"/>
                     <a:stretch>
                       <a:fillRect/>
                     </a:stretch>
@@ -5738,7 +5806,7 @@
                     <pic:cNvPicPr/>
                   </pic:nvPicPr>
                   <pic:blipFill>
-                    <a:blip r:embed="rId17" cstate="print"/>
+                    <a:blip r:embed="rId18" cstate="print"/>
                     <a:stretch>
                       <a:fillRect/>
                     </a:stretch>
@@ -6217,7 +6285,7 @@
       <w:r>
         <w:t xml:space="preserve">Erasing the Page File needs to be done by Windows though a configuration setting. See the </w:t>
       </w:r>
-      <w:hyperlink r:id="rId18" w:history="1">
+      <w:hyperlink r:id="rId19" w:history="1">
         <w:r>
           <w:rPr>
             <w:rStyle w:val="SubtleReference"/>
@@ -6590,7 +6658,7 @@
       <w:r>
         <w:t xml:space="preserve">After reading this document, should you have any questions, feel free to post your questions in the Eraser forum: </w:t>
       </w:r>
-      <w:hyperlink r:id="rId19" w:history="1">
+      <w:hyperlink r:id="rId20" w:history="1">
         <w:r>
           <w:rPr>
             <w:rStyle w:val="SubtleReference"/>
@@ -6601,7 +6669,7 @@
       <w:r>
         <w:t xml:space="preserve">. Found a bug? Post a ticket in Trac: </w:t>
       </w:r>
-      <w:hyperlink r:id="rId20" w:history="1">
+      <w:hyperlink r:id="rId21" w:history="1">
         <w:r>
           <w:rPr>
             <w:rStyle w:val="SubtleReference"/>
@@ -8001,7 +8069,7 @@
       </w:r>
     </w:p>
     <w:sectPr>
-      <w:footerReference w:type="default" r:id="rId21"/>
+      <w:footerReference w:type="default" r:id="rId22"/>
       <w:pgSz w:w="11906" w:h="16838"/>
       <w:pgMar w:top="1440" w:right="1440" w:bottom="1440" w:left="1440" w:header="708" w:footer="708" w:gutter="0"/>
       <w:cols w:space="708"/>
@@ -8078,7 +8146,7 @@
                 <w:noProof/>
                 <w:color w:val="FFFFFF" w:themeColor="background1"/>
               </w:rPr>
-              <w:t>2</w:t>
+              <w:t>12</w:t>
             </w:r>
           </w:fldSimple>
         </w:p>
@@ -8099,7 +8167,7 @@
               <w:rPr>
                 <w:noProof/>
               </w:rPr>
-              <w:t>Overview</w:t>
+              <w:t>Eraser Settings</w:t>
             </w:r>
           </w:fldSimple>
           <w:r>
@@ -9366,6 +9434,119 @@
     </w:lvl>
   </w:abstractNum>
   <w:abstractNum w:abstractNumId="12">
+    <w:nsid w:val="43E60CAA"/>
+    <w:multiLevelType w:val="hybridMultilevel"/>
+    <w:tmpl w:val="1C820228"/>
+    <w:lvl w:ilvl="0" w:tplc="48090001">
+      <w:start w:val="1"/>
+      <w:numFmt w:val="bullet"/>
+      <w:lvlText w:val=""/>
+      <w:lvlJc w:val="left"/>
+      <w:pPr>
+        <w:ind w:left="720" w:hanging="360"/>
+      </w:pPr>
+      <w:rPr>
+        <w:rFonts w:ascii="Symbol" w:hAnsi="Symbol" w:hint="default"/>
+      </w:rPr>
+    </w:lvl>
+    <w:lvl w:ilvl="1" w:tplc="48090003" w:tentative="1">
+      <w:start w:val="1"/>
+      <w:numFmt w:val="bullet"/>
+      <w:lvlText w:val="o"/>
+      <w:lvlJc w:val="left"/>
+      <w:pPr>
+        <w:ind w:left="1440" w:hanging="360"/>
+      </w:pPr>
+      <w:rPr>
+        <w:rFonts w:ascii="Courier New" w:hAnsi="Courier New" w:cs="Courier New" w:hint="default"/>
+      </w:rPr>
+    </w:lvl>
+    <w:lvl w:ilvl="2" w:tplc="48090005" w:tentative="1">
+      <w:start w:val="1"/>
+      <w:numFmt w:val="bullet"/>
+      <w:lvlText w:val=""/>
+      <w:lvlJc w:val="left"/>
+      <w:pPr>
+        <w:ind w:left="2160" w:hanging="360"/>
+      </w:pPr>
+      <w:rPr>
+        <w:rFonts w:ascii="Wingdings" w:hAnsi="Wingdings" w:hint="default"/>
+      </w:rPr>
+    </w:lvl>
+    <w:lvl w:ilvl="3" w:tplc="48090001" w:tentative="1">
+      <w:start w:val="1"/>
+      <w:numFmt w:val="bullet"/>
+      <w:lvlText w:val=""/>
+      <w:lvlJc w:val="left"/>
+      <w:pPr>
+        <w:ind w:left="2880" w:hanging="360"/>
+      </w:pPr>
+      <w:rPr>
+        <w:rFonts w:ascii="Symbol" w:hAnsi="Symbol" w:hint="default"/>
+      </w:rPr>
+    </w:lvl>
+    <w:lvl w:ilvl="4" w:tplc="48090003" w:tentative="1">
+      <w:start w:val="1"/>
+      <w:numFmt w:val="bullet"/>
+      <w:lvlText w:val="o"/>
+      <w:lvlJc w:val="left"/>
+      <w:pPr>
+        <w:ind w:left="3600" w:hanging="360"/>
+      </w:pPr>
+      <w:rPr>
+        <w:rFonts w:ascii="Courier New" w:hAnsi="Courier New" w:cs="Courier New" w:hint="default"/>
+      </w:rPr>
+    </w:lvl>
+    <w:lvl w:ilvl="5" w:tplc="48090005" w:tentative="1">
+      <w:start w:val="1"/>
+      <w:numFmt w:val="bullet"/>
+      <w:lvlText w:val=""/>
+      <w:lvlJc w:val="left"/>
+      <w:pPr>
+        <w:ind w:left="4320" w:hanging="360"/>
+      </w:pPr>
+      <w:rPr>
+        <w:rFonts w:ascii="Wingdings" w:hAnsi="Wingdings" w:hint="default"/>
+      </w:rPr>
+    </w:lvl>
+    <w:lvl w:ilvl="6" w:tplc="48090001" w:tentative="1">
+      <w:start w:val="1"/>
+      <w:numFmt w:val="bullet"/>
+      <w:lvlText w:val=""/>
+      <w:lvlJc w:val="left"/>
+      <w:pPr>
+        <w:ind w:left="5040" w:hanging="360"/>
+      </w:pPr>
+      <w:rPr>
+        <w:rFonts w:ascii="Symbol" w:hAnsi="Symbol" w:hint="default"/>
+      </w:rPr>
+    </w:lvl>
+    <w:lvl w:ilvl="7" w:tplc="48090003" w:tentative="1">
+      <w:start w:val="1"/>
+      <w:numFmt w:val="bullet"/>
+      <w:lvlText w:val="o"/>
+      <w:lvlJc w:val="left"/>
+      <w:pPr>
+        <w:ind w:left="5760" w:hanging="360"/>
+      </w:pPr>
+      <w:rPr>
+        <w:rFonts w:ascii="Courier New" w:hAnsi="Courier New" w:cs="Courier New" w:hint="default"/>
+      </w:rPr>
+    </w:lvl>
+    <w:lvl w:ilvl="8" w:tplc="48090005" w:tentative="1">
+      <w:start w:val="1"/>
+      <w:numFmt w:val="bullet"/>
+      <w:lvlText w:val=""/>
+      <w:lvlJc w:val="left"/>
+      <w:pPr>
+        <w:ind w:left="6480" w:hanging="360"/>
+      </w:pPr>
+      <w:rPr>
+        <w:rFonts w:ascii="Wingdings" w:hAnsi="Wingdings" w:hint="default"/>
+      </w:rPr>
+    </w:lvl>
+  </w:abstractNum>
+  <w:abstractNum w:abstractNumId="13">
     <w:nsid w:val="4959165B"/>
     <w:multiLevelType w:val="hybridMultilevel"/>
     <w:tmpl w:val="9BA21746"/>
@@ -9478,7 +9659,7 @@
       </w:rPr>
     </w:lvl>
   </w:abstractNum>
-  <w:abstractNum w:abstractNumId="13">
+  <w:abstractNum w:abstractNumId="14">
     <w:nsid w:val="4DD81517"/>
     <w:multiLevelType w:val="hybridMultilevel"/>
     <w:tmpl w:val="B2724C0A"/>
@@ -9591,7 +9772,7 @@
       </w:rPr>
     </w:lvl>
   </w:abstractNum>
-  <w:abstractNum w:abstractNumId="14">
+  <w:abstractNum w:abstractNumId="15">
     <w:nsid w:val="4F594D87"/>
     <w:multiLevelType w:val="hybridMultilevel"/>
     <w:tmpl w:val="EE8E5ECC"/>
@@ -9704,7 +9885,7 @@
       </w:rPr>
     </w:lvl>
   </w:abstractNum>
-  <w:abstractNum w:abstractNumId="15">
+  <w:abstractNum w:abstractNumId="16">
     <w:nsid w:val="53436959"/>
     <w:multiLevelType w:val="hybridMultilevel"/>
     <w:tmpl w:val="830CC8EA"/>
@@ -9790,7 +9971,7 @@
       </w:pPr>
     </w:lvl>
   </w:abstractNum>
-  <w:abstractNum w:abstractNumId="16">
+  <w:abstractNum w:abstractNumId="17">
     <w:nsid w:val="59C76EAF"/>
     <w:multiLevelType w:val="hybridMultilevel"/>
     <w:tmpl w:val="ED765794"/>
@@ -9903,7 +10084,7 @@
       </w:rPr>
     </w:lvl>
   </w:abstractNum>
-  <w:abstractNum w:abstractNumId="17">
+  <w:abstractNum w:abstractNumId="18">
     <w:nsid w:val="5EBB7017"/>
     <w:multiLevelType w:val="hybridMultilevel"/>
     <w:tmpl w:val="CDF23D5A"/>
@@ -10016,7 +10197,7 @@
       </w:rPr>
     </w:lvl>
   </w:abstractNum>
-  <w:abstractNum w:abstractNumId="18">
+  <w:abstractNum w:abstractNumId="19">
     <w:nsid w:val="61095813"/>
     <w:multiLevelType w:val="hybridMultilevel"/>
     <w:tmpl w:val="E8AEF31E"/>
@@ -10105,7 +10286,7 @@
       </w:pPr>
     </w:lvl>
   </w:abstractNum>
-  <w:abstractNum w:abstractNumId="19">
+  <w:abstractNum w:abstractNumId="20">
     <w:nsid w:val="68357EB1"/>
     <w:multiLevelType w:val="hybridMultilevel"/>
     <w:tmpl w:val="29FE5DEE"/>
@@ -10218,7 +10399,7 @@
       </w:rPr>
     </w:lvl>
   </w:abstractNum>
-  <w:abstractNum w:abstractNumId="20">
+  <w:abstractNum w:abstractNumId="21">
     <w:nsid w:val="6BAD2D6F"/>
     <w:multiLevelType w:val="hybridMultilevel"/>
     <w:tmpl w:val="0130D350"/>
@@ -10331,7 +10512,7 @@
       </w:rPr>
     </w:lvl>
   </w:abstractNum>
-  <w:abstractNum w:abstractNumId="21">
+  <w:abstractNum w:abstractNumId="22">
     <w:nsid w:val="6EB31954"/>
     <w:multiLevelType w:val="hybridMultilevel"/>
     <w:tmpl w:val="D27C8AE4"/>
@@ -10444,7 +10625,7 @@
       </w:rPr>
     </w:lvl>
   </w:abstractNum>
-  <w:abstractNum w:abstractNumId="22">
+  <w:abstractNum w:abstractNumId="23">
     <w:nsid w:val="7045467F"/>
     <w:multiLevelType w:val="hybridMultilevel"/>
     <w:tmpl w:val="625CF7D4"/>
@@ -10557,7 +10738,7 @@
       </w:rPr>
     </w:lvl>
   </w:abstractNum>
-  <w:abstractNum w:abstractNumId="23">
+  <w:abstractNum w:abstractNumId="24">
     <w:nsid w:val="79AF7808"/>
     <w:multiLevelType w:val="hybridMultilevel"/>
     <w:tmpl w:val="4B1E27F4"/>
@@ -10670,7 +10851,7 @@
       </w:rPr>
     </w:lvl>
   </w:abstractNum>
-  <w:abstractNum w:abstractNumId="24">
+  <w:abstractNum w:abstractNumId="25">
     <w:nsid w:val="7C035D53"/>
     <w:multiLevelType w:val="hybridMultilevel"/>
     <w:tmpl w:val="1FEC1C54"/>
@@ -10783,7 +10964,7 @@
       </w:rPr>
     </w:lvl>
   </w:abstractNum>
-  <w:abstractNum w:abstractNumId="25">
+  <w:abstractNum w:abstractNumId="26">
     <w:nsid w:val="7CB214F7"/>
     <w:multiLevelType w:val="hybridMultilevel"/>
     <w:tmpl w:val="017C4DB0"/>
@@ -10900,49 +11081,49 @@
     <w:abstractNumId w:val="8"/>
   </w:num>
   <w:num w:numId="2">
-    <w:abstractNumId w:val="19"/>
+    <w:abstractNumId w:val="20"/>
   </w:num>
   <w:num w:numId="3">
-    <w:abstractNumId w:val="25"/>
+    <w:abstractNumId w:val="26"/>
   </w:num>
   <w:num w:numId="4">
-    <w:abstractNumId w:val="23"/>
+    <w:abstractNumId w:val="24"/>
   </w:num>
   <w:num w:numId="5">
-    <w:abstractNumId w:val="24"/>
+    <w:abstractNumId w:val="25"/>
   </w:num>
   <w:num w:numId="6">
     <w:abstractNumId w:val="10"/>
   </w:num>
   <w:num w:numId="7">
-    <w:abstractNumId w:val="22"/>
+    <w:abstractNumId w:val="23"/>
   </w:num>
   <w:num w:numId="8">
-    <w:abstractNumId w:val="20"/>
+    <w:abstractNumId w:val="21"/>
   </w:num>
   <w:num w:numId="9">
-    <w:abstractNumId w:val="21"/>
+    <w:abstractNumId w:val="22"/>
   </w:num>
   <w:num w:numId="10">
     <w:abstractNumId w:val="3"/>
   </w:num>
   <w:num w:numId="11">
+    <w:abstractNumId w:val="14"/>
+  </w:num>
+  <w:num w:numId="12">
+    <w:abstractNumId w:val="18"/>
+  </w:num>
+  <w:num w:numId="13">
     <w:abstractNumId w:val="13"/>
   </w:num>
-  <w:num w:numId="12">
-    <w:abstractNumId w:val="17"/>
-  </w:num>
-  <w:num w:numId="13">
-    <w:abstractNumId w:val="12"/>
-  </w:num>
   <w:num w:numId="14">
-    <w:abstractNumId w:val="14"/>
+    <w:abstractNumId w:val="15"/>
   </w:num>
   <w:num w:numId="15">
     <w:abstractNumId w:val="7"/>
   </w:num>
   <w:num w:numId="16">
-    <w:abstractNumId w:val="16"/>
+    <w:abstractNumId w:val="17"/>
   </w:num>
   <w:num w:numId="17">
     <w:abstractNumId w:val="6"/>
@@ -10966,13 +11147,16 @@
     <w:abstractNumId w:val="5"/>
   </w:num>
   <w:num w:numId="24">
-    <w:abstractNumId w:val="15"/>
+    <w:abstractNumId w:val="16"/>
   </w:num>
   <w:num w:numId="25">
     <w:abstractNumId w:val="11"/>
   </w:num>
   <w:num w:numId="26">
-    <w:abstractNumId w:val="18"/>
+    <w:abstractNumId w:val="19"/>
+  </w:num>
+  <w:num w:numId="27">
+    <w:abstractNumId w:val="12"/>
   </w:num>
 </w:numbering>
 </file>
@@ -12879,7 +13063,7 @@
 </file>
 
 <file path=customXml/itemProps2.xml><?xml version="1.0" encoding="utf-8"?>
-<ds:datastoreItem xmlns:ds="http://schemas.openxmlformats.org/officeDocument/2006/customXml" ds:itemID="{31AD4F8D-9062-4D44-A925-2940925A8FCA}">
+<ds:datastoreItem xmlns:ds="http://schemas.openxmlformats.org/officeDocument/2006/customXml" ds:itemID="{7B5067C5-C51F-47EA-A606-D60BFF657FC9}">
   <ds:schemaRefs>
     <ds:schemaRef ds:uri="http://schemas.openxmlformats.org/officeDocument/2006/bibliography"/>
   </ds:schemaRefs>

</xml_diff>

<commit_message>
Mention how to remove traces of Eraser. Currently the only places I know with Eraser stuff is the Eraser registry key and the Local AppData path - that's where Eraser keeps its settings.
</commit_message>
<xml_diff>
--- a/eraser6/Documentation/Documentation.docx
+++ b/eraser6/Documentation/Documentation.docx
@@ -389,7 +389,7 @@
             </w:tabs>
             <w:rPr>
               <w:noProof/>
-              <w:lang w:eastAsia="zh-CN" w:bidi="ar-SA"/>
+              <w:lang w:eastAsia="en-SG" w:bidi="ar-SA"/>
             </w:rPr>
           </w:pPr>
           <w:r>
@@ -401,7 +401,7 @@
           <w:r>
             <w:fldChar w:fldCharType="separate"/>
           </w:r>
-          <w:hyperlink w:anchor="_Toc234581209" w:history="1">
+          <w:hyperlink w:anchor="_Toc240878919" w:history="1">
             <w:r>
               <w:rPr>
                 <w:rStyle w:val="Hyperlink"/>
@@ -428,7 +428,7 @@
                 <w:noProof/>
                 <w:webHidden/>
               </w:rPr>
-              <w:instrText xml:space="preserve"> PAGEREF _Toc234581209 \h </w:instrText>
+              <w:instrText xml:space="preserve"> PAGEREF _Toc240878919 \h </w:instrText>
             </w:r>
             <w:r>
               <w:rPr>
@@ -467,10 +467,10 @@
             </w:tabs>
             <w:rPr>
               <w:noProof/>
-              <w:lang w:eastAsia="zh-CN" w:bidi="ar-SA"/>
+              <w:lang w:eastAsia="en-SG" w:bidi="ar-SA"/>
             </w:rPr>
           </w:pPr>
-          <w:hyperlink w:anchor="_Toc234581210" w:history="1">
+          <w:hyperlink w:anchor="_Toc240878920" w:history="1">
             <w:r>
               <w:rPr>
                 <w:rStyle w:val="Hyperlink"/>
@@ -497,7 +497,7 @@
                 <w:noProof/>
                 <w:webHidden/>
               </w:rPr>
-              <w:instrText xml:space="preserve"> PAGEREF _Toc234581210 \h </w:instrText>
+              <w:instrText xml:space="preserve"> PAGEREF _Toc240878920 \h </w:instrText>
             </w:r>
             <w:r>
               <w:rPr>
@@ -536,10 +536,10 @@
             </w:tabs>
             <w:rPr>
               <w:noProof/>
-              <w:lang w:eastAsia="zh-CN" w:bidi="ar-SA"/>
+              <w:lang w:eastAsia="en-SG" w:bidi="ar-SA"/>
             </w:rPr>
           </w:pPr>
-          <w:hyperlink w:anchor="_Toc234581211" w:history="1">
+          <w:hyperlink w:anchor="_Toc240878921" w:history="1">
             <w:r>
               <w:rPr>
                 <w:rStyle w:val="Hyperlink"/>
@@ -566,7 +566,7 @@
                 <w:noProof/>
                 <w:webHidden/>
               </w:rPr>
-              <w:instrText xml:space="preserve"> PAGEREF _Toc234581211 \h </w:instrText>
+              <w:instrText xml:space="preserve"> PAGEREF _Toc240878921 \h </w:instrText>
             </w:r>
             <w:r>
               <w:rPr>
@@ -605,10 +605,10 @@
             </w:tabs>
             <w:rPr>
               <w:noProof/>
-              <w:lang w:eastAsia="zh-CN" w:bidi="ar-SA"/>
+              <w:lang w:eastAsia="en-SG" w:bidi="ar-SA"/>
             </w:rPr>
           </w:pPr>
-          <w:hyperlink w:anchor="_Toc234581212" w:history="1">
+          <w:hyperlink w:anchor="_Toc240878922" w:history="1">
             <w:r>
               <w:rPr>
                 <w:rStyle w:val="Hyperlink"/>
@@ -635,7 +635,7 @@
                 <w:noProof/>
                 <w:webHidden/>
               </w:rPr>
-              <w:instrText xml:space="preserve"> PAGEREF _Toc234581212 \h </w:instrText>
+              <w:instrText xml:space="preserve"> PAGEREF _Toc240878922 \h </w:instrText>
             </w:r>
             <w:r>
               <w:rPr>
@@ -674,10 +674,10 @@
             </w:tabs>
             <w:rPr>
               <w:noProof/>
-              <w:lang w:eastAsia="zh-CN" w:bidi="ar-SA"/>
+              <w:lang w:eastAsia="en-SG" w:bidi="ar-SA"/>
             </w:rPr>
           </w:pPr>
-          <w:hyperlink w:anchor="_Toc234581213" w:history="1">
+          <w:hyperlink w:anchor="_Toc240878923" w:history="1">
             <w:r>
               <w:rPr>
                 <w:rStyle w:val="Hyperlink"/>
@@ -704,7 +704,7 @@
                 <w:noProof/>
                 <w:webHidden/>
               </w:rPr>
-              <w:instrText xml:space="preserve"> PAGEREF _Toc234581213 \h </w:instrText>
+              <w:instrText xml:space="preserve"> PAGEREF _Toc240878923 \h </w:instrText>
             </w:r>
             <w:r>
               <w:rPr>
@@ -743,10 +743,10 @@
             </w:tabs>
             <w:rPr>
               <w:noProof/>
-              <w:lang w:eastAsia="zh-CN" w:bidi="ar-SA"/>
+              <w:lang w:eastAsia="en-SG" w:bidi="ar-SA"/>
             </w:rPr>
           </w:pPr>
-          <w:hyperlink w:anchor="_Toc234581214" w:history="1">
+          <w:hyperlink w:anchor="_Toc240878924" w:history="1">
             <w:r>
               <w:rPr>
                 <w:rStyle w:val="Hyperlink"/>
@@ -773,7 +773,7 @@
                 <w:noProof/>
                 <w:webHidden/>
               </w:rPr>
-              <w:instrText xml:space="preserve"> PAGEREF _Toc234581214 \h </w:instrText>
+              <w:instrText xml:space="preserve"> PAGEREF _Toc240878924 \h </w:instrText>
             </w:r>
             <w:r>
               <w:rPr>
@@ -812,10 +812,10 @@
             </w:tabs>
             <w:rPr>
               <w:noProof/>
-              <w:lang w:eastAsia="zh-CN" w:bidi="ar-SA"/>
+              <w:lang w:eastAsia="en-SG" w:bidi="ar-SA"/>
             </w:rPr>
           </w:pPr>
-          <w:hyperlink w:anchor="_Toc234581215" w:history="1">
+          <w:hyperlink w:anchor="_Toc240878925" w:history="1">
             <w:r>
               <w:rPr>
                 <w:rStyle w:val="Hyperlink"/>
@@ -842,7 +842,7 @@
                 <w:noProof/>
                 <w:webHidden/>
               </w:rPr>
-              <w:instrText xml:space="preserve"> PAGEREF _Toc234581215 \h </w:instrText>
+              <w:instrText xml:space="preserve"> PAGEREF _Toc240878925 \h </w:instrText>
             </w:r>
             <w:r>
               <w:rPr>
@@ -881,10 +881,10 @@
             </w:tabs>
             <w:rPr>
               <w:noProof/>
-              <w:lang w:eastAsia="zh-CN" w:bidi="ar-SA"/>
+              <w:lang w:eastAsia="en-SG" w:bidi="ar-SA"/>
             </w:rPr>
           </w:pPr>
-          <w:hyperlink w:anchor="_Toc234581216" w:history="1">
+          <w:hyperlink w:anchor="_Toc240878926" w:history="1">
             <w:r>
               <w:rPr>
                 <w:rStyle w:val="Hyperlink"/>
@@ -911,7 +911,7 @@
                 <w:noProof/>
                 <w:webHidden/>
               </w:rPr>
-              <w:instrText xml:space="preserve"> PAGEREF _Toc234581216 \h </w:instrText>
+              <w:instrText xml:space="preserve"> PAGEREF _Toc240878926 \h </w:instrText>
             </w:r>
             <w:r>
               <w:rPr>
@@ -950,10 +950,10 @@
             </w:tabs>
             <w:rPr>
               <w:noProof/>
-              <w:lang w:eastAsia="zh-CN" w:bidi="ar-SA"/>
+              <w:lang w:eastAsia="en-SG" w:bidi="ar-SA"/>
             </w:rPr>
           </w:pPr>
-          <w:hyperlink w:anchor="_Toc234581217" w:history="1">
+          <w:hyperlink w:anchor="_Toc240878927" w:history="1">
             <w:r>
               <w:rPr>
                 <w:rStyle w:val="Hyperlink"/>
@@ -980,7 +980,7 @@
                 <w:noProof/>
                 <w:webHidden/>
               </w:rPr>
-              <w:instrText xml:space="preserve"> PAGEREF _Toc234581217 \h </w:instrText>
+              <w:instrText xml:space="preserve"> PAGEREF _Toc240878927 \h </w:instrText>
             </w:r>
             <w:r>
               <w:rPr>
@@ -1019,10 +1019,10 @@
             </w:tabs>
             <w:rPr>
               <w:noProof/>
-              <w:lang w:eastAsia="zh-CN" w:bidi="ar-SA"/>
+              <w:lang w:eastAsia="en-SG" w:bidi="ar-SA"/>
             </w:rPr>
           </w:pPr>
-          <w:hyperlink w:anchor="_Toc234581218" w:history="1">
+          <w:hyperlink w:anchor="_Toc240878928" w:history="1">
             <w:r>
               <w:rPr>
                 <w:rStyle w:val="Hyperlink"/>
@@ -1049,7 +1049,7 @@
                 <w:noProof/>
                 <w:webHidden/>
               </w:rPr>
-              <w:instrText xml:space="preserve"> PAGEREF _Toc234581218 \h </w:instrText>
+              <w:instrText xml:space="preserve"> PAGEREF _Toc240878928 \h </w:instrText>
             </w:r>
             <w:r>
               <w:rPr>
@@ -1088,10 +1088,10 @@
             </w:tabs>
             <w:rPr>
               <w:noProof/>
-              <w:lang w:eastAsia="zh-CN" w:bidi="ar-SA"/>
+              <w:lang w:eastAsia="en-SG" w:bidi="ar-SA"/>
             </w:rPr>
           </w:pPr>
-          <w:hyperlink w:anchor="_Toc234581219" w:history="1">
+          <w:hyperlink w:anchor="_Toc240878929" w:history="1">
             <w:r>
               <w:rPr>
                 <w:rStyle w:val="Hyperlink"/>
@@ -1118,7 +1118,7 @@
                 <w:noProof/>
                 <w:webHidden/>
               </w:rPr>
-              <w:instrText xml:space="preserve"> PAGEREF _Toc234581219 \h </w:instrText>
+              <w:instrText xml:space="preserve"> PAGEREF _Toc240878929 \h </w:instrText>
             </w:r>
             <w:r>
               <w:rPr>
@@ -1157,10 +1157,10 @@
             </w:tabs>
             <w:rPr>
               <w:noProof/>
-              <w:lang w:eastAsia="zh-CN" w:bidi="ar-SA"/>
+              <w:lang w:eastAsia="en-SG" w:bidi="ar-SA"/>
             </w:rPr>
           </w:pPr>
-          <w:hyperlink w:anchor="_Toc234581220" w:history="1">
+          <w:hyperlink w:anchor="_Toc240878930" w:history="1">
             <w:r>
               <w:rPr>
                 <w:rStyle w:val="Hyperlink"/>
@@ -1187,7 +1187,7 @@
                 <w:noProof/>
                 <w:webHidden/>
               </w:rPr>
-              <w:instrText xml:space="preserve"> PAGEREF _Toc234581220 \h </w:instrText>
+              <w:instrText xml:space="preserve"> PAGEREF _Toc240878930 \h </w:instrText>
             </w:r>
             <w:r>
               <w:rPr>
@@ -1226,10 +1226,10 @@
             </w:tabs>
             <w:rPr>
               <w:noProof/>
-              <w:lang w:eastAsia="zh-CN" w:bidi="ar-SA"/>
+              <w:lang w:eastAsia="en-SG" w:bidi="ar-SA"/>
             </w:rPr>
           </w:pPr>
-          <w:hyperlink w:anchor="_Toc234581221" w:history="1">
+          <w:hyperlink w:anchor="_Toc240878931" w:history="1">
             <w:r>
               <w:rPr>
                 <w:rStyle w:val="Hyperlink"/>
@@ -1256,7 +1256,7 @@
                 <w:noProof/>
                 <w:webHidden/>
               </w:rPr>
-              <w:instrText xml:space="preserve"> PAGEREF _Toc234581221 \h </w:instrText>
+              <w:instrText xml:space="preserve"> PAGEREF _Toc240878931 \h </w:instrText>
             </w:r>
             <w:r>
               <w:rPr>
@@ -1295,10 +1295,10 @@
             </w:tabs>
             <w:rPr>
               <w:noProof/>
-              <w:lang w:eastAsia="zh-CN" w:bidi="ar-SA"/>
+              <w:lang w:eastAsia="en-SG" w:bidi="ar-SA"/>
             </w:rPr>
           </w:pPr>
-          <w:hyperlink w:anchor="_Toc234581222" w:history="1">
+          <w:hyperlink w:anchor="_Toc240878932" w:history="1">
             <w:r>
               <w:rPr>
                 <w:rStyle w:val="Hyperlink"/>
@@ -1325,7 +1325,7 @@
                 <w:noProof/>
                 <w:webHidden/>
               </w:rPr>
-              <w:instrText xml:space="preserve"> PAGEREF _Toc234581222 \h </w:instrText>
+              <w:instrText xml:space="preserve"> PAGEREF _Toc240878932 \h </w:instrText>
             </w:r>
             <w:r>
               <w:rPr>
@@ -1364,10 +1364,10 @@
             </w:tabs>
             <w:rPr>
               <w:noProof/>
-              <w:lang w:eastAsia="zh-CN" w:bidi="ar-SA"/>
+              <w:lang w:eastAsia="en-SG" w:bidi="ar-SA"/>
             </w:rPr>
           </w:pPr>
-          <w:hyperlink w:anchor="_Toc234581223" w:history="1">
+          <w:hyperlink w:anchor="_Toc240878933" w:history="1">
             <w:r>
               <w:rPr>
                 <w:rStyle w:val="Hyperlink"/>
@@ -1394,7 +1394,7 @@
                 <w:noProof/>
                 <w:webHidden/>
               </w:rPr>
-              <w:instrText xml:space="preserve"> PAGEREF _Toc234581223 \h </w:instrText>
+              <w:instrText xml:space="preserve"> PAGEREF _Toc240878933 \h </w:instrText>
             </w:r>
             <w:r>
               <w:rPr>
@@ -1433,10 +1433,10 @@
             </w:tabs>
             <w:rPr>
               <w:noProof/>
-              <w:lang w:eastAsia="zh-CN" w:bidi="ar-SA"/>
+              <w:lang w:eastAsia="en-SG" w:bidi="ar-SA"/>
             </w:rPr>
           </w:pPr>
-          <w:hyperlink w:anchor="_Toc234581224" w:history="1">
+          <w:hyperlink w:anchor="_Toc240878934" w:history="1">
             <w:r>
               <w:rPr>
                 <w:rStyle w:val="Hyperlink"/>
@@ -1463,7 +1463,7 @@
                 <w:noProof/>
                 <w:webHidden/>
               </w:rPr>
-              <w:instrText xml:space="preserve"> PAGEREF _Toc234581224 \h </w:instrText>
+              <w:instrText xml:space="preserve"> PAGEREF _Toc240878934 \h </w:instrText>
             </w:r>
             <w:r>
               <w:rPr>
@@ -1502,10 +1502,10 @@
             </w:tabs>
             <w:rPr>
               <w:noProof/>
-              <w:lang w:eastAsia="zh-CN" w:bidi="ar-SA"/>
+              <w:lang w:eastAsia="en-SG" w:bidi="ar-SA"/>
             </w:rPr>
           </w:pPr>
-          <w:hyperlink w:anchor="_Toc234581225" w:history="1">
+          <w:hyperlink w:anchor="_Toc240878935" w:history="1">
             <w:r>
               <w:rPr>
                 <w:rStyle w:val="Hyperlink"/>
@@ -1532,7 +1532,7 @@
                 <w:noProof/>
                 <w:webHidden/>
               </w:rPr>
-              <w:instrText xml:space="preserve"> PAGEREF _Toc234581225 \h </w:instrText>
+              <w:instrText xml:space="preserve"> PAGEREF _Toc240878935 \h </w:instrText>
             </w:r>
             <w:r>
               <w:rPr>
@@ -1571,10 +1571,10 @@
             </w:tabs>
             <w:rPr>
               <w:noProof/>
-              <w:lang w:eastAsia="zh-CN" w:bidi="ar-SA"/>
+              <w:lang w:eastAsia="en-SG" w:bidi="ar-SA"/>
             </w:rPr>
           </w:pPr>
-          <w:hyperlink w:anchor="_Toc234581226" w:history="1">
+          <w:hyperlink w:anchor="_Toc240878936" w:history="1">
             <w:r>
               <w:rPr>
                 <w:rStyle w:val="Hyperlink"/>
@@ -1601,7 +1601,7 @@
                 <w:noProof/>
                 <w:webHidden/>
               </w:rPr>
-              <w:instrText xml:space="preserve"> PAGEREF _Toc234581226 \h </w:instrText>
+              <w:instrText xml:space="preserve"> PAGEREF _Toc240878936 \h </w:instrText>
             </w:r>
             <w:r>
               <w:rPr>
@@ -1640,10 +1640,10 @@
             </w:tabs>
             <w:rPr>
               <w:noProof/>
-              <w:lang w:eastAsia="zh-CN" w:bidi="ar-SA"/>
+              <w:lang w:eastAsia="en-SG" w:bidi="ar-SA"/>
             </w:rPr>
           </w:pPr>
-          <w:hyperlink w:anchor="_Toc234581227" w:history="1">
+          <w:hyperlink w:anchor="_Toc240878937" w:history="1">
             <w:r>
               <w:rPr>
                 <w:rStyle w:val="Hyperlink"/>
@@ -1670,7 +1670,7 @@
                 <w:noProof/>
                 <w:webHidden/>
               </w:rPr>
-              <w:instrText xml:space="preserve"> PAGEREF _Toc234581227 \h </w:instrText>
+              <w:instrText xml:space="preserve"> PAGEREF _Toc240878937 \h </w:instrText>
             </w:r>
             <w:r>
               <w:rPr>
@@ -1709,10 +1709,10 @@
             </w:tabs>
             <w:rPr>
               <w:noProof/>
-              <w:lang w:eastAsia="zh-CN" w:bidi="ar-SA"/>
+              <w:lang w:eastAsia="en-SG" w:bidi="ar-SA"/>
             </w:rPr>
           </w:pPr>
-          <w:hyperlink w:anchor="_Toc234581228" w:history="1">
+          <w:hyperlink w:anchor="_Toc240878938" w:history="1">
             <w:r>
               <w:rPr>
                 <w:rStyle w:val="Hyperlink"/>
@@ -1739,7 +1739,7 @@
                 <w:noProof/>
                 <w:webHidden/>
               </w:rPr>
-              <w:instrText xml:space="preserve"> PAGEREF _Toc234581228 \h </w:instrText>
+              <w:instrText xml:space="preserve"> PAGEREF _Toc240878938 \h </w:instrText>
             </w:r>
             <w:r>
               <w:rPr>
@@ -1778,10 +1778,10 @@
             </w:tabs>
             <w:rPr>
               <w:noProof/>
-              <w:lang w:eastAsia="zh-CN" w:bidi="ar-SA"/>
+              <w:lang w:eastAsia="en-SG" w:bidi="ar-SA"/>
             </w:rPr>
           </w:pPr>
-          <w:hyperlink w:anchor="_Toc234581229" w:history="1">
+          <w:hyperlink w:anchor="_Toc240878939" w:history="1">
             <w:r>
               <w:rPr>
                 <w:rStyle w:val="Hyperlink"/>
@@ -1808,7 +1808,7 @@
                 <w:noProof/>
                 <w:webHidden/>
               </w:rPr>
-              <w:instrText xml:space="preserve"> PAGEREF _Toc234581229 \h </w:instrText>
+              <w:instrText xml:space="preserve"> PAGEREF _Toc240878939 \h </w:instrText>
             </w:r>
             <w:r>
               <w:rPr>
@@ -1847,10 +1847,10 @@
             </w:tabs>
             <w:rPr>
               <w:noProof/>
-              <w:lang w:eastAsia="zh-CN" w:bidi="ar-SA"/>
+              <w:lang w:eastAsia="en-SG" w:bidi="ar-SA"/>
             </w:rPr>
           </w:pPr>
-          <w:hyperlink w:anchor="_Toc234581230" w:history="1">
+          <w:hyperlink w:anchor="_Toc240878940" w:history="1">
             <w:r>
               <w:rPr>
                 <w:rStyle w:val="Hyperlink"/>
@@ -1877,7 +1877,7 @@
                 <w:noProof/>
                 <w:webHidden/>
               </w:rPr>
-              <w:instrText xml:space="preserve"> PAGEREF _Toc234581230 \h </w:instrText>
+              <w:instrText xml:space="preserve"> PAGEREF _Toc240878940 \h </w:instrText>
             </w:r>
             <w:r>
               <w:rPr>
@@ -1916,10 +1916,10 @@
             </w:tabs>
             <w:rPr>
               <w:noProof/>
-              <w:lang w:eastAsia="zh-CN" w:bidi="ar-SA"/>
+              <w:lang w:eastAsia="en-SG" w:bidi="ar-SA"/>
             </w:rPr>
           </w:pPr>
-          <w:hyperlink w:anchor="_Toc234581231" w:history="1">
+          <w:hyperlink w:anchor="_Toc240878941" w:history="1">
             <w:r>
               <w:rPr>
                 <w:rStyle w:val="Hyperlink"/>
@@ -1946,7 +1946,7 @@
                 <w:noProof/>
                 <w:webHidden/>
               </w:rPr>
-              <w:instrText xml:space="preserve"> PAGEREF _Toc234581231 \h </w:instrText>
+              <w:instrText xml:space="preserve"> PAGEREF _Toc240878941 \h </w:instrText>
             </w:r>
             <w:r>
               <w:rPr>
@@ -1985,10 +1985,10 @@
             </w:tabs>
             <w:rPr>
               <w:noProof/>
-              <w:lang w:eastAsia="zh-CN" w:bidi="ar-SA"/>
+              <w:lang w:eastAsia="en-SG" w:bidi="ar-SA"/>
             </w:rPr>
           </w:pPr>
-          <w:hyperlink w:anchor="_Toc234581232" w:history="1">
+          <w:hyperlink w:anchor="_Toc240878942" w:history="1">
             <w:r>
               <w:rPr>
                 <w:rStyle w:val="Hyperlink"/>
@@ -2015,7 +2015,7 @@
                 <w:noProof/>
                 <w:webHidden/>
               </w:rPr>
-              <w:instrText xml:space="preserve"> PAGEREF _Toc234581232 \h </w:instrText>
+              <w:instrText xml:space="preserve"> PAGEREF _Toc240878942 \h </w:instrText>
             </w:r>
             <w:r>
               <w:rPr>
@@ -2054,10 +2054,10 @@
             </w:tabs>
             <w:rPr>
               <w:noProof/>
-              <w:lang w:eastAsia="zh-CN" w:bidi="ar-SA"/>
+              <w:lang w:eastAsia="en-SG" w:bidi="ar-SA"/>
             </w:rPr>
           </w:pPr>
-          <w:hyperlink w:anchor="_Toc234581233" w:history="1">
+          <w:hyperlink w:anchor="_Toc240878943" w:history="1">
             <w:r>
               <w:rPr>
                 <w:rStyle w:val="Hyperlink"/>
@@ -2084,7 +2084,7 @@
                 <w:noProof/>
                 <w:webHidden/>
               </w:rPr>
-              <w:instrText xml:space="preserve"> PAGEREF _Toc234581233 \h </w:instrText>
+              <w:instrText xml:space="preserve"> PAGEREF _Toc240878943 \h </w:instrText>
             </w:r>
             <w:r>
               <w:rPr>
@@ -2123,10 +2123,10 @@
             </w:tabs>
             <w:rPr>
               <w:noProof/>
-              <w:lang w:eastAsia="zh-CN" w:bidi="ar-SA"/>
+              <w:lang w:eastAsia="en-SG" w:bidi="ar-SA"/>
             </w:rPr>
           </w:pPr>
-          <w:hyperlink w:anchor="_Toc234581234" w:history="1">
+          <w:hyperlink w:anchor="_Toc240878944" w:history="1">
             <w:r>
               <w:rPr>
                 <w:rStyle w:val="Hyperlink"/>
@@ -2153,7 +2153,7 @@
                 <w:noProof/>
                 <w:webHidden/>
               </w:rPr>
-              <w:instrText xml:space="preserve"> PAGEREF _Toc234581234 \h </w:instrText>
+              <w:instrText xml:space="preserve"> PAGEREF _Toc240878944 \h </w:instrText>
             </w:r>
             <w:r>
               <w:rPr>
@@ -2192,10 +2192,10 @@
             </w:tabs>
             <w:rPr>
               <w:noProof/>
-              <w:lang w:eastAsia="zh-CN" w:bidi="ar-SA"/>
+              <w:lang w:eastAsia="en-SG" w:bidi="ar-SA"/>
             </w:rPr>
           </w:pPr>
-          <w:hyperlink w:anchor="_Toc234581235" w:history="1">
+          <w:hyperlink w:anchor="_Toc240878945" w:history="1">
             <w:r>
               <w:rPr>
                 <w:rStyle w:val="Hyperlink"/>
@@ -2222,7 +2222,7 @@
                 <w:noProof/>
                 <w:webHidden/>
               </w:rPr>
-              <w:instrText xml:space="preserve"> PAGEREF _Toc234581235 \h </w:instrText>
+              <w:instrText xml:space="preserve"> PAGEREF _Toc240878945 \h </w:instrText>
             </w:r>
             <w:r>
               <w:rPr>
@@ -2261,10 +2261,10 @@
             </w:tabs>
             <w:rPr>
               <w:noProof/>
-              <w:lang w:eastAsia="zh-CN" w:bidi="ar-SA"/>
+              <w:lang w:eastAsia="en-SG" w:bidi="ar-SA"/>
             </w:rPr>
           </w:pPr>
-          <w:hyperlink w:anchor="_Toc234581236" w:history="1">
+          <w:hyperlink w:anchor="_Toc240878946" w:history="1">
             <w:r>
               <w:rPr>
                 <w:rStyle w:val="Hyperlink"/>
@@ -2291,7 +2291,7 @@
                 <w:noProof/>
                 <w:webHidden/>
               </w:rPr>
-              <w:instrText xml:space="preserve"> PAGEREF _Toc234581236 \h </w:instrText>
+              <w:instrText xml:space="preserve"> PAGEREF _Toc240878946 \h </w:instrText>
             </w:r>
             <w:r>
               <w:rPr>
@@ -2330,10 +2330,10 @@
             </w:tabs>
             <w:rPr>
               <w:noProof/>
-              <w:lang w:eastAsia="zh-CN" w:bidi="ar-SA"/>
+              <w:lang w:eastAsia="en-SG" w:bidi="ar-SA"/>
             </w:rPr>
           </w:pPr>
-          <w:hyperlink w:anchor="_Toc234581237" w:history="1">
+          <w:hyperlink w:anchor="_Toc240878947" w:history="1">
             <w:r>
               <w:rPr>
                 <w:rStyle w:val="Hyperlink"/>
@@ -2360,7 +2360,7 @@
                 <w:noProof/>
                 <w:webHidden/>
               </w:rPr>
-              <w:instrText xml:space="preserve"> PAGEREF _Toc234581237 \h </w:instrText>
+              <w:instrText xml:space="preserve"> PAGEREF _Toc240878947 \h </w:instrText>
             </w:r>
             <w:r>
               <w:rPr>
@@ -2399,10 +2399,10 @@
             </w:tabs>
             <w:rPr>
               <w:noProof/>
-              <w:lang w:eastAsia="zh-CN" w:bidi="ar-SA"/>
+              <w:lang w:eastAsia="en-SG" w:bidi="ar-SA"/>
             </w:rPr>
           </w:pPr>
-          <w:hyperlink w:anchor="_Toc234581238" w:history="1">
+          <w:hyperlink w:anchor="_Toc240878948" w:history="1">
             <w:r>
               <w:rPr>
                 <w:rStyle w:val="Hyperlink"/>
@@ -2429,7 +2429,7 @@
                 <w:noProof/>
                 <w:webHidden/>
               </w:rPr>
-              <w:instrText xml:space="preserve"> PAGEREF _Toc234581238 \h </w:instrText>
+              <w:instrText xml:space="preserve"> PAGEREF _Toc240878948 \h </w:instrText>
             </w:r>
             <w:r>
               <w:rPr>
@@ -2468,10 +2468,10 @@
             </w:tabs>
             <w:rPr>
               <w:noProof/>
-              <w:lang w:eastAsia="zh-CN" w:bidi="ar-SA"/>
+              <w:lang w:eastAsia="en-SG" w:bidi="ar-SA"/>
             </w:rPr>
           </w:pPr>
-          <w:hyperlink w:anchor="_Toc234581239" w:history="1">
+          <w:hyperlink w:anchor="_Toc240878949" w:history="1">
             <w:r>
               <w:rPr>
                 <w:rStyle w:val="Hyperlink"/>
@@ -2498,7 +2498,7 @@
                 <w:noProof/>
                 <w:webHidden/>
               </w:rPr>
-              <w:instrText xml:space="preserve"> PAGEREF _Toc234581239 \h </w:instrText>
+              <w:instrText xml:space="preserve"> PAGEREF _Toc240878949 \h </w:instrText>
             </w:r>
             <w:r>
               <w:rPr>
@@ -2537,10 +2537,10 @@
             </w:tabs>
             <w:rPr>
               <w:noProof/>
-              <w:lang w:eastAsia="zh-CN" w:bidi="ar-SA"/>
+              <w:lang w:eastAsia="en-SG" w:bidi="ar-SA"/>
             </w:rPr>
           </w:pPr>
-          <w:hyperlink w:anchor="_Toc234581240" w:history="1">
+          <w:hyperlink w:anchor="_Toc240878950" w:history="1">
             <w:r>
               <w:rPr>
                 <w:rStyle w:val="Hyperlink"/>
@@ -2567,7 +2567,7 @@
                 <w:noProof/>
                 <w:webHidden/>
               </w:rPr>
-              <w:instrText xml:space="preserve"> PAGEREF _Toc234581240 \h </w:instrText>
+              <w:instrText xml:space="preserve"> PAGEREF _Toc240878950 \h </w:instrText>
             </w:r>
             <w:r>
               <w:rPr>
@@ -2606,10 +2606,10 @@
             </w:tabs>
             <w:rPr>
               <w:noProof/>
-              <w:lang w:eastAsia="zh-CN" w:bidi="ar-SA"/>
+              <w:lang w:eastAsia="en-SG" w:bidi="ar-SA"/>
             </w:rPr>
           </w:pPr>
-          <w:hyperlink w:anchor="_Toc234581241" w:history="1">
+          <w:hyperlink w:anchor="_Toc240878951" w:history="1">
             <w:r>
               <w:rPr>
                 <w:rStyle w:val="Hyperlink"/>
@@ -2636,7 +2636,7 @@
                 <w:noProof/>
                 <w:webHidden/>
               </w:rPr>
-              <w:instrText xml:space="preserve"> PAGEREF _Toc234581241 \h </w:instrText>
+              <w:instrText xml:space="preserve"> PAGEREF _Toc240878951 \h </w:instrText>
             </w:r>
             <w:r>
               <w:rPr>
@@ -2675,10 +2675,10 @@
             </w:tabs>
             <w:rPr>
               <w:noProof/>
-              <w:lang w:eastAsia="zh-CN" w:bidi="ar-SA"/>
+              <w:lang w:eastAsia="en-SG" w:bidi="ar-SA"/>
             </w:rPr>
           </w:pPr>
-          <w:hyperlink w:anchor="_Toc234581242" w:history="1">
+          <w:hyperlink w:anchor="_Toc240878952" w:history="1">
             <w:r>
               <w:rPr>
                 <w:rStyle w:val="Hyperlink"/>
@@ -2705,7 +2705,7 @@
                 <w:noProof/>
                 <w:webHidden/>
               </w:rPr>
-              <w:instrText xml:space="preserve"> PAGEREF _Toc234581242 \h </w:instrText>
+              <w:instrText xml:space="preserve"> PAGEREF _Toc240878952 \h </w:instrText>
             </w:r>
             <w:r>
               <w:rPr>
@@ -2744,10 +2744,10 @@
             </w:tabs>
             <w:rPr>
               <w:noProof/>
-              <w:lang w:eastAsia="zh-CN" w:bidi="ar-SA"/>
+              <w:lang w:eastAsia="en-SG" w:bidi="ar-SA"/>
             </w:rPr>
           </w:pPr>
-          <w:hyperlink w:anchor="_Toc234581243" w:history="1">
+          <w:hyperlink w:anchor="_Toc240878953" w:history="1">
             <w:r>
               <w:rPr>
                 <w:rStyle w:val="Hyperlink"/>
@@ -2774,7 +2774,7 @@
                 <w:noProof/>
                 <w:webHidden/>
               </w:rPr>
-              <w:instrText xml:space="preserve"> PAGEREF _Toc234581243 \h </w:instrText>
+              <w:instrText xml:space="preserve"> PAGEREF _Toc240878953 \h </w:instrText>
             </w:r>
             <w:r>
               <w:rPr>
@@ -2813,10 +2813,10 @@
             </w:tabs>
             <w:rPr>
               <w:noProof/>
-              <w:lang w:eastAsia="zh-CN" w:bidi="ar-SA"/>
+              <w:lang w:eastAsia="en-SG" w:bidi="ar-SA"/>
             </w:rPr>
           </w:pPr>
-          <w:hyperlink w:anchor="_Toc234581244" w:history="1">
+          <w:hyperlink w:anchor="_Toc240878954" w:history="1">
             <w:r>
               <w:rPr>
                 <w:rStyle w:val="Hyperlink"/>
@@ -2843,7 +2843,7 @@
                 <w:noProof/>
                 <w:webHidden/>
               </w:rPr>
-              <w:instrText xml:space="preserve"> PAGEREF _Toc234581244 \h </w:instrText>
+              <w:instrText xml:space="preserve"> PAGEREF _Toc240878954 \h </w:instrText>
             </w:r>
             <w:r>
               <w:rPr>
@@ -2882,10 +2882,10 @@
             </w:tabs>
             <w:rPr>
               <w:noProof/>
-              <w:lang w:eastAsia="zh-CN" w:bidi="ar-SA"/>
+              <w:lang w:eastAsia="en-SG" w:bidi="ar-SA"/>
             </w:rPr>
           </w:pPr>
-          <w:hyperlink w:anchor="_Toc234581245" w:history="1">
+          <w:hyperlink w:anchor="_Toc240878955" w:history="1">
             <w:r>
               <w:rPr>
                 <w:rStyle w:val="Hyperlink"/>
@@ -2912,7 +2912,7 @@
                 <w:noProof/>
                 <w:webHidden/>
               </w:rPr>
-              <w:instrText xml:space="preserve"> PAGEREF _Toc234581245 \h </w:instrText>
+              <w:instrText xml:space="preserve"> PAGEREF _Toc240878955 \h </w:instrText>
             </w:r>
             <w:r>
               <w:rPr>
@@ -2951,10 +2951,10 @@
             </w:tabs>
             <w:rPr>
               <w:noProof/>
-              <w:lang w:eastAsia="zh-CN" w:bidi="ar-SA"/>
+              <w:lang w:eastAsia="en-SG" w:bidi="ar-SA"/>
             </w:rPr>
           </w:pPr>
-          <w:hyperlink w:anchor="_Toc234581246" w:history="1">
+          <w:hyperlink w:anchor="_Toc240878956" w:history="1">
             <w:r>
               <w:rPr>
                 <w:rStyle w:val="Hyperlink"/>
@@ -2981,7 +2981,7 @@
                 <w:noProof/>
                 <w:webHidden/>
               </w:rPr>
-              <w:instrText xml:space="preserve"> PAGEREF _Toc234581246 \h </w:instrText>
+              <w:instrText xml:space="preserve"> PAGEREF _Toc240878956 \h </w:instrText>
             </w:r>
             <w:r>
               <w:rPr>
@@ -3020,10 +3020,10 @@
             </w:tabs>
             <w:rPr>
               <w:noProof/>
-              <w:lang w:eastAsia="zh-CN" w:bidi="ar-SA"/>
+              <w:lang w:eastAsia="en-SG" w:bidi="ar-SA"/>
             </w:rPr>
           </w:pPr>
-          <w:hyperlink w:anchor="_Toc234581247" w:history="1">
+          <w:hyperlink w:anchor="_Toc240878957" w:history="1">
             <w:r>
               <w:rPr>
                 <w:rStyle w:val="Hyperlink"/>
@@ -3050,7 +3050,7 @@
                 <w:noProof/>
                 <w:webHidden/>
               </w:rPr>
-              <w:instrText xml:space="preserve"> PAGEREF _Toc234581247 \h </w:instrText>
+              <w:instrText xml:space="preserve"> PAGEREF _Toc240878957 \h </w:instrText>
             </w:r>
             <w:r>
               <w:rPr>
@@ -3089,10 +3089,10 @@
             </w:tabs>
             <w:rPr>
               <w:noProof/>
-              <w:lang w:eastAsia="zh-CN" w:bidi="ar-SA"/>
+              <w:lang w:eastAsia="en-SG" w:bidi="ar-SA"/>
             </w:rPr>
           </w:pPr>
-          <w:hyperlink w:anchor="_Toc234581248" w:history="1">
+          <w:hyperlink w:anchor="_Toc240878958" w:history="1">
             <w:r>
               <w:rPr>
                 <w:rStyle w:val="Hyperlink"/>
@@ -3119,7 +3119,7 @@
                 <w:noProof/>
                 <w:webHidden/>
               </w:rPr>
-              <w:instrText xml:space="preserve"> PAGEREF _Toc234581248 \h </w:instrText>
+              <w:instrText xml:space="preserve"> PAGEREF _Toc240878958 \h </w:instrText>
             </w:r>
             <w:r>
               <w:rPr>
@@ -3158,10 +3158,10 @@
             </w:tabs>
             <w:rPr>
               <w:noProof/>
-              <w:lang w:eastAsia="zh-CN" w:bidi="ar-SA"/>
+              <w:lang w:eastAsia="en-SG" w:bidi="ar-SA"/>
             </w:rPr>
           </w:pPr>
-          <w:hyperlink w:anchor="_Toc234581249" w:history="1">
+          <w:hyperlink w:anchor="_Toc240878959" w:history="1">
             <w:r>
               <w:rPr>
                 <w:rStyle w:val="Hyperlink"/>
@@ -3188,7 +3188,7 @@
                 <w:noProof/>
                 <w:webHidden/>
               </w:rPr>
-              <w:instrText xml:space="preserve"> PAGEREF _Toc234581249 \h </w:instrText>
+              <w:instrText xml:space="preserve"> PAGEREF _Toc240878959 \h </w:instrText>
             </w:r>
             <w:r>
               <w:rPr>
@@ -3227,10 +3227,10 @@
             </w:tabs>
             <w:rPr>
               <w:noProof/>
-              <w:lang w:eastAsia="zh-CN" w:bidi="ar-SA"/>
+              <w:lang w:eastAsia="en-SG" w:bidi="ar-SA"/>
             </w:rPr>
           </w:pPr>
-          <w:hyperlink w:anchor="_Toc234581250" w:history="1">
+          <w:hyperlink w:anchor="_Toc240878960" w:history="1">
             <w:r>
               <w:rPr>
                 <w:rStyle w:val="Hyperlink"/>
@@ -3257,7 +3257,7 @@
                 <w:noProof/>
                 <w:webHidden/>
               </w:rPr>
-              <w:instrText xml:space="preserve"> PAGEREF _Toc234581250 \h </w:instrText>
+              <w:instrText xml:space="preserve"> PAGEREF _Toc240878960 \h </w:instrText>
             </w:r>
             <w:r>
               <w:rPr>
@@ -3278,6 +3278,75 @@
                 <w:webHidden/>
               </w:rPr>
               <w:t>22</w:t>
+            </w:r>
+            <w:r>
+              <w:rPr>
+                <w:noProof/>
+                <w:webHidden/>
+              </w:rPr>
+              <w:fldChar w:fldCharType="end"/>
+            </w:r>
+          </w:hyperlink>
+        </w:p>
+        <w:p>
+          <w:pPr>
+            <w:pStyle w:val="TOC1"/>
+            <w:tabs>
+              <w:tab w:val="right" w:leader="dot" w:pos="9016"/>
+            </w:tabs>
+            <w:rPr>
+              <w:noProof/>
+              <w:lang w:eastAsia="en-SG" w:bidi="ar-SA"/>
+            </w:rPr>
+          </w:pPr>
+          <w:hyperlink w:anchor="_Toc240878961" w:history="1">
+            <w:r>
+              <w:rPr>
+                <w:rStyle w:val="Hyperlink"/>
+                <w:noProof/>
+              </w:rPr>
+              <w:t>Appendix D: Removing Eraser’s Traces</w:t>
+            </w:r>
+            <w:r>
+              <w:rPr>
+                <w:noProof/>
+                <w:webHidden/>
+              </w:rPr>
+              <w:tab/>
+            </w:r>
+            <w:r>
+              <w:rPr>
+                <w:noProof/>
+                <w:webHidden/>
+              </w:rPr>
+              <w:fldChar w:fldCharType="begin"/>
+            </w:r>
+            <w:r>
+              <w:rPr>
+                <w:noProof/>
+                <w:webHidden/>
+              </w:rPr>
+              <w:instrText xml:space="preserve"> PAGEREF _Toc240878961 \h </w:instrText>
+            </w:r>
+            <w:r>
+              <w:rPr>
+                <w:noProof/>
+                <w:webHidden/>
+              </w:rPr>
+            </w:r>
+            <w:r>
+              <w:rPr>
+                <w:noProof/>
+                <w:webHidden/>
+              </w:rPr>
+              <w:fldChar w:fldCharType="separate"/>
+            </w:r>
+            <w:r>
+              <w:rPr>
+                <w:noProof/>
+                <w:webHidden/>
+              </w:rPr>
+              <w:t>23</w:t>
             </w:r>
             <w:r>
               <w:rPr>
@@ -3304,7 +3373,7 @@
       <w:pPr>
         <w:pStyle w:val="Heading1"/>
       </w:pPr>
-      <w:bookmarkStart w:id="0" w:name="_Toc234581209"/>
+      <w:bookmarkStart w:id="0" w:name="_Toc240878919"/>
       <w:r>
         <w:lastRenderedPageBreak/>
         <w:t>Overview</w:t>
@@ -3410,7 +3479,7 @@
       <w:pPr>
         <w:pStyle w:val="Heading1"/>
       </w:pPr>
-      <w:bookmarkStart w:id="1" w:name="_Toc234581210"/>
+      <w:bookmarkStart w:id="1" w:name="_Toc240878920"/>
       <w:r>
         <w:lastRenderedPageBreak/>
         <w:t>Using Eraser</w:t>
@@ -3426,7 +3495,7 @@
       <w:pPr>
         <w:pStyle w:val="Heading2"/>
       </w:pPr>
-      <w:bookmarkStart w:id="2" w:name="_Toc234581211"/>
+      <w:bookmarkStart w:id="2" w:name="_Toc240878921"/>
       <w:r>
         <w:t>Creating Tasks</w:t>
       </w:r>
@@ -3442,7 +3511,7 @@
       <w:r>
         <w:rPr>
           <w:noProof/>
-          <w:lang w:eastAsia="zh-CN" w:bidi="ar-SA"/>
+          <w:lang w:eastAsia="en-SG" w:bidi="ar-SA"/>
         </w:rPr>
         <w:drawing>
           <wp:anchor distT="0" distB="0" distL="114300" distR="114300" simplePos="0" relativeHeight="251664384" behindDoc="0" locked="0" layoutInCell="1" allowOverlap="1">
@@ -3734,7 +3803,7 @@
       <w:pPr>
         <w:pStyle w:val="Heading3"/>
       </w:pPr>
-      <w:bookmarkStart w:id="3" w:name="_Toc234581212"/>
+      <w:bookmarkStart w:id="3" w:name="_Toc240878922"/>
       <w:r>
         <w:t>Selecting Data to Erase</w:t>
       </w:r>
@@ -3747,7 +3816,7 @@
       <w:r>
         <w:rPr>
           <w:noProof/>
-          <w:lang w:eastAsia="zh-CN" w:bidi="ar-SA"/>
+          <w:lang w:eastAsia="en-SG" w:bidi="ar-SA"/>
         </w:rPr>
         <w:drawing>
           <wp:anchor distT="0" distB="0" distL="114300" distR="114300" simplePos="0" relativeHeight="251665408" behindDoc="0" locked="0" layoutInCell="1" allowOverlap="1">
@@ -3937,7 +4006,7 @@
       <w:pPr>
         <w:pStyle w:val="Heading3"/>
       </w:pPr>
-      <w:bookmarkStart w:id="4" w:name="_Toc234581213"/>
+      <w:bookmarkStart w:id="4" w:name="_Toc240878923"/>
       <w:r>
         <w:t>Creating Recurring Tasks</w:t>
       </w:r>
@@ -3979,7 +4048,7 @@
       <w:r>
         <w:rPr>
           <w:noProof/>
-          <w:lang w:eastAsia="zh-CN" w:bidi="ar-SA"/>
+          <w:lang w:eastAsia="en-SG" w:bidi="ar-SA"/>
         </w:rPr>
         <w:drawing>
           <wp:anchor distT="0" distB="0" distL="114300" distR="114300" simplePos="0" relativeHeight="251663360" behindDoc="1" locked="0" layoutInCell="1" allowOverlap="1">
@@ -4116,7 +4185,7 @@
       <w:pPr>
         <w:pStyle w:val="Heading2"/>
       </w:pPr>
-      <w:bookmarkStart w:id="5" w:name="_Toc234581214"/>
+      <w:bookmarkStart w:id="5" w:name="_Toc240878924"/>
       <w:r>
         <w:t>Importing</w:t>
       </w:r>
@@ -4401,7 +4470,7 @@
       <w:pPr>
         <w:pStyle w:val="Heading2"/>
       </w:pPr>
-      <w:bookmarkStart w:id="6" w:name="_Toc234581215"/>
+      <w:bookmarkStart w:id="6" w:name="_Toc240878925"/>
       <w:r>
         <w:lastRenderedPageBreak/>
         <w:t>Running Tasks</w:t>
@@ -4466,7 +4535,7 @@
       <w:r>
         <w:rPr>
           <w:noProof/>
-          <w:lang w:eastAsia="zh-CN" w:bidi="ar-SA"/>
+          <w:lang w:eastAsia="en-SG" w:bidi="ar-SA"/>
         </w:rPr>
         <w:drawing>
           <wp:inline distT="0" distB="0" distL="0" distR="0">
@@ -4540,7 +4609,7 @@
       <w:pPr>
         <w:pStyle w:val="Heading3"/>
       </w:pPr>
-      <w:bookmarkStart w:id="7" w:name="_Toc234581216"/>
+      <w:bookmarkStart w:id="7" w:name="_Toc240878926"/>
       <w:r>
         <w:t>Behaviour toward encrypted, sparse or compressed files</w:t>
       </w:r>
@@ -4555,7 +4624,7 @@
       <w:pPr>
         <w:pStyle w:val="Heading3"/>
       </w:pPr>
-      <w:bookmarkStart w:id="8" w:name="_Toc234581217"/>
+      <w:bookmarkStart w:id="8" w:name="_Toc240878927"/>
       <w:r>
         <w:t>Behaviour toward reparse points</w:t>
       </w:r>
@@ -4640,7 +4709,7 @@
       <w:pPr>
         <w:pStyle w:val="Heading3"/>
       </w:pPr>
-      <w:bookmarkStart w:id="9" w:name="_Toc234581218"/>
+      <w:bookmarkStart w:id="9" w:name="_Toc240878928"/>
       <w:r>
         <w:t>Behaviour toward Saved HTML files</w:t>
       </w:r>
@@ -4819,7 +4888,7 @@
       <w:pPr>
         <w:pStyle w:val="Heading2"/>
       </w:pPr>
-      <w:bookmarkStart w:id="10" w:name="_Toc234581219"/>
+      <w:bookmarkStart w:id="10" w:name="_Toc240878929"/>
       <w:r>
         <w:t>Viewing the Results of an Erasure</w:t>
       </w:r>
@@ -4858,7 +4927,7 @@
       <w:r>
         <w:rPr>
           <w:noProof/>
-          <w:lang w:eastAsia="zh-CN" w:bidi="ar-SA"/>
+          <w:lang w:eastAsia="en-SG" w:bidi="ar-SA"/>
         </w:rPr>
         <w:drawing>
           <wp:inline distT="0" distB="0" distL="0" distR="0">
@@ -4927,7 +4996,7 @@
       <w:pPr>
         <w:pStyle w:val="Heading1"/>
       </w:pPr>
-      <w:bookmarkStart w:id="11" w:name="_Toc234581220"/>
+      <w:bookmarkStart w:id="11" w:name="_Toc240878930"/>
       <w:r>
         <w:lastRenderedPageBreak/>
         <w:t>Eraser Settings</w:t>
@@ -4957,7 +5026,7 @@
       <w:pPr>
         <w:pStyle w:val="Heading2"/>
       </w:pPr>
-      <w:bookmarkStart w:id="12" w:name="_Toc234581221"/>
+      <w:bookmarkStart w:id="12" w:name="_Toc240878931"/>
       <w:bookmarkStart w:id="13" w:name="_Ref234289623"/>
       <w:r>
         <w:t>Shell Integration</w:t>
@@ -4971,7 +5040,7 @@
       <w:r>
         <w:rPr>
           <w:noProof/>
-          <w:lang w:eastAsia="zh-CN" w:bidi="ar-SA"/>
+          <w:lang w:eastAsia="en-SG" w:bidi="ar-SA"/>
         </w:rPr>
         <w:drawing>
           <wp:inline distT="0" distB="0" distL="0" distR="0">
@@ -5060,7 +5129,7 @@
       <w:pPr>
         <w:pStyle w:val="Heading2"/>
       </w:pPr>
-      <w:bookmarkStart w:id="14" w:name="_Toc234581222"/>
+      <w:bookmarkStart w:id="14" w:name="_Toc240878932"/>
       <w:r>
         <w:t>Erase Settings</w:t>
       </w:r>
@@ -5071,7 +5140,7 @@
       <w:r>
         <w:rPr>
           <w:noProof/>
-          <w:lang w:eastAsia="zh-CN" w:bidi="ar-SA"/>
+          <w:lang w:eastAsia="en-SG" w:bidi="ar-SA"/>
         </w:rPr>
         <w:drawing>
           <wp:inline distT="0" distB="0" distL="0" distR="0">
@@ -5230,7 +5299,7 @@
         <w:pStyle w:val="Heading2"/>
       </w:pPr>
       <w:bookmarkStart w:id="15" w:name="_Ref234293165"/>
-      <w:bookmarkStart w:id="16" w:name="_Toc234581223"/>
+      <w:bookmarkStart w:id="16" w:name="_Toc240878933"/>
       <w:r>
         <w:t>Scheduler Settings</w:t>
       </w:r>
@@ -5241,7 +5310,7 @@
       <w:r>
         <w:rPr>
           <w:noProof/>
-          <w:lang w:eastAsia="zh-CN" w:bidi="ar-SA"/>
+          <w:lang w:eastAsia="en-SG" w:bidi="ar-SA"/>
         </w:rPr>
         <w:drawing>
           <wp:inline distT="0" distB="0" distL="0" distR="0">
@@ -5387,7 +5456,7 @@
       <w:pPr>
         <w:pStyle w:val="Heading2"/>
       </w:pPr>
-      <w:bookmarkStart w:id="17" w:name="_Toc234581224"/>
+      <w:bookmarkStart w:id="17" w:name="_Toc240878934"/>
       <w:r>
         <w:t>Plugins</w:t>
       </w:r>
@@ -5397,7 +5466,7 @@
       <w:r>
         <w:rPr>
           <w:noProof/>
-          <w:lang w:eastAsia="zh-CN" w:bidi="ar-SA"/>
+          <w:lang w:eastAsia="en-SG" w:bidi="ar-SA"/>
         </w:rPr>
         <w:drawing>
           <wp:inline distT="0" distB="0" distL="0" distR="0">
@@ -5557,7 +5626,7 @@
       <w:pPr>
         <w:pStyle w:val="Heading1"/>
       </w:pPr>
-      <w:bookmarkStart w:id="19" w:name="_Toc234581225"/>
+      <w:bookmarkStart w:id="19" w:name="_Toc240878935"/>
       <w:r>
         <w:lastRenderedPageBreak/>
         <w:t>Using the Windows Explorer Extension</w:t>
@@ -5610,7 +5679,7 @@
       <w:r>
         <w:rPr>
           <w:noProof/>
-          <w:lang w:eastAsia="zh-CN" w:bidi="ar-SA"/>
+          <w:lang w:eastAsia="en-SG" w:bidi="ar-SA"/>
         </w:rPr>
         <w:drawing>
           <wp:anchor distT="0" distB="0" distL="114300" distR="114300" simplePos="0" relativeHeight="251666432" behindDoc="0" locked="0" layoutInCell="1" allowOverlap="1">
@@ -5711,7 +5780,7 @@
       <w:pPr>
         <w:pStyle w:val="Heading1"/>
       </w:pPr>
-      <w:bookmarkStart w:id="20" w:name="_Toc234581226"/>
+      <w:bookmarkStart w:id="20" w:name="_Toc240878936"/>
       <w:r>
         <w:lastRenderedPageBreak/>
         <w:t>Advanced Topics</w:t>
@@ -5722,7 +5791,7 @@
       <w:pPr>
         <w:pStyle w:val="Heading2"/>
       </w:pPr>
-      <w:bookmarkStart w:id="21" w:name="_Toc234581227"/>
+      <w:bookmarkStart w:id="21" w:name="_Toc240878937"/>
       <w:r>
         <w:t>Using the Eraser Command Line</w:t>
       </w:r>
@@ -5737,7 +5806,7 @@
       <w:pPr>
         <w:pStyle w:val="Heading2"/>
       </w:pPr>
-      <w:bookmarkStart w:id="22" w:name="_Toc234581228"/>
+      <w:bookmarkStart w:id="22" w:name="_Toc240878938"/>
       <w:r>
         <w:t>Creating Custom Erasure Methods</w:t>
       </w:r>
@@ -5788,7 +5857,7 @@
       <w:r>
         <w:rPr>
           <w:noProof/>
-          <w:lang w:eastAsia="zh-CN" w:bidi="ar-SA"/>
+          <w:lang w:eastAsia="en-SG" w:bidi="ar-SA"/>
         </w:rPr>
         <w:drawing>
           <wp:inline distT="0" distB="0" distL="0" distR="0">
@@ -5981,7 +6050,7 @@
       <w:pPr>
         <w:pStyle w:val="Heading1"/>
       </w:pPr>
-      <w:bookmarkStart w:id="23" w:name="_Toc234581229"/>
+      <w:bookmarkStart w:id="23" w:name="_Toc240878939"/>
       <w:r>
         <w:lastRenderedPageBreak/>
         <w:t>Eraser How To’s</w:t>
@@ -5992,7 +6061,7 @@
       <w:pPr>
         <w:pStyle w:val="Heading2"/>
       </w:pPr>
-      <w:bookmarkStart w:id="24" w:name="_Toc234581230"/>
+      <w:bookmarkStart w:id="24" w:name="_Toc240878940"/>
       <w:r>
         <w:t>Erase Browser Caches</w:t>
       </w:r>
@@ -6007,7 +6076,7 @@
       <w:pPr>
         <w:pStyle w:val="Heading3"/>
       </w:pPr>
-      <w:bookmarkStart w:id="25" w:name="_Toc234581231"/>
+      <w:bookmarkStart w:id="25" w:name="_Toc240878941"/>
       <w:r>
         <w:t>Mozilla Firefox</w:t>
       </w:r>
@@ -6077,7 +6146,7 @@
       <w:pPr>
         <w:pStyle w:val="Heading3"/>
       </w:pPr>
-      <w:bookmarkStart w:id="26" w:name="_Toc234581232"/>
+      <w:bookmarkStart w:id="26" w:name="_Toc240878942"/>
       <w:r>
         <w:t>Windows Internet Explorer</w:t>
       </w:r>
@@ -6092,7 +6161,7 @@
       <w:pPr>
         <w:pStyle w:val="Heading2"/>
       </w:pPr>
-      <w:bookmarkStart w:id="27" w:name="_Toc234581233"/>
+      <w:bookmarkStart w:id="27" w:name="_Toc240878943"/>
       <w:r>
         <w:t>Erase the Recycle Bin</w:t>
       </w:r>
@@ -6274,7 +6343,7 @@
         <w:pStyle w:val="Heading2"/>
       </w:pPr>
       <w:bookmarkStart w:id="28" w:name="_Ref234461416"/>
-      <w:bookmarkStart w:id="29" w:name="_Toc234581234"/>
+      <w:bookmarkStart w:id="29" w:name="_Toc240878944"/>
       <w:r>
         <w:t>Erase the Page File</w:t>
       </w:r>
@@ -6301,7 +6370,7 @@
       <w:pPr>
         <w:pStyle w:val="Heading2"/>
       </w:pPr>
-      <w:bookmarkStart w:id="30" w:name="_Toc234581235"/>
+      <w:bookmarkStart w:id="30" w:name="_Toc240878945"/>
       <w:r>
         <w:t>Encrypt the Page File</w:t>
       </w:r>
@@ -6359,7 +6428,7 @@
       <w:pPr>
         <w:pStyle w:val="Heading1"/>
       </w:pPr>
-      <w:bookmarkStart w:id="31" w:name="_Toc234581236"/>
+      <w:bookmarkStart w:id="31" w:name="_Toc240878946"/>
       <w:r>
         <w:lastRenderedPageBreak/>
         <w:t>When do I need to use Eraser?</w:t>
@@ -6394,7 +6463,7 @@
       <w:pPr>
         <w:pStyle w:val="Heading2"/>
       </w:pPr>
-      <w:bookmarkStart w:id="32" w:name="_Toc234581237"/>
+      <w:bookmarkStart w:id="32" w:name="_Toc240878947"/>
       <w:r>
         <w:t>Exceptions</w:t>
       </w:r>
@@ -6535,7 +6604,7 @@
       <w:pPr>
         <w:pStyle w:val="Heading2"/>
       </w:pPr>
-      <w:bookmarkStart w:id="33" w:name="_Toc234581238"/>
+      <w:bookmarkStart w:id="33" w:name="_Toc240878948"/>
       <w:r>
         <w:lastRenderedPageBreak/>
         <w:t>Unintentional Privacy leaks</w:t>
@@ -6647,7 +6716,7 @@
       <w:pPr>
         <w:pStyle w:val="Heading1"/>
       </w:pPr>
-      <w:bookmarkStart w:id="34" w:name="_Toc234581239"/>
+      <w:bookmarkStart w:id="34" w:name="_Toc240878949"/>
       <w:r>
         <w:lastRenderedPageBreak/>
         <w:t>More Help</w:t>
@@ -6692,7 +6761,7 @@
       <w:pPr>
         <w:pStyle w:val="Heading1"/>
       </w:pPr>
-      <w:bookmarkStart w:id="35" w:name="_Toc234581240"/>
+      <w:bookmarkStart w:id="35" w:name="_Toc240878950"/>
       <w:r>
         <w:lastRenderedPageBreak/>
         <w:t>Appendix A: Erasure Methods</w:t>
@@ -7288,7 +7357,7 @@
       <w:pPr>
         <w:pStyle w:val="Heading1"/>
       </w:pPr>
-      <w:bookmarkStart w:id="36" w:name="_Toc234581241"/>
+      <w:bookmarkStart w:id="36" w:name="_Toc240878951"/>
       <w:r>
         <w:lastRenderedPageBreak/>
         <w:t xml:space="preserve">Appendix </w:t>
@@ -7305,7 +7374,7 @@
       <w:pPr>
         <w:pStyle w:val="Heading3"/>
       </w:pPr>
-      <w:bookmarkStart w:id="37" w:name="_Toc234581242"/>
+      <w:bookmarkStart w:id="37" w:name="_Toc240878952"/>
       <w:r>
         <w:t>Cluster</w:t>
       </w:r>
@@ -7320,7 +7389,7 @@
       <w:pPr>
         <w:pStyle w:val="Heading3"/>
       </w:pPr>
-      <w:bookmarkStart w:id="38" w:name="_Toc234581243"/>
+      <w:bookmarkStart w:id="38" w:name="_Toc240878953"/>
       <w:r>
         <w:t>Cluster Tip</w:t>
       </w:r>
@@ -7527,7 +7596,7 @@
         <w:pStyle w:val="Heading3"/>
       </w:pPr>
       <w:bookmarkStart w:id="39" w:name="_Ref234295846"/>
-      <w:bookmarkStart w:id="40" w:name="_Toc234581244"/>
+      <w:bookmarkStart w:id="40" w:name="_Toc240878954"/>
       <w:r>
         <w:t>CSPRNG</w:t>
       </w:r>
@@ -7546,7 +7615,7 @@
       <w:pPr>
         <w:pStyle w:val="Heading3"/>
       </w:pPr>
-      <w:bookmarkStart w:id="41" w:name="_Toc234581245"/>
+      <w:bookmarkStart w:id="41" w:name="_Toc240878955"/>
       <w:r>
         <w:t>Erasure Task</w:t>
       </w:r>
@@ -7562,7 +7631,7 @@
         <w:pStyle w:val="Heading3"/>
       </w:pPr>
       <w:bookmarkStart w:id="42" w:name="_Ref234287302"/>
-      <w:bookmarkStart w:id="43" w:name="_Toc234581246"/>
+      <w:bookmarkStart w:id="43" w:name="_Toc240878956"/>
       <w:r>
         <w:t>Erasure Target</w:t>
       </w:r>
@@ -7579,7 +7648,7 @@
         <w:pStyle w:val="Heading3"/>
       </w:pPr>
       <w:bookmarkStart w:id="44" w:name="_Ref234289827"/>
-      <w:bookmarkStart w:id="45" w:name="_Toc234581247"/>
+      <w:bookmarkStart w:id="45" w:name="_Toc240878957"/>
       <w:r>
         <w:t>Wildcard expression</w:t>
       </w:r>
@@ -7879,7 +7948,7 @@
       <w:pPr>
         <w:pStyle w:val="Heading1"/>
       </w:pPr>
-      <w:bookmarkStart w:id="46" w:name="_Toc234581248"/>
+      <w:bookmarkStart w:id="46" w:name="_Toc240878958"/>
       <w:r>
         <w:lastRenderedPageBreak/>
         <w:t>Appendix C</w:t>
@@ -7946,7 +8015,7 @@
       <w:pPr>
         <w:pStyle w:val="Heading2"/>
       </w:pPr>
-      <w:bookmarkStart w:id="47" w:name="_Toc234581249"/>
+      <w:bookmarkStart w:id="47" w:name="_Toc240878959"/>
       <w:r>
         <w:t>Migrating to Eraser 6</w:t>
       </w:r>
@@ -8039,7 +8108,7 @@
       <w:pPr>
         <w:pStyle w:val="Heading2"/>
       </w:pPr>
-      <w:bookmarkStart w:id="48" w:name="_Toc234581250"/>
+      <w:bookmarkStart w:id="48" w:name="_Toc240878960"/>
       <w:r>
         <w:t>Terminology Changes</w:t>
       </w:r>
@@ -8066,6 +8135,71 @@
       </w:r>
       <w:r>
         <w:t xml:space="preserve"> and a single Task can have multiple targets. This allows for easier scheduling of a task, so one schedule can result in multiple targets being erased.</w:t>
+      </w:r>
+    </w:p>
+    <w:p>
+      <w:r>
+        <w:br w:type="page"/>
+      </w:r>
+    </w:p>
+    <w:p>
+      <w:pPr>
+        <w:pStyle w:val="Heading1"/>
+      </w:pPr>
+      <w:bookmarkStart w:id="49" w:name="_Toc240878961"/>
+      <w:r>
+        <w:lastRenderedPageBreak/>
+        <w:t>Appendix D: Removing Eraser’s Traces</w:t>
+      </w:r>
+      <w:bookmarkEnd w:id="49"/>
+    </w:p>
+    <w:p>
+      <w:r>
+        <w:t>In the event that you wish to remove all traces of Eraser having been installed on the computer, perform the steps below to ensure a more thorough clean up. This assumes that you already have uninstalled Eraser.</w:t>
+      </w:r>
+    </w:p>
+    <w:p>
+      <w:pPr>
+        <w:pStyle w:val="ListParagraph"/>
+        <w:numPr>
+          <w:ilvl w:val="0"/>
+          <w:numId w:val="28"/>
+        </w:numPr>
+      </w:pPr>
+      <w:r>
+        <w:t>Delete all r</w:t>
+      </w:r>
+      <w:r>
+        <w:t>egistry entries under HKCU\Software\Eraser 6</w:t>
+      </w:r>
+    </w:p>
+    <w:p>
+      <w:pPr>
+        <w:pStyle w:val="ListParagraph"/>
+        <w:numPr>
+          <w:ilvl w:val="0"/>
+          <w:numId w:val="28"/>
+        </w:numPr>
+      </w:pPr>
+      <w:r>
+        <w:t>Delete all files under %LOCALAPPDATA%\Eraser 6</w:t>
+      </w:r>
+    </w:p>
+    <w:p>
+      <w:pPr>
+        <w:pStyle w:val="ListParagraph"/>
+        <w:numPr>
+          <w:ilvl w:val="0"/>
+          <w:numId w:val="28"/>
+        </w:numPr>
+      </w:pPr>
+      <w:r>
+        <w:t>Repeat steps 1 and 2 for every user on your computer</w:t>
+      </w:r>
+    </w:p>
+    <w:p>
+      <w:r>
+        <w:t>Of course, simple deletion may not be up to your threat model. If a more thorough clean up is required, do consider erasing your entire drive.</w:t>
       </w:r>
     </w:p>
     <w:sectPr>
@@ -8146,7 +8280,7 @@
                 <w:noProof/>
                 <w:color w:val="FFFFFF" w:themeColor="background1"/>
               </w:rPr>
-              <w:t>12</w:t>
+              <w:t>23</w:t>
             </w:r>
           </w:fldSimple>
         </w:p>
@@ -8167,7 +8301,7 @@
               <w:rPr>
                 <w:noProof/>
               </w:rPr>
-              <w:t>Eraser Settings</w:t>
+              <w:t>Appendix D: Removing Eraser’s Traces</w:t>
             </w:r>
           </w:fldSimple>
           <w:r>
@@ -9235,6 +9369,92 @@
     </w:lvl>
   </w:abstractNum>
   <w:abstractNum w:abstractNumId="10">
+    <w:nsid w:val="303D490D"/>
+    <w:multiLevelType w:val="hybridMultilevel"/>
+    <w:tmpl w:val="7460E3C0"/>
+    <w:lvl w:ilvl="0" w:tplc="4809000F">
+      <w:start w:val="1"/>
+      <w:numFmt w:val="decimal"/>
+      <w:lvlText w:val="%1."/>
+      <w:lvlJc w:val="left"/>
+      <w:pPr>
+        <w:ind w:left="720" w:hanging="360"/>
+      </w:pPr>
+    </w:lvl>
+    <w:lvl w:ilvl="1" w:tplc="48090019" w:tentative="1">
+      <w:start w:val="1"/>
+      <w:numFmt w:val="lowerLetter"/>
+      <w:lvlText w:val="%2."/>
+      <w:lvlJc w:val="left"/>
+      <w:pPr>
+        <w:ind w:left="1440" w:hanging="360"/>
+      </w:pPr>
+    </w:lvl>
+    <w:lvl w:ilvl="2" w:tplc="4809001B" w:tentative="1">
+      <w:start w:val="1"/>
+      <w:numFmt w:val="lowerRoman"/>
+      <w:lvlText w:val="%3."/>
+      <w:lvlJc w:val="right"/>
+      <w:pPr>
+        <w:ind w:left="2160" w:hanging="180"/>
+      </w:pPr>
+    </w:lvl>
+    <w:lvl w:ilvl="3" w:tplc="4809000F" w:tentative="1">
+      <w:start w:val="1"/>
+      <w:numFmt w:val="decimal"/>
+      <w:lvlText w:val="%4."/>
+      <w:lvlJc w:val="left"/>
+      <w:pPr>
+        <w:ind w:left="2880" w:hanging="360"/>
+      </w:pPr>
+    </w:lvl>
+    <w:lvl w:ilvl="4" w:tplc="48090019" w:tentative="1">
+      <w:start w:val="1"/>
+      <w:numFmt w:val="lowerLetter"/>
+      <w:lvlText w:val="%5."/>
+      <w:lvlJc w:val="left"/>
+      <w:pPr>
+        <w:ind w:left="3600" w:hanging="360"/>
+      </w:pPr>
+    </w:lvl>
+    <w:lvl w:ilvl="5" w:tplc="4809001B" w:tentative="1">
+      <w:start w:val="1"/>
+      <w:numFmt w:val="lowerRoman"/>
+      <w:lvlText w:val="%6."/>
+      <w:lvlJc w:val="right"/>
+      <w:pPr>
+        <w:ind w:left="4320" w:hanging="180"/>
+      </w:pPr>
+    </w:lvl>
+    <w:lvl w:ilvl="6" w:tplc="4809000F" w:tentative="1">
+      <w:start w:val="1"/>
+      <w:numFmt w:val="decimal"/>
+      <w:lvlText w:val="%7."/>
+      <w:lvlJc w:val="left"/>
+      <w:pPr>
+        <w:ind w:left="5040" w:hanging="360"/>
+      </w:pPr>
+    </w:lvl>
+    <w:lvl w:ilvl="7" w:tplc="48090019" w:tentative="1">
+      <w:start w:val="1"/>
+      <w:numFmt w:val="lowerLetter"/>
+      <w:lvlText w:val="%8."/>
+      <w:lvlJc w:val="left"/>
+      <w:pPr>
+        <w:ind w:left="5760" w:hanging="360"/>
+      </w:pPr>
+    </w:lvl>
+    <w:lvl w:ilvl="8" w:tplc="4809001B" w:tentative="1">
+      <w:start w:val="1"/>
+      <w:numFmt w:val="lowerRoman"/>
+      <w:lvlText w:val="%9."/>
+      <w:lvlJc w:val="right"/>
+      <w:pPr>
+        <w:ind w:left="6480" w:hanging="180"/>
+      </w:pPr>
+    </w:lvl>
+  </w:abstractNum>
+  <w:abstractNum w:abstractNumId="11">
     <w:nsid w:val="38D04626"/>
     <w:multiLevelType w:val="hybridMultilevel"/>
     <w:tmpl w:val="C786FD40"/>
@@ -9347,7 +9567,7 @@
       </w:rPr>
     </w:lvl>
   </w:abstractNum>
-  <w:abstractNum w:abstractNumId="11">
+  <w:abstractNum w:abstractNumId="12">
     <w:nsid w:val="422C6205"/>
     <w:multiLevelType w:val="hybridMultilevel"/>
     <w:tmpl w:val="6BF29EB0"/>
@@ -9433,7 +9653,7 @@
       </w:pPr>
     </w:lvl>
   </w:abstractNum>
-  <w:abstractNum w:abstractNumId="12">
+  <w:abstractNum w:abstractNumId="13">
     <w:nsid w:val="43E60CAA"/>
     <w:multiLevelType w:val="hybridMultilevel"/>
     <w:tmpl w:val="1C820228"/>
@@ -9546,7 +9766,7 @@
       </w:rPr>
     </w:lvl>
   </w:abstractNum>
-  <w:abstractNum w:abstractNumId="13">
+  <w:abstractNum w:abstractNumId="14">
     <w:nsid w:val="4959165B"/>
     <w:multiLevelType w:val="hybridMultilevel"/>
     <w:tmpl w:val="9BA21746"/>
@@ -9659,7 +9879,7 @@
       </w:rPr>
     </w:lvl>
   </w:abstractNum>
-  <w:abstractNum w:abstractNumId="14">
+  <w:abstractNum w:abstractNumId="15">
     <w:nsid w:val="4DD81517"/>
     <w:multiLevelType w:val="hybridMultilevel"/>
     <w:tmpl w:val="B2724C0A"/>
@@ -9772,7 +9992,7 @@
       </w:rPr>
     </w:lvl>
   </w:abstractNum>
-  <w:abstractNum w:abstractNumId="15">
+  <w:abstractNum w:abstractNumId="16">
     <w:nsid w:val="4F594D87"/>
     <w:multiLevelType w:val="hybridMultilevel"/>
     <w:tmpl w:val="EE8E5ECC"/>
@@ -9885,7 +10105,7 @@
       </w:rPr>
     </w:lvl>
   </w:abstractNum>
-  <w:abstractNum w:abstractNumId="16">
+  <w:abstractNum w:abstractNumId="17">
     <w:nsid w:val="53436959"/>
     <w:multiLevelType w:val="hybridMultilevel"/>
     <w:tmpl w:val="830CC8EA"/>
@@ -9971,7 +10191,7 @@
       </w:pPr>
     </w:lvl>
   </w:abstractNum>
-  <w:abstractNum w:abstractNumId="17">
+  <w:abstractNum w:abstractNumId="18">
     <w:nsid w:val="59C76EAF"/>
     <w:multiLevelType w:val="hybridMultilevel"/>
     <w:tmpl w:val="ED765794"/>
@@ -10084,7 +10304,7 @@
       </w:rPr>
     </w:lvl>
   </w:abstractNum>
-  <w:abstractNum w:abstractNumId="18">
+  <w:abstractNum w:abstractNumId="19">
     <w:nsid w:val="5EBB7017"/>
     <w:multiLevelType w:val="hybridMultilevel"/>
     <w:tmpl w:val="CDF23D5A"/>
@@ -10197,7 +10417,7 @@
       </w:rPr>
     </w:lvl>
   </w:abstractNum>
-  <w:abstractNum w:abstractNumId="19">
+  <w:abstractNum w:abstractNumId="20">
     <w:nsid w:val="61095813"/>
     <w:multiLevelType w:val="hybridMultilevel"/>
     <w:tmpl w:val="E8AEF31E"/>
@@ -10286,7 +10506,7 @@
       </w:pPr>
     </w:lvl>
   </w:abstractNum>
-  <w:abstractNum w:abstractNumId="20">
+  <w:abstractNum w:abstractNumId="21">
     <w:nsid w:val="68357EB1"/>
     <w:multiLevelType w:val="hybridMultilevel"/>
     <w:tmpl w:val="29FE5DEE"/>
@@ -10399,7 +10619,7 @@
       </w:rPr>
     </w:lvl>
   </w:abstractNum>
-  <w:abstractNum w:abstractNumId="21">
+  <w:abstractNum w:abstractNumId="22">
     <w:nsid w:val="6BAD2D6F"/>
     <w:multiLevelType w:val="hybridMultilevel"/>
     <w:tmpl w:val="0130D350"/>
@@ -10512,7 +10732,7 @@
       </w:rPr>
     </w:lvl>
   </w:abstractNum>
-  <w:abstractNum w:abstractNumId="22">
+  <w:abstractNum w:abstractNumId="23">
     <w:nsid w:val="6EB31954"/>
     <w:multiLevelType w:val="hybridMultilevel"/>
     <w:tmpl w:val="D27C8AE4"/>
@@ -10625,7 +10845,7 @@
       </w:rPr>
     </w:lvl>
   </w:abstractNum>
-  <w:abstractNum w:abstractNumId="23">
+  <w:abstractNum w:abstractNumId="24">
     <w:nsid w:val="7045467F"/>
     <w:multiLevelType w:val="hybridMultilevel"/>
     <w:tmpl w:val="625CF7D4"/>
@@ -10738,7 +10958,7 @@
       </w:rPr>
     </w:lvl>
   </w:abstractNum>
-  <w:abstractNum w:abstractNumId="24">
+  <w:abstractNum w:abstractNumId="25">
     <w:nsid w:val="79AF7808"/>
     <w:multiLevelType w:val="hybridMultilevel"/>
     <w:tmpl w:val="4B1E27F4"/>
@@ -10851,7 +11071,7 @@
       </w:rPr>
     </w:lvl>
   </w:abstractNum>
-  <w:abstractNum w:abstractNumId="25">
+  <w:abstractNum w:abstractNumId="26">
     <w:nsid w:val="7C035D53"/>
     <w:multiLevelType w:val="hybridMultilevel"/>
     <w:tmpl w:val="1FEC1C54"/>
@@ -10964,7 +11184,7 @@
       </w:rPr>
     </w:lvl>
   </w:abstractNum>
-  <w:abstractNum w:abstractNumId="26">
+  <w:abstractNum w:abstractNumId="27">
     <w:nsid w:val="7CB214F7"/>
     <w:multiLevelType w:val="hybridMultilevel"/>
     <w:tmpl w:val="017C4DB0"/>
@@ -11081,49 +11301,49 @@
     <w:abstractNumId w:val="8"/>
   </w:num>
   <w:num w:numId="2">
-    <w:abstractNumId w:val="20"/>
+    <w:abstractNumId w:val="21"/>
   </w:num>
   <w:num w:numId="3">
+    <w:abstractNumId w:val="27"/>
+  </w:num>
+  <w:num w:numId="4">
+    <w:abstractNumId w:val="25"/>
+  </w:num>
+  <w:num w:numId="5">
     <w:abstractNumId w:val="26"/>
   </w:num>
-  <w:num w:numId="4">
+  <w:num w:numId="6">
+    <w:abstractNumId w:val="11"/>
+  </w:num>
+  <w:num w:numId="7">
     <w:abstractNumId w:val="24"/>
   </w:num>
-  <w:num w:numId="5">
-    <w:abstractNumId w:val="25"/>
-  </w:num>
-  <w:num w:numId="6">
-    <w:abstractNumId w:val="10"/>
-  </w:num>
-  <w:num w:numId="7">
-    <w:abstractNumId w:val="23"/>
-  </w:num>
   <w:num w:numId="8">
-    <w:abstractNumId w:val="21"/>
+    <w:abstractNumId w:val="22"/>
   </w:num>
   <w:num w:numId="9">
-    <w:abstractNumId w:val="22"/>
+    <w:abstractNumId w:val="23"/>
   </w:num>
   <w:num w:numId="10">
     <w:abstractNumId w:val="3"/>
   </w:num>
   <w:num w:numId="11">
+    <w:abstractNumId w:val="15"/>
+  </w:num>
+  <w:num w:numId="12">
+    <w:abstractNumId w:val="19"/>
+  </w:num>
+  <w:num w:numId="13">
     <w:abstractNumId w:val="14"/>
   </w:num>
-  <w:num w:numId="12">
-    <w:abstractNumId w:val="18"/>
-  </w:num>
-  <w:num w:numId="13">
-    <w:abstractNumId w:val="13"/>
-  </w:num>
   <w:num w:numId="14">
-    <w:abstractNumId w:val="15"/>
+    <w:abstractNumId w:val="16"/>
   </w:num>
   <w:num w:numId="15">
     <w:abstractNumId w:val="7"/>
   </w:num>
   <w:num w:numId="16">
-    <w:abstractNumId w:val="17"/>
+    <w:abstractNumId w:val="18"/>
   </w:num>
   <w:num w:numId="17">
     <w:abstractNumId w:val="6"/>
@@ -11147,16 +11367,19 @@
     <w:abstractNumId w:val="5"/>
   </w:num>
   <w:num w:numId="24">
-    <w:abstractNumId w:val="16"/>
+    <w:abstractNumId w:val="17"/>
   </w:num>
   <w:num w:numId="25">
-    <w:abstractNumId w:val="11"/>
+    <w:abstractNumId w:val="12"/>
   </w:num>
   <w:num w:numId="26">
-    <w:abstractNumId w:val="19"/>
+    <w:abstractNumId w:val="20"/>
   </w:num>
   <w:num w:numId="27">
-    <w:abstractNumId w:val="12"/>
+    <w:abstractNumId w:val="13"/>
+  </w:num>
+  <w:num w:numId="28">
+    <w:abstractNumId w:val="10"/>
   </w:num>
 </w:numbering>
 </file>
@@ -13063,7 +13286,7 @@
 </file>
 
 <file path=customXml/itemProps2.xml><?xml version="1.0" encoding="utf-8"?>
-<ds:datastoreItem xmlns:ds="http://schemas.openxmlformats.org/officeDocument/2006/customXml" ds:itemID="{7B5067C5-C51F-47EA-A606-D60BFF657FC9}">
+<ds:datastoreItem xmlns:ds="http://schemas.openxmlformats.org/officeDocument/2006/customXml" ds:itemID="{1B9C9E9D-92D0-4F9B-A2A4-2BA3B2755123}">
   <ds:schemaRefs>
     <ds:schemaRef ds:uri="http://schemas.openxmlformats.org/officeDocument/2006/bibliography"/>
   </ds:schemaRefs>

</xml_diff>

<commit_message>
Added Dennis' cover after scaling up the PSD.
</commit_message>
<xml_diff>
--- a/eraser6/Documentation/Documentation.docx
+++ b/eraser6/Documentation/Documentation.docx
@@ -2,351 +2,71 @@
 <file path=word/document.xml><?xml version="1.0" encoding="utf-8"?>
 <w:document xmlns:ve="http://schemas.openxmlformats.org/markup-compatibility/2006" xmlns:o="urn:schemas-microsoft-com:office:office" xmlns:r="http://schemas.openxmlformats.org/officeDocument/2006/relationships" xmlns:m="http://schemas.openxmlformats.org/officeDocument/2006/math" xmlns:v="urn:schemas-microsoft-com:vml" xmlns:wp="http://schemas.openxmlformats.org/drawingml/2006/wordprocessingDrawing" xmlns:w10="urn:schemas-microsoft-com:office:word" xmlns:w="http://schemas.openxmlformats.org/wordprocessingml/2006/main" xmlns:wne="http://schemas.microsoft.com/office/word/2006/wordml">
   <w:body>
-    <w:sdt>
-      <w:sdtPr>
-        <w:id w:val="5677180"/>
-        <w:docPartObj>
-          <w:docPartGallery w:val="Cover Pages"/>
-          <w:docPartUnique/>
-        </w:docPartObj>
-      </w:sdtPr>
-      <w:sdtContent>
-        <w:p/>
-        <w:p>
-          <w:r>
-            <w:rPr>
-              <w:noProof/>
-              <w:lang w:eastAsia="zh-TW"/>
-            </w:rPr>
-            <w:pict>
-              <v:group id="_x0000_s1026" style="position:absolute;margin-left:0;margin-top:0;width:580.3pt;height:751.4pt;z-index:251660288;mso-width-percent:950;mso-height-percent:950;mso-position-horizontal:center;mso-position-horizontal-relative:page;mso-position-vertical:center;mso-position-vertical-relative:page;mso-width-percent:950;mso-height-percent:950" coordorigin="316,406" coordsize="11608,15028" o:allowincell="f">
-                <v:group id="_x0000_s1027" style="position:absolute;left:316;top:406;width:11608;height:15028;mso-width-percent:950;mso-height-percent:950;mso-position-horizontal:center;mso-position-horizontal-relative:page;mso-position-vertical:center;mso-position-vertical-relative:page;mso-width-percent:950;mso-height-percent:950" coordorigin="321,406" coordsize="11600,15025" o:allowincell="f">
-                  <v:rect id="_x0000_s1028" style="position:absolute;left:339;top:406;width:11582;height:15025;mso-width-relative:margin;v-text-anchor:middle" fillcolor="#8c8c8c [1772]" strokecolor="white [3212]" strokeweight="1pt">
-                    <v:fill r:id="rId9" o:title="Zig zag" color2="#bfbfbf [2412]" type="pattern"/>
-                    <v:shadow color="#d8d8d8 [2732]" offset="3pt,3pt" offset2="2pt,2pt"/>
-                  </v:rect>
-                  <v:rect id="_x0000_s1029" style="position:absolute;left:3446;top:406;width:8475;height:15025;mso-width-relative:margin" fillcolor="#737373 [1789]" strokecolor="white [3212]" strokeweight="1pt">
-                    <v:shadow color="#d8d8d8 [2732]" offset="3pt,3pt" offset2="2pt,2pt"/>
-                    <v:textbox style="mso-next-textbox:#_x0000_s1029" inset="18pt,108pt,36pt">
-                      <w:txbxContent>
-                        <w:sdt>
-                          <w:sdtPr>
-                            <w:rPr>
-                              <w:color w:val="FFFFFF" w:themeColor="background1"/>
-                              <w:sz w:val="80"/>
-                              <w:szCs w:val="80"/>
-                            </w:rPr>
-                            <w:alias w:val="Title"/>
-                            <w:id w:val="16962279"/>
-                            <w:dataBinding w:prefixMappings="xmlns:ns0='http://schemas.openxmlformats.org/package/2006/metadata/core-properties' xmlns:ns1='http://purl.org/dc/elements/1.1/'" w:xpath="/ns0:coreProperties[1]/ns1:title[1]" w:storeItemID="{6C3C8BC8-F283-45AE-878A-BAB7291924A1}"/>
-                            <w:text/>
-                          </w:sdtPr>
-                          <w:sdtContent>
-                            <w:p>
-                              <w:pPr>
-                                <w:pStyle w:val="NoSpacing"/>
-                                <w:rPr>
-                                  <w:color w:val="FFFFFF" w:themeColor="background1"/>
-                                  <w:sz w:val="80"/>
-                                  <w:szCs w:val="80"/>
-                                </w:rPr>
-                              </w:pPr>
-                              <w:r>
-                                <w:rPr>
-                                  <w:color w:val="FFFFFF" w:themeColor="background1"/>
-                                  <w:sz w:val="80"/>
-                                  <w:szCs w:val="80"/>
-                                </w:rPr>
-                                <w:t>Eraser 6</w:t>
-                              </w:r>
-                            </w:p>
-                          </w:sdtContent>
-                        </w:sdt>
-                        <w:sdt>
-                          <w:sdtPr>
-                            <w:rPr>
-                              <w:color w:val="FFFFFF" w:themeColor="background1"/>
-                              <w:sz w:val="40"/>
-                              <w:szCs w:val="40"/>
-                            </w:rPr>
-                            <w:alias w:val="Subtitle"/>
-                            <w:id w:val="16962284"/>
-                            <w:dataBinding w:prefixMappings="xmlns:ns0='http://schemas.openxmlformats.org/package/2006/metadata/core-properties' xmlns:ns1='http://purl.org/dc/elements/1.1/'" w:xpath="/ns0:coreProperties[1]/ns1:subject[1]" w:storeItemID="{6C3C8BC8-F283-45AE-878A-BAB7291924A1}"/>
-                            <w:text/>
-                          </w:sdtPr>
-                          <w:sdtContent>
-                            <w:p>
-                              <w:pPr>
-                                <w:pStyle w:val="NoSpacing"/>
-                                <w:rPr>
-                                  <w:color w:val="FFFFFF" w:themeColor="background1"/>
-                                  <w:sz w:val="40"/>
-                                  <w:szCs w:val="40"/>
-                                </w:rPr>
-                              </w:pPr>
-                              <w:r>
-                                <w:rPr>
-                                  <w:color w:val="FFFFFF" w:themeColor="background1"/>
-                                  <w:sz w:val="40"/>
-                                  <w:szCs w:val="40"/>
-                                </w:rPr>
-                                <w:t>User Documentation</w:t>
-                              </w:r>
-                            </w:p>
-                          </w:sdtContent>
-                        </w:sdt>
-                        <w:p>
-                          <w:pPr>
-                            <w:pStyle w:val="NoSpacing"/>
-                            <w:rPr>
-                              <w:color w:val="FFFFFF" w:themeColor="background1"/>
-                            </w:rPr>
-                          </w:pPr>
-                        </w:p>
-                        <w:sdt>
-                          <w:sdtPr>
-                            <w:rPr>
-                              <w:color w:val="FFFFFF" w:themeColor="background1"/>
-                            </w:rPr>
-                            <w:alias w:val="Abstract"/>
-                            <w:id w:val="16962290"/>
-                            <w:dataBinding w:prefixMappings="xmlns:ns0='http://schemas.microsoft.com/office/2006/coverPageProps'" w:xpath="/ns0:CoverPageProperties[1]/ns0:Abstract[1]" w:storeItemID="{55AF091B-3C7A-41E3-B477-F2FDAA23CFDA}"/>
-                            <w:text/>
-                          </w:sdtPr>
-                          <w:sdtContent>
-                            <w:p>
-                              <w:pPr>
-                                <w:pStyle w:val="NoSpacing"/>
-                                <w:rPr>
-                                  <w:color w:val="FFFFFF" w:themeColor="background1"/>
-                                </w:rPr>
-                              </w:pPr>
-                              <w:r>
-                                <w:rPr>
-                                  <w:color w:val="FFFFFF" w:themeColor="background1"/>
-                                </w:rPr>
-                                <w:t>Understanding how Eraser works.</w:t>
-                              </w:r>
-                            </w:p>
-                          </w:sdtContent>
-                        </w:sdt>
-                        <w:p>
-                          <w:pPr>
-                            <w:pStyle w:val="NoSpacing"/>
-                            <w:rPr>
-                              <w:color w:val="FFFFFF" w:themeColor="background1"/>
-                            </w:rPr>
-                          </w:pPr>
-                        </w:p>
-                      </w:txbxContent>
-                    </v:textbox>
-                  </v:rect>
-                  <v:group id="_x0000_s1030" style="position:absolute;left:321;top:3424;width:3125;height:6069" coordorigin="654,3599" coordsize="2880,5760">
-                    <v:rect id="_x0000_s1031" style="position:absolute;left:2094;top:6479;width:1440;height:1440;flip:x;mso-width-relative:margin;v-text-anchor:middle" fillcolor="#a7bfde [1620]" strokecolor="white [3212]" strokeweight="1pt">
-                      <v:fill opacity="52429f"/>
-                      <v:shadow color="#d8d8d8 [2732]" offset="3pt,3pt" offset2="2pt,2pt"/>
-                    </v:rect>
-                    <v:rect id="_x0000_s1032" style="position:absolute;left:2094;top:5039;width:1440;height:1440;flip:x;mso-width-relative:margin;v-text-anchor:middle" fillcolor="#a7bfde [1620]" strokecolor="white [3212]" strokeweight="1pt">
-                      <v:fill opacity=".5"/>
-                      <v:shadow color="#d8d8d8 [2732]" offset="3pt,3pt" offset2="2pt,2pt"/>
-                    </v:rect>
-                    <v:rect id="_x0000_s1033" style="position:absolute;left:654;top:5039;width:1440;height:1440;flip:x;mso-width-relative:margin;v-text-anchor:middle" fillcolor="#a7bfde [1620]" strokecolor="white [3212]" strokeweight="1pt">
-                      <v:fill opacity="52429f"/>
-                      <v:shadow color="#d8d8d8 [2732]" offset="3pt,3pt" offset2="2pt,2pt"/>
-                    </v:rect>
-                    <v:rect id="_x0000_s1034" style="position:absolute;left:654;top:3599;width:1440;height:1440;flip:x;mso-width-relative:margin;v-text-anchor:middle" fillcolor="#a7bfde [1620]" strokecolor="white [3212]" strokeweight="1pt">
-                      <v:fill opacity=".5"/>
-                      <v:shadow color="#d8d8d8 [2732]" offset="3pt,3pt" offset2="2pt,2pt"/>
-                    </v:rect>
-                    <v:rect id="_x0000_s1035" style="position:absolute;left:654;top:6479;width:1440;height:1440;flip:x;mso-width-relative:margin;v-text-anchor:middle" fillcolor="#a7bfde [1620]" strokecolor="white [3212]" strokeweight="1pt">
-                      <v:fill opacity=".5"/>
-                      <v:shadow color="#d8d8d8 [2732]" offset="3pt,3pt" offset2="2pt,2pt"/>
-                    </v:rect>
-                    <v:rect id="_x0000_s1036" style="position:absolute;left:2094;top:7919;width:1440;height:1440;flip:x;mso-width-relative:margin;v-text-anchor:middle" fillcolor="#a7bfde [1620]" strokecolor="white [3212]" strokeweight="1pt">
-                      <v:fill opacity=".5"/>
-                      <v:shadow color="#d8d8d8 [2732]" offset="3pt,3pt" offset2="2pt,2pt"/>
-                    </v:rect>
-                  </v:group>
-                  <v:rect id="_x0000_s1037" style="position:absolute;left:2690;top:406;width:1563;height:1518;flip:x;mso-width-relative:margin;v-text-anchor:bottom" fillcolor="#c0504d [3205]" strokecolor="white [3212]" strokeweight="1pt">
-                    <v:shadow color="#d8d8d8 [2732]" offset="3pt,3pt" offset2="2pt,2pt"/>
-                    <v:textbox style="mso-next-textbox:#_x0000_s1037">
-                      <w:txbxContent>
-                        <w:sdt>
-                          <w:sdtPr>
-                            <w:rPr>
-                              <w:color w:val="FFFFFF" w:themeColor="background1"/>
-                              <w:sz w:val="52"/>
-                              <w:szCs w:val="52"/>
-                            </w:rPr>
-                            <w:alias w:val="Year"/>
-                            <w:id w:val="16962274"/>
-                            <w:dataBinding w:prefixMappings="xmlns:ns0='http://schemas.microsoft.com/office/2006/coverPageProps'" w:xpath="/ns0:CoverPageProperties[1]/ns0:PublishDate[1]" w:storeItemID="{55AF091B-3C7A-41E3-B477-F2FDAA23CFDA}"/>
-                            <w:date w:fullDate="2009-07-02T00:00:00Z">
-                              <w:dateFormat w:val="yyyy"/>
-                              <w:lid w:val="en-US"/>
-                              <w:storeMappedDataAs w:val="dateTime"/>
-                              <w:calendar w:val="gregorian"/>
-                            </w:date>
-                          </w:sdtPr>
-                          <w:sdtContent>
-                            <w:p>
-                              <w:pPr>
-                                <w:jc w:val="center"/>
-                                <w:rPr>
-                                  <w:color w:val="FFFFFF" w:themeColor="background1"/>
-                                  <w:sz w:val="48"/>
-                                  <w:szCs w:val="52"/>
-                                </w:rPr>
-                              </w:pPr>
-                              <w:r>
-                                <w:rPr>
-                                  <w:color w:val="FFFFFF" w:themeColor="background1"/>
-                                  <w:sz w:val="52"/>
-                                  <w:szCs w:val="52"/>
-                                </w:rPr>
-                                <w:t>2009</w:t>
-                              </w:r>
-                            </w:p>
-                          </w:sdtContent>
-                        </w:sdt>
-                      </w:txbxContent>
-                    </v:textbox>
-                  </v:rect>
-                </v:group>
-                <v:group id="_x0000_s1038" style="position:absolute;left:3446;top:13758;width:8169;height:1382" coordorigin="3446,13758" coordsize="8169,1382">
-                  <v:group id="_x0000_s1039" style="position:absolute;left:10833;top:14380;width:782;height:760;flip:x y" coordorigin="8754,11945" coordsize="2880,2859">
-                    <v:rect id="_x0000_s1040" style="position:absolute;left:10194;top:11945;width:1440;height:1440;flip:x;mso-width-relative:margin;v-text-anchor:middle" fillcolor="#bfbfbf [2412]" strokecolor="white [3212]" strokeweight="1pt">
-                      <v:fill opacity=".5"/>
-                      <v:shadow color="#d8d8d8 [2732]" offset="3pt,3pt" offset2="2pt,2pt"/>
-                    </v:rect>
-                    <v:rect id="_x0000_s1041" style="position:absolute;left:10194;top:13364;width:1440;height:1440;flip:x;mso-width-relative:margin;v-text-anchor:middle" fillcolor="#c0504d [3205]" strokecolor="white [3212]" strokeweight="1pt">
-                      <v:shadow color="#d8d8d8 [2732]" offset="3pt,3pt" offset2="2pt,2pt"/>
-                    </v:rect>
-                    <v:rect id="_x0000_s1042" style="position:absolute;left:8754;top:13364;width:1440;height:1440;flip:x;mso-width-relative:margin;v-text-anchor:middle" fillcolor="#bfbfbf [2412]" strokecolor="white [3212]" strokeweight="1pt">
-                      <v:fill opacity=".5"/>
-                      <v:shadow color="#d8d8d8 [2732]" offset="3pt,3pt" offset2="2pt,2pt"/>
-                    </v:rect>
-                  </v:group>
-                  <v:rect id="_x0000_s1043" style="position:absolute;left:3446;top:13758;width:7105;height:1382;v-text-anchor:bottom" filled="f" fillcolor="white [3212]" stroked="f" strokecolor="white [3212]" strokeweight="1pt">
-                    <v:fill opacity="52429f"/>
-                    <v:shadow color="#d8d8d8 [2732]" offset="3pt,3pt" offset2="2pt,2pt"/>
-                    <v:textbox style="mso-next-textbox:#_x0000_s1043" inset=",0,,0">
-                      <w:txbxContent>
-                        <w:sdt>
-                          <w:sdtPr>
-                            <w:rPr>
-                              <w:color w:val="FFFFFF" w:themeColor="background1"/>
-                            </w:rPr>
-                            <w:alias w:val="Author"/>
-                            <w:id w:val="16962296"/>
-                            <w:dataBinding w:prefixMappings="xmlns:ns0='http://schemas.openxmlformats.org/package/2006/metadata/core-properties' xmlns:ns1='http://purl.org/dc/elements/1.1/'" w:xpath="/ns0:coreProperties[1]/ns1:creator[1]" w:storeItemID="{6C3C8BC8-F283-45AE-878A-BAB7291924A1}"/>
-                            <w:text/>
-                          </w:sdtPr>
-                          <w:sdtContent>
-                            <w:p>
-                              <w:pPr>
-                                <w:pStyle w:val="NoSpacing"/>
-                                <w:jc w:val="right"/>
-                                <w:rPr>
-                                  <w:color w:val="FFFFFF" w:themeColor="background1"/>
-                                </w:rPr>
-                              </w:pPr>
-                              <w:r>
-                                <w:rPr>
-                                  <w:color w:val="FFFFFF" w:themeColor="background1"/>
-                                </w:rPr>
-                                <w:t>Joel Low</w:t>
-                              </w:r>
-                            </w:p>
-                          </w:sdtContent>
-                        </w:sdt>
-                        <w:sdt>
-                          <w:sdtPr>
-                            <w:rPr>
-                              <w:color w:val="FFFFFF" w:themeColor="background1"/>
-                            </w:rPr>
-                            <w:alias w:val="Company"/>
-                            <w:id w:val="16962301"/>
-                            <w:dataBinding w:prefixMappings="xmlns:ns0='http://schemas.openxmlformats.org/officeDocument/2006/extended-properties'" w:xpath="/ns0:Properties[1]/ns0:Company[1]" w:storeItemID="{6668398D-A668-4E3E-A5EB-62B293D839F1}"/>
-                            <w:text/>
-                          </w:sdtPr>
-                          <w:sdtContent>
-                            <w:p>
-                              <w:pPr>
-                                <w:pStyle w:val="NoSpacing"/>
-                                <w:jc w:val="right"/>
-                                <w:rPr>
-                                  <w:color w:val="FFFFFF" w:themeColor="background1"/>
-                                </w:rPr>
-                              </w:pPr>
-                              <w:r>
-                                <w:rPr>
-                                  <w:color w:val="FFFFFF" w:themeColor="background1"/>
-                                </w:rPr>
-                                <w:t>The Eraser Project</w:t>
-                              </w:r>
-                            </w:p>
-                          </w:sdtContent>
-                        </w:sdt>
-                        <w:sdt>
-                          <w:sdtPr>
-                            <w:rPr>
-                              <w:color w:val="FFFFFF" w:themeColor="background1"/>
-                            </w:rPr>
-                            <w:alias w:val="Date"/>
-                            <w:id w:val="16962306"/>
-                            <w:dataBinding w:prefixMappings="xmlns:ns0='http://schemas.microsoft.com/office/2006/coverPageProps'" w:xpath="/ns0:CoverPageProperties[1]/ns0:PublishDate[1]" w:storeItemID="{55AF091B-3C7A-41E3-B477-F2FDAA23CFDA}"/>
-                            <w:date w:fullDate="2009-07-02T00:00:00Z">
-                              <w:dateFormat w:val="M/d/yyyy"/>
-                              <w:lid w:val="en-US"/>
-                              <w:storeMappedDataAs w:val="dateTime"/>
-                              <w:calendar w:val="gregorian"/>
-                            </w:date>
-                          </w:sdtPr>
-                          <w:sdtContent>
-                            <w:p>
-                              <w:pPr>
-                                <w:pStyle w:val="NoSpacing"/>
-                                <w:jc w:val="right"/>
-                                <w:rPr>
-                                  <w:color w:val="FFFFFF" w:themeColor="background1"/>
-                                </w:rPr>
-                              </w:pPr>
-                              <w:r>
-                                <w:rPr>
-                                  <w:color w:val="FFFFFF" w:themeColor="background1"/>
-                                </w:rPr>
-                                <w:t>7/2/2009</w:t>
-                              </w:r>
-                            </w:p>
-                          </w:sdtContent>
-                        </w:sdt>
-                      </w:txbxContent>
-                    </v:textbox>
-                  </v:rect>
-                </v:group>
-                <w10:wrap anchorx="page" anchory="page"/>
-              </v:group>
-            </w:pict>
-          </w:r>
-        </w:p>
-        <w:p>
-          <w:pPr>
-            <w:rPr>
-              <w:rFonts w:asciiTheme="majorHAnsi" w:eastAsiaTheme="majorEastAsia" w:hAnsiTheme="majorHAnsi" w:cstheme="majorBidi"/>
-              <w:smallCaps/>
-              <w:color w:val="17365D" w:themeColor="text2" w:themeShade="BF"/>
-              <w:spacing w:val="5"/>
-              <w:sz w:val="72"/>
-              <w:szCs w:val="72"/>
-            </w:rPr>
-          </w:pPr>
-          <w:r>
-            <w:br w:type="page"/>
-          </w:r>
-        </w:p>
-      </w:sdtContent>
-    </w:sdt>
+    <w:p>
+      <w:r>
+        <w:rPr>
+          <w:b/>
+          <w:bCs/>
+          <w:noProof/>
+          <w:lang w:eastAsia="en-SG" w:bidi="ar-SA"/>
+        </w:rPr>
+        <w:drawing>
+          <wp:anchor distT="0" distB="0" distL="114300" distR="114300" simplePos="0" relativeHeight="251670528" behindDoc="0" locked="0" layoutInCell="1" allowOverlap="1">
+            <wp:simplePos x="0" y="0"/>
+            <wp:positionH relativeFrom="page">
+              <wp:posOffset>0</wp:posOffset>
+            </wp:positionH>
+            <wp:positionV relativeFrom="paragraph">
+              <wp:posOffset>-923925</wp:posOffset>
+            </wp:positionV>
+            <wp:extent cx="7581900" cy="10725150"/>
+            <wp:effectExtent l="19050" t="19050" r="19050" b="19050"/>
+            <wp:wrapNone/>
+            <wp:docPr id="10" name="Picture 9" descr="Cover.png"/>
+            <wp:cNvGraphicFramePr>
+              <a:graphicFrameLocks xmlns:a="http://schemas.openxmlformats.org/drawingml/2006/main" noChangeAspect="1"/>
+            </wp:cNvGraphicFramePr>
+            <a:graphic xmlns:a="http://schemas.openxmlformats.org/drawingml/2006/main">
+              <a:graphicData uri="http://schemas.openxmlformats.org/drawingml/2006/picture">
+                <pic:pic xmlns:pic="http://schemas.openxmlformats.org/drawingml/2006/picture">
+                  <pic:nvPicPr>
+                    <pic:cNvPr id="0" name="Cover.png"/>
+                    <pic:cNvPicPr/>
+                  </pic:nvPicPr>
+                  <pic:blipFill>
+                    <a:blip r:embed="rId9" cstate="print"/>
+                    <a:stretch>
+                      <a:fillRect/>
+                    </a:stretch>
+                  </pic:blipFill>
+                  <pic:spPr>
+                    <a:xfrm>
+                      <a:off x="0" y="0"/>
+                      <a:ext cx="7581900" cy="10725150"/>
+                    </a:xfrm>
+                    <a:prstGeom prst="rect">
+                      <a:avLst/>
+                    </a:prstGeom>
+                    <a:ln w="0">
+                      <a:solidFill>
+                        <a:schemeClr val="tx1"/>
+                      </a:solidFill>
+                    </a:ln>
+                  </pic:spPr>
+                </pic:pic>
+              </a:graphicData>
+            </a:graphic>
+          </wp:anchor>
+        </w:drawing>
+      </w:r>
+      <w:r>
+        <w:rPr>
+          <w:b/>
+          <w:bCs/>
+        </w:rPr>
+        <w:br w:type="page"/>
+      </w:r>
+    </w:p>
     <w:sdt>
       <w:sdtPr>
         <w:rPr>
@@ -401,7 +121,7 @@
           <w:r>
             <w:fldChar w:fldCharType="separate"/>
           </w:r>
-          <w:hyperlink w:anchor="_Toc240878919" w:history="1">
+          <w:hyperlink w:anchor="_Toc242095935" w:history="1">
             <w:r>
               <w:rPr>
                 <w:rStyle w:val="Hyperlink"/>
@@ -428,7 +148,7 @@
                 <w:noProof/>
                 <w:webHidden/>
               </w:rPr>
-              <w:instrText xml:space="preserve"> PAGEREF _Toc240878919 \h </w:instrText>
+              <w:instrText xml:space="preserve"> PAGEREF _Toc242095935 \h </w:instrText>
             </w:r>
             <w:r>
               <w:rPr>
@@ -470,7 +190,7 @@
               <w:lang w:eastAsia="en-SG" w:bidi="ar-SA"/>
             </w:rPr>
           </w:pPr>
-          <w:hyperlink w:anchor="_Toc240878920" w:history="1">
+          <w:hyperlink w:anchor="_Toc242095936" w:history="1">
             <w:r>
               <w:rPr>
                 <w:rStyle w:val="Hyperlink"/>
@@ -497,7 +217,7 @@
                 <w:noProof/>
                 <w:webHidden/>
               </w:rPr>
-              <w:instrText xml:space="preserve"> PAGEREF _Toc240878920 \h </w:instrText>
+              <w:instrText xml:space="preserve"> PAGEREF _Toc242095936 \h </w:instrText>
             </w:r>
             <w:r>
               <w:rPr>
@@ -539,7 +259,7 @@
               <w:lang w:eastAsia="en-SG" w:bidi="ar-SA"/>
             </w:rPr>
           </w:pPr>
-          <w:hyperlink w:anchor="_Toc240878921" w:history="1">
+          <w:hyperlink w:anchor="_Toc242095937" w:history="1">
             <w:r>
               <w:rPr>
                 <w:rStyle w:val="Hyperlink"/>
@@ -566,7 +286,7 @@
                 <w:noProof/>
                 <w:webHidden/>
               </w:rPr>
-              <w:instrText xml:space="preserve"> PAGEREF _Toc240878921 \h </w:instrText>
+              <w:instrText xml:space="preserve"> PAGEREF _Toc242095937 \h </w:instrText>
             </w:r>
             <w:r>
               <w:rPr>
@@ -608,7 +328,7 @@
               <w:lang w:eastAsia="en-SG" w:bidi="ar-SA"/>
             </w:rPr>
           </w:pPr>
-          <w:hyperlink w:anchor="_Toc240878922" w:history="1">
+          <w:hyperlink w:anchor="_Toc242095938" w:history="1">
             <w:r>
               <w:rPr>
                 <w:rStyle w:val="Hyperlink"/>
@@ -635,7 +355,7 @@
                 <w:noProof/>
                 <w:webHidden/>
               </w:rPr>
-              <w:instrText xml:space="preserve"> PAGEREF _Toc240878922 \h </w:instrText>
+              <w:instrText xml:space="preserve"> PAGEREF _Toc242095938 \h </w:instrText>
             </w:r>
             <w:r>
               <w:rPr>
@@ -677,7 +397,7 @@
               <w:lang w:eastAsia="en-SG" w:bidi="ar-SA"/>
             </w:rPr>
           </w:pPr>
-          <w:hyperlink w:anchor="_Toc240878923" w:history="1">
+          <w:hyperlink w:anchor="_Toc242095939" w:history="1">
             <w:r>
               <w:rPr>
                 <w:rStyle w:val="Hyperlink"/>
@@ -704,7 +424,7 @@
                 <w:noProof/>
                 <w:webHidden/>
               </w:rPr>
-              <w:instrText xml:space="preserve"> PAGEREF _Toc240878923 \h </w:instrText>
+              <w:instrText xml:space="preserve"> PAGEREF _Toc242095939 \h </w:instrText>
             </w:r>
             <w:r>
               <w:rPr>
@@ -746,7 +466,7 @@
               <w:lang w:eastAsia="en-SG" w:bidi="ar-SA"/>
             </w:rPr>
           </w:pPr>
-          <w:hyperlink w:anchor="_Toc240878924" w:history="1">
+          <w:hyperlink w:anchor="_Toc242095940" w:history="1">
             <w:r>
               <w:rPr>
                 <w:rStyle w:val="Hyperlink"/>
@@ -773,7 +493,7 @@
                 <w:noProof/>
                 <w:webHidden/>
               </w:rPr>
-              <w:instrText xml:space="preserve"> PAGEREF _Toc240878924 \h </w:instrText>
+              <w:instrText xml:space="preserve"> PAGEREF _Toc242095940 \h </w:instrText>
             </w:r>
             <w:r>
               <w:rPr>
@@ -815,7 +535,7 @@
               <w:lang w:eastAsia="en-SG" w:bidi="ar-SA"/>
             </w:rPr>
           </w:pPr>
-          <w:hyperlink w:anchor="_Toc240878925" w:history="1">
+          <w:hyperlink w:anchor="_Toc242095941" w:history="1">
             <w:r>
               <w:rPr>
                 <w:rStyle w:val="Hyperlink"/>
@@ -842,7 +562,7 @@
                 <w:noProof/>
                 <w:webHidden/>
               </w:rPr>
-              <w:instrText xml:space="preserve"> PAGEREF _Toc240878925 \h </w:instrText>
+              <w:instrText xml:space="preserve"> PAGEREF _Toc242095941 \h </w:instrText>
             </w:r>
             <w:r>
               <w:rPr>
@@ -884,7 +604,7 @@
               <w:lang w:eastAsia="en-SG" w:bidi="ar-SA"/>
             </w:rPr>
           </w:pPr>
-          <w:hyperlink w:anchor="_Toc240878926" w:history="1">
+          <w:hyperlink w:anchor="_Toc242095942" w:history="1">
             <w:r>
               <w:rPr>
                 <w:rStyle w:val="Hyperlink"/>
@@ -911,7 +631,7 @@
                 <w:noProof/>
                 <w:webHidden/>
               </w:rPr>
-              <w:instrText xml:space="preserve"> PAGEREF _Toc240878926 \h </w:instrText>
+              <w:instrText xml:space="preserve"> PAGEREF _Toc242095942 \h </w:instrText>
             </w:r>
             <w:r>
               <w:rPr>
@@ -953,7 +673,7 @@
               <w:lang w:eastAsia="en-SG" w:bidi="ar-SA"/>
             </w:rPr>
           </w:pPr>
-          <w:hyperlink w:anchor="_Toc240878927" w:history="1">
+          <w:hyperlink w:anchor="_Toc242095943" w:history="1">
             <w:r>
               <w:rPr>
                 <w:rStyle w:val="Hyperlink"/>
@@ -980,7 +700,7 @@
                 <w:noProof/>
                 <w:webHidden/>
               </w:rPr>
-              <w:instrText xml:space="preserve"> PAGEREF _Toc240878927 \h </w:instrText>
+              <w:instrText xml:space="preserve"> PAGEREF _Toc242095943 \h </w:instrText>
             </w:r>
             <w:r>
               <w:rPr>
@@ -1022,7 +742,7 @@
               <w:lang w:eastAsia="en-SG" w:bidi="ar-SA"/>
             </w:rPr>
           </w:pPr>
-          <w:hyperlink w:anchor="_Toc240878928" w:history="1">
+          <w:hyperlink w:anchor="_Toc242095944" w:history="1">
             <w:r>
               <w:rPr>
                 <w:rStyle w:val="Hyperlink"/>
@@ -1049,7 +769,7 @@
                 <w:noProof/>
                 <w:webHidden/>
               </w:rPr>
-              <w:instrText xml:space="preserve"> PAGEREF _Toc240878928 \h </w:instrText>
+              <w:instrText xml:space="preserve"> PAGEREF _Toc242095944 \h </w:instrText>
             </w:r>
             <w:r>
               <w:rPr>
@@ -1091,7 +811,7 @@
               <w:lang w:eastAsia="en-SG" w:bidi="ar-SA"/>
             </w:rPr>
           </w:pPr>
-          <w:hyperlink w:anchor="_Toc240878929" w:history="1">
+          <w:hyperlink w:anchor="_Toc242095945" w:history="1">
             <w:r>
               <w:rPr>
                 <w:rStyle w:val="Hyperlink"/>
@@ -1118,7 +838,7 @@
                 <w:noProof/>
                 <w:webHidden/>
               </w:rPr>
-              <w:instrText xml:space="preserve"> PAGEREF _Toc240878929 \h </w:instrText>
+              <w:instrText xml:space="preserve"> PAGEREF _Toc242095945 \h </w:instrText>
             </w:r>
             <w:r>
               <w:rPr>
@@ -1160,7 +880,7 @@
               <w:lang w:eastAsia="en-SG" w:bidi="ar-SA"/>
             </w:rPr>
           </w:pPr>
-          <w:hyperlink w:anchor="_Toc240878930" w:history="1">
+          <w:hyperlink w:anchor="_Toc242095946" w:history="1">
             <w:r>
               <w:rPr>
                 <w:rStyle w:val="Hyperlink"/>
@@ -1187,7 +907,7 @@
                 <w:noProof/>
                 <w:webHidden/>
               </w:rPr>
-              <w:instrText xml:space="preserve"> PAGEREF _Toc240878930 \h </w:instrText>
+              <w:instrText xml:space="preserve"> PAGEREF _Toc242095946 \h </w:instrText>
             </w:r>
             <w:r>
               <w:rPr>
@@ -1229,7 +949,7 @@
               <w:lang w:eastAsia="en-SG" w:bidi="ar-SA"/>
             </w:rPr>
           </w:pPr>
-          <w:hyperlink w:anchor="_Toc240878931" w:history="1">
+          <w:hyperlink w:anchor="_Toc242095947" w:history="1">
             <w:r>
               <w:rPr>
                 <w:rStyle w:val="Hyperlink"/>
@@ -1256,7 +976,7 @@
                 <w:noProof/>
                 <w:webHidden/>
               </w:rPr>
-              <w:instrText xml:space="preserve"> PAGEREF _Toc240878931 \h </w:instrText>
+              <w:instrText xml:space="preserve"> PAGEREF _Toc242095947 \h </w:instrText>
             </w:r>
             <w:r>
               <w:rPr>
@@ -1298,7 +1018,7 @@
               <w:lang w:eastAsia="en-SG" w:bidi="ar-SA"/>
             </w:rPr>
           </w:pPr>
-          <w:hyperlink w:anchor="_Toc240878932" w:history="1">
+          <w:hyperlink w:anchor="_Toc242095948" w:history="1">
             <w:r>
               <w:rPr>
                 <w:rStyle w:val="Hyperlink"/>
@@ -1325,7 +1045,7 @@
                 <w:noProof/>
                 <w:webHidden/>
               </w:rPr>
-              <w:instrText xml:space="preserve"> PAGEREF _Toc240878932 \h </w:instrText>
+              <w:instrText xml:space="preserve"> PAGEREF _Toc242095948 \h </w:instrText>
             </w:r>
             <w:r>
               <w:rPr>
@@ -1367,7 +1087,7 @@
               <w:lang w:eastAsia="en-SG" w:bidi="ar-SA"/>
             </w:rPr>
           </w:pPr>
-          <w:hyperlink w:anchor="_Toc240878933" w:history="1">
+          <w:hyperlink w:anchor="_Toc242095949" w:history="1">
             <w:r>
               <w:rPr>
                 <w:rStyle w:val="Hyperlink"/>
@@ -1394,7 +1114,7 @@
                 <w:noProof/>
                 <w:webHidden/>
               </w:rPr>
-              <w:instrText xml:space="preserve"> PAGEREF _Toc240878933 \h </w:instrText>
+              <w:instrText xml:space="preserve"> PAGEREF _Toc242095949 \h </w:instrText>
             </w:r>
             <w:r>
               <w:rPr>
@@ -1436,7 +1156,7 @@
               <w:lang w:eastAsia="en-SG" w:bidi="ar-SA"/>
             </w:rPr>
           </w:pPr>
-          <w:hyperlink w:anchor="_Toc240878934" w:history="1">
+          <w:hyperlink w:anchor="_Toc242095950" w:history="1">
             <w:r>
               <w:rPr>
                 <w:rStyle w:val="Hyperlink"/>
@@ -1463,7 +1183,7 @@
                 <w:noProof/>
                 <w:webHidden/>
               </w:rPr>
-              <w:instrText xml:space="preserve"> PAGEREF _Toc240878934 \h </w:instrText>
+              <w:instrText xml:space="preserve"> PAGEREF _Toc242095950 \h </w:instrText>
             </w:r>
             <w:r>
               <w:rPr>
@@ -1505,7 +1225,7 @@
               <w:lang w:eastAsia="en-SG" w:bidi="ar-SA"/>
             </w:rPr>
           </w:pPr>
-          <w:hyperlink w:anchor="_Toc240878935" w:history="1">
+          <w:hyperlink w:anchor="_Toc242095951" w:history="1">
             <w:r>
               <w:rPr>
                 <w:rStyle w:val="Hyperlink"/>
@@ -1532,7 +1252,7 @@
                 <w:noProof/>
                 <w:webHidden/>
               </w:rPr>
-              <w:instrText xml:space="preserve"> PAGEREF _Toc240878935 \h </w:instrText>
+              <w:instrText xml:space="preserve"> PAGEREF _Toc242095951 \h </w:instrText>
             </w:r>
             <w:r>
               <w:rPr>
@@ -1574,7 +1294,7 @@
               <w:lang w:eastAsia="en-SG" w:bidi="ar-SA"/>
             </w:rPr>
           </w:pPr>
-          <w:hyperlink w:anchor="_Toc240878936" w:history="1">
+          <w:hyperlink w:anchor="_Toc242095952" w:history="1">
             <w:r>
               <w:rPr>
                 <w:rStyle w:val="Hyperlink"/>
@@ -1601,7 +1321,7 @@
                 <w:noProof/>
                 <w:webHidden/>
               </w:rPr>
-              <w:instrText xml:space="preserve"> PAGEREF _Toc240878936 \h </w:instrText>
+              <w:instrText xml:space="preserve"> PAGEREF _Toc242095952 \h </w:instrText>
             </w:r>
             <w:r>
               <w:rPr>
@@ -1643,7 +1363,7 @@
               <w:lang w:eastAsia="en-SG" w:bidi="ar-SA"/>
             </w:rPr>
           </w:pPr>
-          <w:hyperlink w:anchor="_Toc240878937" w:history="1">
+          <w:hyperlink w:anchor="_Toc242095953" w:history="1">
             <w:r>
               <w:rPr>
                 <w:rStyle w:val="Hyperlink"/>
@@ -1670,7 +1390,7 @@
                 <w:noProof/>
                 <w:webHidden/>
               </w:rPr>
-              <w:instrText xml:space="preserve"> PAGEREF _Toc240878937 \h </w:instrText>
+              <w:instrText xml:space="preserve"> PAGEREF _Toc242095953 \h </w:instrText>
             </w:r>
             <w:r>
               <w:rPr>
@@ -1712,7 +1432,7 @@
               <w:lang w:eastAsia="en-SG" w:bidi="ar-SA"/>
             </w:rPr>
           </w:pPr>
-          <w:hyperlink w:anchor="_Toc240878938" w:history="1">
+          <w:hyperlink w:anchor="_Toc242095954" w:history="1">
             <w:r>
               <w:rPr>
                 <w:rStyle w:val="Hyperlink"/>
@@ -1739,7 +1459,7 @@
                 <w:noProof/>
                 <w:webHidden/>
               </w:rPr>
-              <w:instrText xml:space="preserve"> PAGEREF _Toc240878938 \h </w:instrText>
+              <w:instrText xml:space="preserve"> PAGEREF _Toc242095954 \h </w:instrText>
             </w:r>
             <w:r>
               <w:rPr>
@@ -1781,7 +1501,7 @@
               <w:lang w:eastAsia="en-SG" w:bidi="ar-SA"/>
             </w:rPr>
           </w:pPr>
-          <w:hyperlink w:anchor="_Toc240878939" w:history="1">
+          <w:hyperlink w:anchor="_Toc242095955" w:history="1">
             <w:r>
               <w:rPr>
                 <w:rStyle w:val="Hyperlink"/>
@@ -1808,7 +1528,7 @@
                 <w:noProof/>
                 <w:webHidden/>
               </w:rPr>
-              <w:instrText xml:space="preserve"> PAGEREF _Toc240878939 \h </w:instrText>
+              <w:instrText xml:space="preserve"> PAGEREF _Toc242095955 \h </w:instrText>
             </w:r>
             <w:r>
               <w:rPr>
@@ -1850,7 +1570,7 @@
               <w:lang w:eastAsia="en-SG" w:bidi="ar-SA"/>
             </w:rPr>
           </w:pPr>
-          <w:hyperlink w:anchor="_Toc240878940" w:history="1">
+          <w:hyperlink w:anchor="_Toc242095956" w:history="1">
             <w:r>
               <w:rPr>
                 <w:rStyle w:val="Hyperlink"/>
@@ -1877,7 +1597,7 @@
                 <w:noProof/>
                 <w:webHidden/>
               </w:rPr>
-              <w:instrText xml:space="preserve"> PAGEREF _Toc240878940 \h </w:instrText>
+              <w:instrText xml:space="preserve"> PAGEREF _Toc242095956 \h </w:instrText>
             </w:r>
             <w:r>
               <w:rPr>
@@ -1919,7 +1639,7 @@
               <w:lang w:eastAsia="en-SG" w:bidi="ar-SA"/>
             </w:rPr>
           </w:pPr>
-          <w:hyperlink w:anchor="_Toc240878941" w:history="1">
+          <w:hyperlink w:anchor="_Toc242095957" w:history="1">
             <w:r>
               <w:rPr>
                 <w:rStyle w:val="Hyperlink"/>
@@ -1946,7 +1666,7 @@
                 <w:noProof/>
                 <w:webHidden/>
               </w:rPr>
-              <w:instrText xml:space="preserve"> PAGEREF _Toc240878941 \h </w:instrText>
+              <w:instrText xml:space="preserve"> PAGEREF _Toc242095957 \h </w:instrText>
             </w:r>
             <w:r>
               <w:rPr>
@@ -1988,7 +1708,7 @@
               <w:lang w:eastAsia="en-SG" w:bidi="ar-SA"/>
             </w:rPr>
           </w:pPr>
-          <w:hyperlink w:anchor="_Toc240878942" w:history="1">
+          <w:hyperlink w:anchor="_Toc242095958" w:history="1">
             <w:r>
               <w:rPr>
                 <w:rStyle w:val="Hyperlink"/>
@@ -2015,7 +1735,7 @@
                 <w:noProof/>
                 <w:webHidden/>
               </w:rPr>
-              <w:instrText xml:space="preserve"> PAGEREF _Toc240878942 \h </w:instrText>
+              <w:instrText xml:space="preserve"> PAGEREF _Toc242095958 \h </w:instrText>
             </w:r>
             <w:r>
               <w:rPr>
@@ -2057,7 +1777,7 @@
               <w:lang w:eastAsia="en-SG" w:bidi="ar-SA"/>
             </w:rPr>
           </w:pPr>
-          <w:hyperlink w:anchor="_Toc240878943" w:history="1">
+          <w:hyperlink w:anchor="_Toc242095959" w:history="1">
             <w:r>
               <w:rPr>
                 <w:rStyle w:val="Hyperlink"/>
@@ -2084,7 +1804,7 @@
                 <w:noProof/>
                 <w:webHidden/>
               </w:rPr>
-              <w:instrText xml:space="preserve"> PAGEREF _Toc240878943 \h </w:instrText>
+              <w:instrText xml:space="preserve"> PAGEREF _Toc242095959 \h </w:instrText>
             </w:r>
             <w:r>
               <w:rPr>
@@ -2126,7 +1846,7 @@
               <w:lang w:eastAsia="en-SG" w:bidi="ar-SA"/>
             </w:rPr>
           </w:pPr>
-          <w:hyperlink w:anchor="_Toc240878944" w:history="1">
+          <w:hyperlink w:anchor="_Toc242095960" w:history="1">
             <w:r>
               <w:rPr>
                 <w:rStyle w:val="Hyperlink"/>
@@ -2153,7 +1873,7 @@
                 <w:noProof/>
                 <w:webHidden/>
               </w:rPr>
-              <w:instrText xml:space="preserve"> PAGEREF _Toc240878944 \h </w:instrText>
+              <w:instrText xml:space="preserve"> PAGEREF _Toc242095960 \h </w:instrText>
             </w:r>
             <w:r>
               <w:rPr>
@@ -2195,7 +1915,7 @@
               <w:lang w:eastAsia="en-SG" w:bidi="ar-SA"/>
             </w:rPr>
           </w:pPr>
-          <w:hyperlink w:anchor="_Toc240878945" w:history="1">
+          <w:hyperlink w:anchor="_Toc242095961" w:history="1">
             <w:r>
               <w:rPr>
                 <w:rStyle w:val="Hyperlink"/>
@@ -2222,7 +1942,7 @@
                 <w:noProof/>
                 <w:webHidden/>
               </w:rPr>
-              <w:instrText xml:space="preserve"> PAGEREF _Toc240878945 \h </w:instrText>
+              <w:instrText xml:space="preserve"> PAGEREF _Toc242095961 \h </w:instrText>
             </w:r>
             <w:r>
               <w:rPr>
@@ -2264,7 +1984,7 @@
               <w:lang w:eastAsia="en-SG" w:bidi="ar-SA"/>
             </w:rPr>
           </w:pPr>
-          <w:hyperlink w:anchor="_Toc240878946" w:history="1">
+          <w:hyperlink w:anchor="_Toc242095962" w:history="1">
             <w:r>
               <w:rPr>
                 <w:rStyle w:val="Hyperlink"/>
@@ -2291,7 +2011,7 @@
                 <w:noProof/>
                 <w:webHidden/>
               </w:rPr>
-              <w:instrText xml:space="preserve"> PAGEREF _Toc240878946 \h </w:instrText>
+              <w:instrText xml:space="preserve"> PAGEREF _Toc242095962 \h </w:instrText>
             </w:r>
             <w:r>
               <w:rPr>
@@ -2333,7 +2053,7 @@
               <w:lang w:eastAsia="en-SG" w:bidi="ar-SA"/>
             </w:rPr>
           </w:pPr>
-          <w:hyperlink w:anchor="_Toc240878947" w:history="1">
+          <w:hyperlink w:anchor="_Toc242095963" w:history="1">
             <w:r>
               <w:rPr>
                 <w:rStyle w:val="Hyperlink"/>
@@ -2360,7 +2080,7 @@
                 <w:noProof/>
                 <w:webHidden/>
               </w:rPr>
-              <w:instrText xml:space="preserve"> PAGEREF _Toc240878947 \h </w:instrText>
+              <w:instrText xml:space="preserve"> PAGEREF _Toc242095963 \h </w:instrText>
             </w:r>
             <w:r>
               <w:rPr>
@@ -2402,7 +2122,7 @@
               <w:lang w:eastAsia="en-SG" w:bidi="ar-SA"/>
             </w:rPr>
           </w:pPr>
-          <w:hyperlink w:anchor="_Toc240878948" w:history="1">
+          <w:hyperlink w:anchor="_Toc242095964" w:history="1">
             <w:r>
               <w:rPr>
                 <w:rStyle w:val="Hyperlink"/>
@@ -2429,7 +2149,7 @@
                 <w:noProof/>
                 <w:webHidden/>
               </w:rPr>
-              <w:instrText xml:space="preserve"> PAGEREF _Toc240878948 \h </w:instrText>
+              <w:instrText xml:space="preserve"> PAGEREF _Toc242095964 \h </w:instrText>
             </w:r>
             <w:r>
               <w:rPr>
@@ -2471,7 +2191,7 @@
               <w:lang w:eastAsia="en-SG" w:bidi="ar-SA"/>
             </w:rPr>
           </w:pPr>
-          <w:hyperlink w:anchor="_Toc240878949" w:history="1">
+          <w:hyperlink w:anchor="_Toc242095965" w:history="1">
             <w:r>
               <w:rPr>
                 <w:rStyle w:val="Hyperlink"/>
@@ -2498,7 +2218,7 @@
                 <w:noProof/>
                 <w:webHidden/>
               </w:rPr>
-              <w:instrText xml:space="preserve"> PAGEREF _Toc240878949 \h </w:instrText>
+              <w:instrText xml:space="preserve"> PAGEREF _Toc242095965 \h </w:instrText>
             </w:r>
             <w:r>
               <w:rPr>
@@ -2540,7 +2260,7 @@
               <w:lang w:eastAsia="en-SG" w:bidi="ar-SA"/>
             </w:rPr>
           </w:pPr>
-          <w:hyperlink w:anchor="_Toc240878950" w:history="1">
+          <w:hyperlink w:anchor="_Toc242095966" w:history="1">
             <w:r>
               <w:rPr>
                 <w:rStyle w:val="Hyperlink"/>
@@ -2567,7 +2287,7 @@
                 <w:noProof/>
                 <w:webHidden/>
               </w:rPr>
-              <w:instrText xml:space="preserve"> PAGEREF _Toc240878950 \h </w:instrText>
+              <w:instrText xml:space="preserve"> PAGEREF _Toc242095966 \h </w:instrText>
             </w:r>
             <w:r>
               <w:rPr>
@@ -2609,7 +2329,7 @@
               <w:lang w:eastAsia="en-SG" w:bidi="ar-SA"/>
             </w:rPr>
           </w:pPr>
-          <w:hyperlink w:anchor="_Toc240878951" w:history="1">
+          <w:hyperlink w:anchor="_Toc242095967" w:history="1">
             <w:r>
               <w:rPr>
                 <w:rStyle w:val="Hyperlink"/>
@@ -2636,7 +2356,7 @@
                 <w:noProof/>
                 <w:webHidden/>
               </w:rPr>
-              <w:instrText xml:space="preserve"> PAGEREF _Toc240878951 \h </w:instrText>
+              <w:instrText xml:space="preserve"> PAGEREF _Toc242095967 \h </w:instrText>
             </w:r>
             <w:r>
               <w:rPr>
@@ -2678,7 +2398,7 @@
               <w:lang w:eastAsia="en-SG" w:bidi="ar-SA"/>
             </w:rPr>
           </w:pPr>
-          <w:hyperlink w:anchor="_Toc240878952" w:history="1">
+          <w:hyperlink w:anchor="_Toc242095968" w:history="1">
             <w:r>
               <w:rPr>
                 <w:rStyle w:val="Hyperlink"/>
@@ -2705,7 +2425,7 @@
                 <w:noProof/>
                 <w:webHidden/>
               </w:rPr>
-              <w:instrText xml:space="preserve"> PAGEREF _Toc240878952 \h </w:instrText>
+              <w:instrText xml:space="preserve"> PAGEREF _Toc242095968 \h </w:instrText>
             </w:r>
             <w:r>
               <w:rPr>
@@ -2747,7 +2467,7 @@
               <w:lang w:eastAsia="en-SG" w:bidi="ar-SA"/>
             </w:rPr>
           </w:pPr>
-          <w:hyperlink w:anchor="_Toc240878953" w:history="1">
+          <w:hyperlink w:anchor="_Toc242095969" w:history="1">
             <w:r>
               <w:rPr>
                 <w:rStyle w:val="Hyperlink"/>
@@ -2774,7 +2494,7 @@
                 <w:noProof/>
                 <w:webHidden/>
               </w:rPr>
-              <w:instrText xml:space="preserve"> PAGEREF _Toc240878953 \h </w:instrText>
+              <w:instrText xml:space="preserve"> PAGEREF _Toc242095969 \h </w:instrText>
             </w:r>
             <w:r>
               <w:rPr>
@@ -2816,7 +2536,7 @@
               <w:lang w:eastAsia="en-SG" w:bidi="ar-SA"/>
             </w:rPr>
           </w:pPr>
-          <w:hyperlink w:anchor="_Toc240878954" w:history="1">
+          <w:hyperlink w:anchor="_Toc242095970" w:history="1">
             <w:r>
               <w:rPr>
                 <w:rStyle w:val="Hyperlink"/>
@@ -2843,7 +2563,7 @@
                 <w:noProof/>
                 <w:webHidden/>
               </w:rPr>
-              <w:instrText xml:space="preserve"> PAGEREF _Toc240878954 \h </w:instrText>
+              <w:instrText xml:space="preserve"> PAGEREF _Toc242095970 \h </w:instrText>
             </w:r>
             <w:r>
               <w:rPr>
@@ -2885,7 +2605,7 @@
               <w:lang w:eastAsia="en-SG" w:bidi="ar-SA"/>
             </w:rPr>
           </w:pPr>
-          <w:hyperlink w:anchor="_Toc240878955" w:history="1">
+          <w:hyperlink w:anchor="_Toc242095971" w:history="1">
             <w:r>
               <w:rPr>
                 <w:rStyle w:val="Hyperlink"/>
@@ -2912,7 +2632,7 @@
                 <w:noProof/>
                 <w:webHidden/>
               </w:rPr>
-              <w:instrText xml:space="preserve"> PAGEREF _Toc240878955 \h </w:instrText>
+              <w:instrText xml:space="preserve"> PAGEREF _Toc242095971 \h </w:instrText>
             </w:r>
             <w:r>
               <w:rPr>
@@ -2954,7 +2674,7 @@
               <w:lang w:eastAsia="en-SG" w:bidi="ar-SA"/>
             </w:rPr>
           </w:pPr>
-          <w:hyperlink w:anchor="_Toc240878956" w:history="1">
+          <w:hyperlink w:anchor="_Toc242095972" w:history="1">
             <w:r>
               <w:rPr>
                 <w:rStyle w:val="Hyperlink"/>
@@ -2981,7 +2701,7 @@
                 <w:noProof/>
                 <w:webHidden/>
               </w:rPr>
-              <w:instrText xml:space="preserve"> PAGEREF _Toc240878956 \h </w:instrText>
+              <w:instrText xml:space="preserve"> PAGEREF _Toc242095972 \h </w:instrText>
             </w:r>
             <w:r>
               <w:rPr>
@@ -3023,7 +2743,7 @@
               <w:lang w:eastAsia="en-SG" w:bidi="ar-SA"/>
             </w:rPr>
           </w:pPr>
-          <w:hyperlink w:anchor="_Toc240878957" w:history="1">
+          <w:hyperlink w:anchor="_Toc242095973" w:history="1">
             <w:r>
               <w:rPr>
                 <w:rStyle w:val="Hyperlink"/>
@@ -3050,7 +2770,7 @@
                 <w:noProof/>
                 <w:webHidden/>
               </w:rPr>
-              <w:instrText xml:space="preserve"> PAGEREF _Toc240878957 \h </w:instrText>
+              <w:instrText xml:space="preserve"> PAGEREF _Toc242095973 \h </w:instrText>
             </w:r>
             <w:r>
               <w:rPr>
@@ -3092,7 +2812,7 @@
               <w:lang w:eastAsia="en-SG" w:bidi="ar-SA"/>
             </w:rPr>
           </w:pPr>
-          <w:hyperlink w:anchor="_Toc240878958" w:history="1">
+          <w:hyperlink w:anchor="_Toc242095974" w:history="1">
             <w:r>
               <w:rPr>
                 <w:rStyle w:val="Hyperlink"/>
@@ -3119,7 +2839,7 @@
                 <w:noProof/>
                 <w:webHidden/>
               </w:rPr>
-              <w:instrText xml:space="preserve"> PAGEREF _Toc240878958 \h </w:instrText>
+              <w:instrText xml:space="preserve"> PAGEREF _Toc242095974 \h </w:instrText>
             </w:r>
             <w:r>
               <w:rPr>
@@ -3161,7 +2881,7 @@
               <w:lang w:eastAsia="en-SG" w:bidi="ar-SA"/>
             </w:rPr>
           </w:pPr>
-          <w:hyperlink w:anchor="_Toc240878959" w:history="1">
+          <w:hyperlink w:anchor="_Toc242095975" w:history="1">
             <w:r>
               <w:rPr>
                 <w:rStyle w:val="Hyperlink"/>
@@ -3188,7 +2908,7 @@
                 <w:noProof/>
                 <w:webHidden/>
               </w:rPr>
-              <w:instrText xml:space="preserve"> PAGEREF _Toc240878959 \h </w:instrText>
+              <w:instrText xml:space="preserve"> PAGEREF _Toc242095975 \h </w:instrText>
             </w:r>
             <w:r>
               <w:rPr>
@@ -3230,7 +2950,7 @@
               <w:lang w:eastAsia="en-SG" w:bidi="ar-SA"/>
             </w:rPr>
           </w:pPr>
-          <w:hyperlink w:anchor="_Toc240878960" w:history="1">
+          <w:hyperlink w:anchor="_Toc242095976" w:history="1">
             <w:r>
               <w:rPr>
                 <w:rStyle w:val="Hyperlink"/>
@@ -3257,7 +2977,7 @@
                 <w:noProof/>
                 <w:webHidden/>
               </w:rPr>
-              <w:instrText xml:space="preserve"> PAGEREF _Toc240878960 \h </w:instrText>
+              <w:instrText xml:space="preserve"> PAGEREF _Toc242095976 \h </w:instrText>
             </w:r>
             <w:r>
               <w:rPr>
@@ -3299,7 +3019,7 @@
               <w:lang w:eastAsia="en-SG" w:bidi="ar-SA"/>
             </w:rPr>
           </w:pPr>
-          <w:hyperlink w:anchor="_Toc240878961" w:history="1">
+          <w:hyperlink w:anchor="_Toc242095977" w:history="1">
             <w:r>
               <w:rPr>
                 <w:rStyle w:val="Hyperlink"/>
@@ -3326,7 +3046,7 @@
                 <w:noProof/>
                 <w:webHidden/>
               </w:rPr>
-              <w:instrText xml:space="preserve"> PAGEREF _Toc240878961 \h </w:instrText>
+              <w:instrText xml:space="preserve"> PAGEREF _Toc242095977 \h </w:instrText>
             </w:r>
             <w:r>
               <w:rPr>
@@ -3373,7 +3093,7 @@
       <w:pPr>
         <w:pStyle w:val="Heading1"/>
       </w:pPr>
-      <w:bookmarkStart w:id="0" w:name="_Toc240878919"/>
+      <w:bookmarkStart w:id="0" w:name="_Toc242095935"/>
       <w:r>
         <w:lastRenderedPageBreak/>
         <w:t>Overview</w:t>
@@ -3479,7 +3199,7 @@
       <w:pPr>
         <w:pStyle w:val="Heading1"/>
       </w:pPr>
-      <w:bookmarkStart w:id="1" w:name="_Toc240878920"/>
+      <w:bookmarkStart w:id="1" w:name="_Toc242095936"/>
       <w:r>
         <w:lastRenderedPageBreak/>
         <w:t>Using Eraser</w:t>
@@ -3495,7 +3215,7 @@
       <w:pPr>
         <w:pStyle w:val="Heading2"/>
       </w:pPr>
-      <w:bookmarkStart w:id="2" w:name="_Toc240878921"/>
+      <w:bookmarkStart w:id="2" w:name="_Toc242095937"/>
       <w:r>
         <w:t>Creating Tasks</w:t>
       </w:r>
@@ -3803,7 +3523,7 @@
       <w:pPr>
         <w:pStyle w:val="Heading3"/>
       </w:pPr>
-      <w:bookmarkStart w:id="3" w:name="_Toc240878922"/>
+      <w:bookmarkStart w:id="3" w:name="_Toc242095938"/>
       <w:r>
         <w:t>Selecting Data to Erase</w:t>
       </w:r>
@@ -4006,7 +3726,7 @@
       <w:pPr>
         <w:pStyle w:val="Heading3"/>
       </w:pPr>
-      <w:bookmarkStart w:id="4" w:name="_Toc240878923"/>
+      <w:bookmarkStart w:id="4" w:name="_Toc242095939"/>
       <w:r>
         <w:t>Creating Recurring Tasks</w:t>
       </w:r>
@@ -4185,7 +3905,7 @@
       <w:pPr>
         <w:pStyle w:val="Heading2"/>
       </w:pPr>
-      <w:bookmarkStart w:id="5" w:name="_Toc240878924"/>
+      <w:bookmarkStart w:id="5" w:name="_Toc242095940"/>
       <w:r>
         <w:t>Importing</w:t>
       </w:r>
@@ -4470,7 +4190,7 @@
       <w:pPr>
         <w:pStyle w:val="Heading2"/>
       </w:pPr>
-      <w:bookmarkStart w:id="6" w:name="_Toc240878925"/>
+      <w:bookmarkStart w:id="6" w:name="_Toc242095941"/>
       <w:r>
         <w:lastRenderedPageBreak/>
         <w:t>Running Tasks</w:t>
@@ -4609,7 +4329,7 @@
       <w:pPr>
         <w:pStyle w:val="Heading3"/>
       </w:pPr>
-      <w:bookmarkStart w:id="7" w:name="_Toc240878926"/>
+      <w:bookmarkStart w:id="7" w:name="_Toc242095942"/>
       <w:r>
         <w:t>Behaviour toward encrypted, sparse or compressed files</w:t>
       </w:r>
@@ -4624,7 +4344,7 @@
       <w:pPr>
         <w:pStyle w:val="Heading3"/>
       </w:pPr>
-      <w:bookmarkStart w:id="8" w:name="_Toc240878927"/>
+      <w:bookmarkStart w:id="8" w:name="_Toc242095943"/>
       <w:r>
         <w:t>Behaviour toward reparse points</w:t>
       </w:r>
@@ -4709,7 +4429,7 @@
       <w:pPr>
         <w:pStyle w:val="Heading3"/>
       </w:pPr>
-      <w:bookmarkStart w:id="9" w:name="_Toc240878928"/>
+      <w:bookmarkStart w:id="9" w:name="_Toc242095944"/>
       <w:r>
         <w:t>Behaviour toward Saved HTML files</w:t>
       </w:r>
@@ -4888,7 +4608,7 @@
       <w:pPr>
         <w:pStyle w:val="Heading2"/>
       </w:pPr>
-      <w:bookmarkStart w:id="10" w:name="_Toc240878929"/>
+      <w:bookmarkStart w:id="10" w:name="_Toc242095945"/>
       <w:r>
         <w:t>Viewing the Results of an Erasure</w:t>
       </w:r>
@@ -4996,7 +4716,7 @@
       <w:pPr>
         <w:pStyle w:val="Heading1"/>
       </w:pPr>
-      <w:bookmarkStart w:id="11" w:name="_Toc240878930"/>
+      <w:bookmarkStart w:id="11" w:name="_Toc242095946"/>
       <w:r>
         <w:lastRenderedPageBreak/>
         <w:t>Eraser Settings</w:t>
@@ -5026,7 +4746,7 @@
       <w:pPr>
         <w:pStyle w:val="Heading2"/>
       </w:pPr>
-      <w:bookmarkStart w:id="12" w:name="_Toc240878931"/>
+      <w:bookmarkStart w:id="12" w:name="_Toc242095947"/>
       <w:bookmarkStart w:id="13" w:name="_Ref234289623"/>
       <w:r>
         <w:t>Shell Integration</w:t>
@@ -5129,7 +4849,7 @@
       <w:pPr>
         <w:pStyle w:val="Heading2"/>
       </w:pPr>
-      <w:bookmarkStart w:id="14" w:name="_Toc240878932"/>
+      <w:bookmarkStart w:id="14" w:name="_Toc242095948"/>
       <w:r>
         <w:t>Erase Settings</w:t>
       </w:r>
@@ -5299,7 +5019,7 @@
         <w:pStyle w:val="Heading2"/>
       </w:pPr>
       <w:bookmarkStart w:id="15" w:name="_Ref234293165"/>
-      <w:bookmarkStart w:id="16" w:name="_Toc240878933"/>
+      <w:bookmarkStart w:id="16" w:name="_Toc242095949"/>
       <w:r>
         <w:t>Scheduler Settings</w:t>
       </w:r>
@@ -5456,7 +5176,7 @@
       <w:pPr>
         <w:pStyle w:val="Heading2"/>
       </w:pPr>
-      <w:bookmarkStart w:id="17" w:name="_Toc240878934"/>
+      <w:bookmarkStart w:id="17" w:name="_Toc242095950"/>
       <w:r>
         <w:t>Plugins</w:t>
       </w:r>
@@ -5626,7 +5346,7 @@
       <w:pPr>
         <w:pStyle w:val="Heading1"/>
       </w:pPr>
-      <w:bookmarkStart w:id="19" w:name="_Toc240878935"/>
+      <w:bookmarkStart w:id="19" w:name="_Toc242095951"/>
       <w:r>
         <w:lastRenderedPageBreak/>
         <w:t>Using the Windows Explorer Extension</w:t>
@@ -5780,7 +5500,7 @@
       <w:pPr>
         <w:pStyle w:val="Heading1"/>
       </w:pPr>
-      <w:bookmarkStart w:id="20" w:name="_Toc240878936"/>
+      <w:bookmarkStart w:id="20" w:name="_Toc242095952"/>
       <w:r>
         <w:lastRenderedPageBreak/>
         <w:t>Advanced Topics</w:t>
@@ -5791,7 +5511,7 @@
       <w:pPr>
         <w:pStyle w:val="Heading2"/>
       </w:pPr>
-      <w:bookmarkStart w:id="21" w:name="_Toc240878937"/>
+      <w:bookmarkStart w:id="21" w:name="_Toc242095953"/>
       <w:r>
         <w:t>Using the Eraser Command Line</w:t>
       </w:r>
@@ -5806,7 +5526,7 @@
       <w:pPr>
         <w:pStyle w:val="Heading2"/>
       </w:pPr>
-      <w:bookmarkStart w:id="22" w:name="_Toc240878938"/>
+      <w:bookmarkStart w:id="22" w:name="_Toc242095954"/>
       <w:r>
         <w:t>Creating Custom Erasure Methods</w:t>
       </w:r>
@@ -6050,7 +5770,7 @@
       <w:pPr>
         <w:pStyle w:val="Heading1"/>
       </w:pPr>
-      <w:bookmarkStart w:id="23" w:name="_Toc240878939"/>
+      <w:bookmarkStart w:id="23" w:name="_Toc242095955"/>
       <w:r>
         <w:lastRenderedPageBreak/>
         <w:t>Eraser How To’s</w:t>
@@ -6061,7 +5781,7 @@
       <w:pPr>
         <w:pStyle w:val="Heading2"/>
       </w:pPr>
-      <w:bookmarkStart w:id="24" w:name="_Toc240878940"/>
+      <w:bookmarkStart w:id="24" w:name="_Toc242095956"/>
       <w:r>
         <w:t>Erase Browser Caches</w:t>
       </w:r>
@@ -6076,7 +5796,7 @@
       <w:pPr>
         <w:pStyle w:val="Heading3"/>
       </w:pPr>
-      <w:bookmarkStart w:id="25" w:name="_Toc240878941"/>
+      <w:bookmarkStart w:id="25" w:name="_Toc242095957"/>
       <w:r>
         <w:t>Mozilla Firefox</w:t>
       </w:r>
@@ -6146,7 +5866,7 @@
       <w:pPr>
         <w:pStyle w:val="Heading3"/>
       </w:pPr>
-      <w:bookmarkStart w:id="26" w:name="_Toc240878942"/>
+      <w:bookmarkStart w:id="26" w:name="_Toc242095958"/>
       <w:r>
         <w:t>Windows Internet Explorer</w:t>
       </w:r>
@@ -6161,7 +5881,7 @@
       <w:pPr>
         <w:pStyle w:val="Heading2"/>
       </w:pPr>
-      <w:bookmarkStart w:id="27" w:name="_Toc240878943"/>
+      <w:bookmarkStart w:id="27" w:name="_Toc242095959"/>
       <w:r>
         <w:t>Erase the Recycle Bin</w:t>
       </w:r>
@@ -6343,7 +6063,7 @@
         <w:pStyle w:val="Heading2"/>
       </w:pPr>
       <w:bookmarkStart w:id="28" w:name="_Ref234461416"/>
-      <w:bookmarkStart w:id="29" w:name="_Toc240878944"/>
+      <w:bookmarkStart w:id="29" w:name="_Toc242095960"/>
       <w:r>
         <w:t>Erase the Page File</w:t>
       </w:r>
@@ -6370,7 +6090,7 @@
       <w:pPr>
         <w:pStyle w:val="Heading2"/>
       </w:pPr>
-      <w:bookmarkStart w:id="30" w:name="_Toc240878945"/>
+      <w:bookmarkStart w:id="30" w:name="_Toc242095961"/>
       <w:r>
         <w:t>Encrypt the Page File</w:t>
       </w:r>
@@ -6428,7 +6148,7 @@
       <w:pPr>
         <w:pStyle w:val="Heading1"/>
       </w:pPr>
-      <w:bookmarkStart w:id="31" w:name="_Toc240878946"/>
+      <w:bookmarkStart w:id="31" w:name="_Toc242095962"/>
       <w:r>
         <w:lastRenderedPageBreak/>
         <w:t>When do I need to use Eraser?</w:t>
@@ -6463,7 +6183,7 @@
       <w:pPr>
         <w:pStyle w:val="Heading2"/>
       </w:pPr>
-      <w:bookmarkStart w:id="32" w:name="_Toc240878947"/>
+      <w:bookmarkStart w:id="32" w:name="_Toc242095963"/>
       <w:r>
         <w:t>Exceptions</w:t>
       </w:r>
@@ -6604,7 +6324,7 @@
       <w:pPr>
         <w:pStyle w:val="Heading2"/>
       </w:pPr>
-      <w:bookmarkStart w:id="33" w:name="_Toc240878948"/>
+      <w:bookmarkStart w:id="33" w:name="_Toc242095964"/>
       <w:r>
         <w:lastRenderedPageBreak/>
         <w:t>Unintentional Privacy leaks</w:t>
@@ -6716,7 +6436,7 @@
       <w:pPr>
         <w:pStyle w:val="Heading1"/>
       </w:pPr>
-      <w:bookmarkStart w:id="34" w:name="_Toc240878949"/>
+      <w:bookmarkStart w:id="34" w:name="_Toc242095965"/>
       <w:r>
         <w:lastRenderedPageBreak/>
         <w:t>More Help</w:t>
@@ -6761,7 +6481,7 @@
       <w:pPr>
         <w:pStyle w:val="Heading1"/>
       </w:pPr>
-      <w:bookmarkStart w:id="35" w:name="_Toc240878950"/>
+      <w:bookmarkStart w:id="35" w:name="_Toc242095966"/>
       <w:r>
         <w:lastRenderedPageBreak/>
         <w:t>Appendix A: Erasure Methods</w:t>
@@ -7357,7 +7077,7 @@
       <w:pPr>
         <w:pStyle w:val="Heading1"/>
       </w:pPr>
-      <w:bookmarkStart w:id="36" w:name="_Toc240878951"/>
+      <w:bookmarkStart w:id="36" w:name="_Toc242095967"/>
       <w:r>
         <w:lastRenderedPageBreak/>
         <w:t xml:space="preserve">Appendix </w:t>
@@ -7374,7 +7094,7 @@
       <w:pPr>
         <w:pStyle w:val="Heading3"/>
       </w:pPr>
-      <w:bookmarkStart w:id="37" w:name="_Toc240878952"/>
+      <w:bookmarkStart w:id="37" w:name="_Toc242095968"/>
       <w:r>
         <w:t>Cluster</w:t>
       </w:r>
@@ -7389,7 +7109,7 @@
       <w:pPr>
         <w:pStyle w:val="Heading3"/>
       </w:pPr>
-      <w:bookmarkStart w:id="38" w:name="_Toc240878953"/>
+      <w:bookmarkStart w:id="38" w:name="_Toc242095969"/>
       <w:r>
         <w:t>Cluster Tip</w:t>
       </w:r>
@@ -7596,7 +7316,7 @@
         <w:pStyle w:val="Heading3"/>
       </w:pPr>
       <w:bookmarkStart w:id="39" w:name="_Ref234295846"/>
-      <w:bookmarkStart w:id="40" w:name="_Toc240878954"/>
+      <w:bookmarkStart w:id="40" w:name="_Toc242095970"/>
       <w:r>
         <w:t>CSPRNG</w:t>
       </w:r>
@@ -7615,7 +7335,7 @@
       <w:pPr>
         <w:pStyle w:val="Heading3"/>
       </w:pPr>
-      <w:bookmarkStart w:id="41" w:name="_Toc240878955"/>
+      <w:bookmarkStart w:id="41" w:name="_Toc242095971"/>
       <w:r>
         <w:t>Erasure Task</w:t>
       </w:r>
@@ -7631,7 +7351,7 @@
         <w:pStyle w:val="Heading3"/>
       </w:pPr>
       <w:bookmarkStart w:id="42" w:name="_Ref234287302"/>
-      <w:bookmarkStart w:id="43" w:name="_Toc240878956"/>
+      <w:bookmarkStart w:id="43" w:name="_Toc242095972"/>
       <w:r>
         <w:t>Erasure Target</w:t>
       </w:r>
@@ -7648,7 +7368,7 @@
         <w:pStyle w:val="Heading3"/>
       </w:pPr>
       <w:bookmarkStart w:id="44" w:name="_Ref234289827"/>
-      <w:bookmarkStart w:id="45" w:name="_Toc240878957"/>
+      <w:bookmarkStart w:id="45" w:name="_Toc242095973"/>
       <w:r>
         <w:t>Wildcard expression</w:t>
       </w:r>
@@ -7948,7 +7668,7 @@
       <w:pPr>
         <w:pStyle w:val="Heading1"/>
       </w:pPr>
-      <w:bookmarkStart w:id="46" w:name="_Toc240878958"/>
+      <w:bookmarkStart w:id="46" w:name="_Toc242095974"/>
       <w:r>
         <w:lastRenderedPageBreak/>
         <w:t>Appendix C</w:t>
@@ -8015,7 +7735,7 @@
       <w:pPr>
         <w:pStyle w:val="Heading2"/>
       </w:pPr>
-      <w:bookmarkStart w:id="47" w:name="_Toc240878959"/>
+      <w:bookmarkStart w:id="47" w:name="_Toc242095975"/>
       <w:r>
         <w:t>Migrating to Eraser 6</w:t>
       </w:r>
@@ -8108,7 +7828,7 @@
       <w:pPr>
         <w:pStyle w:val="Heading2"/>
       </w:pPr>
-      <w:bookmarkStart w:id="48" w:name="_Toc240878960"/>
+      <w:bookmarkStart w:id="48" w:name="_Toc242095976"/>
       <w:r>
         <w:t>Terminology Changes</w:t>
       </w:r>
@@ -8146,7 +7866,7 @@
       <w:pPr>
         <w:pStyle w:val="Heading1"/>
       </w:pPr>
-      <w:bookmarkStart w:id="49" w:name="_Toc240878961"/>
+      <w:bookmarkStart w:id="49" w:name="_Toc242095977"/>
       <w:r>
         <w:lastRenderedPageBreak/>
         <w:t>Appendix D: Removing Eraser’s Traces</w:t>
@@ -8280,7 +8000,7 @@
                 <w:noProof/>
                 <w:color w:val="FFFFFF" w:themeColor="background1"/>
               </w:rPr>
-              <w:t>23</w:t>
+              <w:t>2</w:t>
             </w:r>
           </w:fldSimple>
         </w:p>
@@ -8301,7 +8021,7 @@
               <w:rPr>
                 <w:noProof/>
               </w:rPr>
-              <w:t>Appendix D: Removing Eraser’s Traces</w:t>
+              <w:t>Overview</w:t>
             </w:r>
           </w:fldSimple>
           <w:r>
@@ -13286,7 +13006,7 @@
 </file>
 
 <file path=customXml/itemProps2.xml><?xml version="1.0" encoding="utf-8"?>
-<ds:datastoreItem xmlns:ds="http://schemas.openxmlformats.org/officeDocument/2006/customXml" ds:itemID="{1B9C9E9D-92D0-4F9B-A2A4-2BA3B2755123}">
+<ds:datastoreItem xmlns:ds="http://schemas.openxmlformats.org/officeDocument/2006/customXml" ds:itemID="{6296C740-850D-4A69-9EBD-5B78ECA6939C}">
   <ds:schemaRefs>
     <ds:schemaRef ds:uri="http://schemas.openxmlformats.org/officeDocument/2006/bibliography"/>
   </ds:schemaRefs>

</xml_diff>

<commit_message>
Forward port from Eraser 6.0: Describe the Unused Disk Space erasure target type. Fixes #345.
</commit_message>
<xml_diff>
--- a/eraser6/Documentation/Documentation.docx
+++ b/eraser6/Documentation/Documentation.docx
@@ -8,7 +8,7 @@
           <w:b/>
           <w:bCs/>
           <w:noProof/>
-          <w:lang w:eastAsia="en-SG" w:bidi="ar-SA"/>
+          <w:lang w:eastAsia="zh-CN" w:bidi="ar-SA"/>
         </w:rPr>
         <w:drawing>
           <wp:anchor distT="0" distB="0" distL="114300" distR="114300" simplePos="0" relativeHeight="251670528" behindDoc="0" locked="0" layoutInCell="1" allowOverlap="1">
@@ -3231,7 +3231,7 @@
       <w:r>
         <w:rPr>
           <w:noProof/>
-          <w:lang w:eastAsia="en-SG" w:bidi="ar-SA"/>
+          <w:lang w:eastAsia="zh-CN" w:bidi="ar-SA"/>
         </w:rPr>
         <w:drawing>
           <wp:anchor distT="0" distB="0" distL="114300" distR="114300" simplePos="0" relativeHeight="251664384" behindDoc="0" locked="0" layoutInCell="1" allowOverlap="1">
@@ -3536,7 +3536,7 @@
       <w:r>
         <w:rPr>
           <w:noProof/>
-          <w:lang w:eastAsia="en-SG" w:bidi="ar-SA"/>
+          <w:lang w:eastAsia="zh-CN" w:bidi="ar-SA"/>
         </w:rPr>
         <w:drawing>
           <wp:anchor distT="0" distB="0" distL="114300" distR="114300" simplePos="0" relativeHeight="251665408" behindDoc="0" locked="0" layoutInCell="1" allowOverlap="1">
@@ -3701,12 +3701,72 @@
           <w:ilvl w:val="0"/>
           <w:numId w:val="10"/>
         </w:numPr>
+        <w:rPr>
+          <w:b/>
+          <w:bCs/>
+        </w:rPr>
       </w:pPr>
       <w:r>
         <w:rPr>
           <w:rStyle w:val="Strong"/>
         </w:rPr>
         <w:lastRenderedPageBreak/>
+        <w:t>Unused disk space</w:t>
+      </w:r>
+      <w:r>
+        <w:t xml:space="preserve"> </w:t>
+      </w:r>
+      <w:r>
+        <w:t>specifies that all unallocated disk space on the selected volume will be overwritten with random data to eliminate the traces of files which were insecurely deleted.</w:t>
+      </w:r>
+    </w:p>
+    <w:p>
+      <w:pPr>
+        <w:pStyle w:val="ListParagraph"/>
+        <w:numPr>
+          <w:ilvl w:val="1"/>
+          <w:numId w:val="10"/>
+        </w:numPr>
+      </w:pPr>
+      <w:r>
+        <w:t>Checking</w:t>
+      </w:r>
+      <w:r>
+        <w:t xml:space="preserve"> the </w:t>
+      </w:r>
+      <w:r>
+        <w:rPr>
+          <w:rStyle w:val="Strong"/>
+        </w:rPr>
+        <w:t>Erase cluster tips</w:t>
+      </w:r>
+      <w:r>
+        <w:t xml:space="preserve"> checkbox will erase the </w:t>
+      </w:r>
+      <w:fldSimple w:instr=" REF _Ref259889299 \h  \* MERGEFORMAT ">
+        <w:r>
+          <w:rPr>
+            <w:rStyle w:val="SubtleReference"/>
+          </w:rPr>
+          <w:t>Cluster Tips</w:t>
+        </w:r>
+      </w:fldSimple>
+      <w:r>
+        <w:t xml:space="preserve"> of files on the specified drive. Symbolic links, hard links and Junctions will not be followed.</w:t>
+      </w:r>
+    </w:p>
+    <w:p>
+      <w:pPr>
+        <w:pStyle w:val="ListParagraph"/>
+        <w:numPr>
+          <w:ilvl w:val="0"/>
+          <w:numId w:val="10"/>
+        </w:numPr>
+      </w:pPr>
+      <w:r>
+        <w:rPr>
+          <w:rStyle w:val="Strong"/>
+        </w:rPr>
         <w:t>Recycle bin</w:t>
       </w:r>
       <w:r>
@@ -3768,7 +3828,7 @@
       <w:r>
         <w:rPr>
           <w:noProof/>
-          <w:lang w:eastAsia="en-SG" w:bidi="ar-SA"/>
+          <w:lang w:eastAsia="zh-CN" w:bidi="ar-SA"/>
         </w:rPr>
         <w:drawing>
           <wp:anchor distT="0" distB="0" distL="114300" distR="114300" simplePos="0" relativeHeight="251663360" behindDoc="1" locked="0" layoutInCell="1" allowOverlap="1">
@@ -4125,6 +4185,7 @@
           </w:tcPr>
           <w:p>
             <w:r>
+              <w:lastRenderedPageBreak/>
               <w:t>6.0.6</w:t>
             </w:r>
           </w:p>
@@ -4255,7 +4316,7 @@
       <w:r>
         <w:rPr>
           <w:noProof/>
-          <w:lang w:eastAsia="en-SG" w:bidi="ar-SA"/>
+          <w:lang w:eastAsia="zh-CN" w:bidi="ar-SA"/>
         </w:rPr>
         <w:drawing>
           <wp:inline distT="0" distB="0" distL="0" distR="0">
@@ -4647,7 +4708,7 @@
       <w:r>
         <w:rPr>
           <w:noProof/>
-          <w:lang w:eastAsia="en-SG" w:bidi="ar-SA"/>
+          <w:lang w:eastAsia="zh-CN" w:bidi="ar-SA"/>
         </w:rPr>
         <w:drawing>
           <wp:inline distT="0" distB="0" distL="0" distR="0">
@@ -4760,7 +4821,7 @@
       <w:r>
         <w:rPr>
           <w:noProof/>
-          <w:lang w:eastAsia="en-SG" w:bidi="ar-SA"/>
+          <w:lang w:eastAsia="zh-CN" w:bidi="ar-SA"/>
         </w:rPr>
         <w:drawing>
           <wp:inline distT="0" distB="0" distL="0" distR="0">
@@ -4860,7 +4921,7 @@
       <w:r>
         <w:rPr>
           <w:noProof/>
-          <w:lang w:eastAsia="en-SG" w:bidi="ar-SA"/>
+          <w:lang w:eastAsia="zh-CN" w:bidi="ar-SA"/>
         </w:rPr>
         <w:drawing>
           <wp:inline distT="0" distB="0" distL="0" distR="0">
@@ -5030,7 +5091,7 @@
       <w:r>
         <w:rPr>
           <w:noProof/>
-          <w:lang w:eastAsia="en-SG" w:bidi="ar-SA"/>
+          <w:lang w:eastAsia="zh-CN" w:bidi="ar-SA"/>
         </w:rPr>
         <w:drawing>
           <wp:inline distT="0" distB="0" distL="0" distR="0">
@@ -5186,7 +5247,7 @@
       <w:r>
         <w:rPr>
           <w:noProof/>
-          <w:lang w:eastAsia="en-SG" w:bidi="ar-SA"/>
+          <w:lang w:eastAsia="zh-CN" w:bidi="ar-SA"/>
         </w:rPr>
         <w:drawing>
           <wp:inline distT="0" distB="0" distL="0" distR="0">
@@ -5399,7 +5460,7 @@
       <w:r>
         <w:rPr>
           <w:noProof/>
-          <w:lang w:eastAsia="en-SG" w:bidi="ar-SA"/>
+          <w:lang w:eastAsia="zh-CN" w:bidi="ar-SA"/>
         </w:rPr>
         <w:drawing>
           <wp:anchor distT="0" distB="0" distL="114300" distR="114300" simplePos="0" relativeHeight="251666432" behindDoc="0" locked="0" layoutInCell="1" allowOverlap="1">
@@ -5577,7 +5638,7 @@
       <w:r>
         <w:rPr>
           <w:noProof/>
-          <w:lang w:eastAsia="en-SG" w:bidi="ar-SA"/>
+          <w:lang w:eastAsia="zh-CN" w:bidi="ar-SA"/>
         </w:rPr>
         <w:drawing>
           <wp:inline distT="0" distB="0" distL="0" distR="0">
@@ -7110,10 +7171,12 @@
         <w:pStyle w:val="Heading3"/>
       </w:pPr>
       <w:bookmarkStart w:id="38" w:name="_Toc242095969"/>
+      <w:bookmarkStart w:id="39" w:name="_Ref259889299"/>
       <w:r>
         <w:t>Cluster Tip</w:t>
       </w:r>
       <w:bookmarkEnd w:id="38"/>
+      <w:bookmarkEnd w:id="39"/>
     </w:p>
     <w:p>
       <w:r>
@@ -7315,13 +7378,13 @@
       <w:pPr>
         <w:pStyle w:val="Heading3"/>
       </w:pPr>
-      <w:bookmarkStart w:id="39" w:name="_Ref234295846"/>
-      <w:bookmarkStart w:id="40" w:name="_Toc242095970"/>
+      <w:bookmarkStart w:id="40" w:name="_Ref234295846"/>
+      <w:bookmarkStart w:id="41" w:name="_Toc242095970"/>
       <w:r>
         <w:t>CSPRNG</w:t>
       </w:r>
-      <w:bookmarkEnd w:id="39"/>
       <w:bookmarkEnd w:id="40"/>
+      <w:bookmarkEnd w:id="41"/>
     </w:p>
     <w:p>
       <w:r>
@@ -7335,11 +7398,11 @@
       <w:pPr>
         <w:pStyle w:val="Heading3"/>
       </w:pPr>
-      <w:bookmarkStart w:id="41" w:name="_Toc242095971"/>
+      <w:bookmarkStart w:id="42" w:name="_Toc242095971"/>
       <w:r>
         <w:t>Erasure Task</w:t>
       </w:r>
-      <w:bookmarkEnd w:id="41"/>
+      <w:bookmarkEnd w:id="42"/>
     </w:p>
     <w:p>
       <w:r>
@@ -7350,13 +7413,13 @@
       <w:pPr>
         <w:pStyle w:val="Heading3"/>
       </w:pPr>
-      <w:bookmarkStart w:id="42" w:name="_Ref234287302"/>
-      <w:bookmarkStart w:id="43" w:name="_Toc242095972"/>
+      <w:bookmarkStart w:id="43" w:name="_Ref234287302"/>
+      <w:bookmarkStart w:id="44" w:name="_Toc242095972"/>
       <w:r>
         <w:t>Erasure Target</w:t>
       </w:r>
-      <w:bookmarkEnd w:id="42"/>
       <w:bookmarkEnd w:id="43"/>
+      <w:bookmarkEnd w:id="44"/>
     </w:p>
     <w:p>
       <w:r>
@@ -7367,13 +7430,13 @@
       <w:pPr>
         <w:pStyle w:val="Heading3"/>
       </w:pPr>
-      <w:bookmarkStart w:id="44" w:name="_Ref234289827"/>
-      <w:bookmarkStart w:id="45" w:name="_Toc242095973"/>
+      <w:bookmarkStart w:id="45" w:name="_Ref234289827"/>
+      <w:bookmarkStart w:id="46" w:name="_Toc242095973"/>
       <w:r>
         <w:t>Wildcard expression</w:t>
       </w:r>
-      <w:bookmarkEnd w:id="44"/>
       <w:bookmarkEnd w:id="45"/>
+      <w:bookmarkEnd w:id="46"/>
     </w:p>
     <w:p>
       <w:r>
@@ -7668,7 +7731,7 @@
       <w:pPr>
         <w:pStyle w:val="Heading1"/>
       </w:pPr>
-      <w:bookmarkStart w:id="46" w:name="_Toc242095974"/>
+      <w:bookmarkStart w:id="47" w:name="_Toc242095974"/>
       <w:r>
         <w:lastRenderedPageBreak/>
         <w:t>Appendix C</w:t>
@@ -7676,7 +7739,7 @@
       <w:r>
         <w:t>: Migrating from Eraser 5</w:t>
       </w:r>
-      <w:bookmarkEnd w:id="46"/>
+      <w:bookmarkEnd w:id="47"/>
     </w:p>
     <w:p>
       <w:r>
@@ -7735,11 +7798,11 @@
       <w:pPr>
         <w:pStyle w:val="Heading2"/>
       </w:pPr>
-      <w:bookmarkStart w:id="47" w:name="_Toc242095975"/>
+      <w:bookmarkStart w:id="48" w:name="_Toc242095975"/>
       <w:r>
         <w:t>Migrating to Eraser 6</w:t>
       </w:r>
-      <w:bookmarkEnd w:id="47"/>
+      <w:bookmarkEnd w:id="48"/>
     </w:p>
     <w:p>
       <w:r>
@@ -7828,11 +7891,11 @@
       <w:pPr>
         <w:pStyle w:val="Heading2"/>
       </w:pPr>
-      <w:bookmarkStart w:id="48" w:name="_Toc242095976"/>
+      <w:bookmarkStart w:id="49" w:name="_Toc242095976"/>
       <w:r>
         <w:t>Terminology Changes</w:t>
       </w:r>
-      <w:bookmarkEnd w:id="48"/>
+      <w:bookmarkEnd w:id="49"/>
     </w:p>
     <w:p>
       <w:r>
@@ -7866,12 +7929,12 @@
       <w:pPr>
         <w:pStyle w:val="Heading1"/>
       </w:pPr>
-      <w:bookmarkStart w:id="49" w:name="_Toc242095977"/>
+      <w:bookmarkStart w:id="50" w:name="_Toc242095977"/>
       <w:r>
         <w:lastRenderedPageBreak/>
         <w:t>Appendix D: Removing Eraser’s Traces</w:t>
       </w:r>
-      <w:bookmarkEnd w:id="49"/>
+      <w:bookmarkEnd w:id="50"/>
     </w:p>
     <w:p>
       <w:r>
@@ -8000,7 +8063,7 @@
                 <w:noProof/>
                 <w:color w:val="FFFFFF" w:themeColor="background1"/>
               </w:rPr>
-              <w:t>2</w:t>
+              <w:t>6</w:t>
             </w:r>
           </w:fldSimple>
         </w:p>
@@ -8021,7 +8084,7 @@
               <w:rPr>
                 <w:noProof/>
               </w:rPr>
-              <w:t>Overview</w:t>
+              <w:t>Using Eraser</w:t>
             </w:r>
           </w:fldSimple>
           <w:r>
@@ -8381,7 +8444,7 @@
   <w:abstractNum w:abstractNumId="3">
     <w:nsid w:val="0E9350B8"/>
     <w:multiLevelType w:val="hybridMultilevel"/>
-    <w:tmpl w:val="F64A08E6"/>
+    <w:tmpl w:val="2E82AAC0"/>
     <w:lvl w:ilvl="0" w:tplc="48090001">
       <w:start w:val="1"/>
       <w:numFmt w:val="bullet"/>
@@ -13006,7 +13069,7 @@
 </file>
 
 <file path=customXml/itemProps2.xml><?xml version="1.0" encoding="utf-8"?>
-<ds:datastoreItem xmlns:ds="http://schemas.openxmlformats.org/officeDocument/2006/customXml" ds:itemID="{6296C740-850D-4A69-9EBD-5B78ECA6939C}">
+<ds:datastoreItem xmlns:ds="http://schemas.openxmlformats.org/officeDocument/2006/customXml" ds:itemID="{4E00EC1C-6D57-4848-85CE-EBEFAFAE2118}">
   <ds:schemaRefs>
     <ds:schemaRef ds:uri="http://schemas.openxmlformats.org/officeDocument/2006/bibliography"/>
   </ds:schemaRefs>

</xml_diff>